<commit_message>
Informe final definitivo a mejorar
</commit_message>
<xml_diff>
--- a/Informe Final/Informe Final.docx
+++ b/Informe Final/Informe Final.docx
@@ -1,6 +1,6 @@
 
 <file path=word/document.xml><?xml version="1.0" encoding="utf-8"?>
-<w:document xmlns:wpc="http://schemas.microsoft.com/office/word/2010/wordprocessingCanvas" xmlns:mc="http://schemas.openxmlformats.org/markup-compatibility/2006" xmlns:o="urn:schemas-microsoft-com:office:office" xmlns:r="http://schemas.openxmlformats.org/officeDocument/2006/relationships" xmlns:m="http://schemas.openxmlformats.org/officeDocument/2006/math" xmlns:v="urn:schemas-microsoft-com:vml" xmlns:wp14="http://schemas.microsoft.com/office/word/2010/wordprocessingDrawing" xmlns:wp="http://schemas.openxmlformats.org/drawingml/2006/wordprocessingDrawing" xmlns:w10="urn:schemas-microsoft-com:office:word" xmlns:w="http://schemas.openxmlformats.org/wordprocessingml/2006/main" xmlns:w14="http://schemas.microsoft.com/office/word/2010/wordml" xmlns:wpg="http://schemas.microsoft.com/office/word/2010/wordprocessingGroup" xmlns:wpi="http://schemas.microsoft.com/office/word/2010/wordprocessingInk" xmlns:wne="http://schemas.microsoft.com/office/word/2006/wordml" xmlns:wps="http://schemas.microsoft.com/office/word/2010/wordprocessingShape" mc:Ignorable="w14 wp14">
+<w:document xmlns:ve="http://schemas.openxmlformats.org/markup-compatibility/2006" xmlns:o="urn:schemas-microsoft-com:office:office" xmlns:r="http://schemas.openxmlformats.org/officeDocument/2006/relationships" xmlns:m="http://schemas.openxmlformats.org/officeDocument/2006/math" xmlns:v="urn:schemas-microsoft-com:vml" xmlns:wp="http://schemas.openxmlformats.org/drawingml/2006/wordprocessingDrawing" xmlns:w10="urn:schemas-microsoft-com:office:word" xmlns:w="http://schemas.openxmlformats.org/wordprocessingml/2006/main" xmlns:wne="http://schemas.microsoft.com/office/word/2006/wordml">
   <w:body>
     <w:p>
       <w:pPr>
@@ -265,6 +265,40 @@
         <w:jc w:val="both"/>
         <w:rPr>
           <w:rFonts w:cstheme="minorHAnsi"/>
+          <w:b/>
+          <w:sz w:val="28"/>
+          <w:szCs w:val="28"/>
+        </w:rPr>
+      </w:pPr>
+      <w:proofErr w:type="spellStart"/>
+      <w:r>
+        <w:rPr>
+          <w:rFonts w:cstheme="minorHAnsi"/>
+          <w:b/>
+          <w:sz w:val="28"/>
+          <w:szCs w:val="28"/>
+        </w:rPr>
+        <w:t>Abstract</w:t>
+      </w:r>
+      <w:proofErr w:type="spellEnd"/>
+    </w:p>
+    <w:p>
+      <w:pPr>
+        <w:spacing w:after="0" w:line="240" w:lineRule="auto"/>
+        <w:jc w:val="both"/>
+        <w:rPr>
+          <w:rFonts w:cstheme="minorHAnsi"/>
+          <w:sz w:val="24"/>
+          <w:szCs w:val="28"/>
+        </w:rPr>
+      </w:pPr>
+    </w:p>
+    <w:p>
+      <w:pPr>
+        <w:spacing w:after="0" w:line="240" w:lineRule="auto"/>
+        <w:jc w:val="both"/>
+        <w:rPr>
+          <w:rFonts w:cstheme="minorHAnsi"/>
           <w:sz w:val="24"/>
           <w:szCs w:val="28"/>
           <w:lang w:val="en-US"/>
@@ -598,8 +632,18 @@
           <w:sz w:val="24"/>
           <w:szCs w:val="28"/>
         </w:rPr>
-        <w:t>Repositorio/Repository</w:t>
-      </w:r>
+        <w:t>Repositorio/</w:t>
+      </w:r>
+      <w:proofErr w:type="spellStart"/>
+      <w:r>
+        <w:rPr>
+          <w:rFonts w:cstheme="minorHAnsi"/>
+          <w:sz w:val="24"/>
+          <w:szCs w:val="28"/>
+        </w:rPr>
+        <w:t>Repository</w:t>
+      </w:r>
+      <w:proofErr w:type="spellEnd"/>
     </w:p>
     <w:p>
       <w:pPr>
@@ -618,525 +662,547 @@
         <w:jc w:val="both"/>
         <w:rPr>
           <w:rFonts w:cstheme="minorHAnsi"/>
+          <w:b/>
           <w:sz w:val="28"/>
           <w:szCs w:val="28"/>
         </w:rPr>
       </w:pPr>
-    </w:p>
-    <w:p>
-      <w:pPr>
-        <w:spacing w:after="0" w:line="240" w:lineRule="auto"/>
-        <w:jc w:val="both"/>
+      <w:r>
         <w:rPr>
           <w:rFonts w:cstheme="minorHAnsi"/>
           <w:b/>
           <w:sz w:val="28"/>
           <w:szCs w:val="28"/>
         </w:rPr>
-      </w:pPr>
-      <w:r>
+        <w:t>Introducción</w:t>
+      </w:r>
+    </w:p>
+    <w:p>
+      <w:pPr>
+        <w:spacing w:after="0" w:line="240" w:lineRule="auto"/>
+        <w:jc w:val="both"/>
         <w:rPr>
           <w:rFonts w:cstheme="minorHAnsi"/>
           <w:b/>
           <w:sz w:val="28"/>
           <w:szCs w:val="28"/>
         </w:rPr>
-        <w:t>Introducción</w:t>
-      </w:r>
-    </w:p>
-    <w:p>
-      <w:pPr>
-        <w:spacing w:after="0" w:line="240" w:lineRule="auto"/>
-        <w:jc w:val="both"/>
-        <w:rPr>
-          <w:rFonts w:cstheme="minorHAnsi"/>
-          <w:b/>
-          <w:sz w:val="28"/>
-          <w:szCs w:val="28"/>
-        </w:rPr>
-      </w:pPr>
-    </w:p>
-    <w:p>
-      <w:pPr>
-        <w:spacing w:after="0" w:line="240" w:lineRule="auto"/>
-        <w:jc w:val="both"/>
-        <w:rPr>
-          <w:rFonts w:cstheme="minorHAnsi"/>
-          <w:sz w:val="24"/>
-          <w:szCs w:val="24"/>
-        </w:rPr>
-      </w:pPr>
-      <w:r>
-        <w:rPr>
-          <w:rFonts w:cstheme="minorHAnsi"/>
+      </w:pPr>
+    </w:p>
+    <w:p>
+      <w:pPr>
+        <w:spacing w:after="0" w:line="240" w:lineRule="auto"/>
+        <w:jc w:val="both"/>
+        <w:rPr>
+          <w:rFonts w:cstheme="minorHAnsi"/>
+          <w:sz w:val="24"/>
+          <w:szCs w:val="24"/>
+        </w:rPr>
+      </w:pPr>
+      <w:r>
+        <w:rPr>
+          <w:rFonts w:cstheme="minorHAnsi"/>
+          <w:sz w:val="24"/>
+          <w:szCs w:val="24"/>
+        </w:rPr>
+        <w:t xml:space="preserve">Para realizar este proyecto, lo primero que se hizo fue crear un repositorio en la plataforma GitHub y descargar e instalar el cliente GIT SourceTree. El nombre del repositorio es “Viaje al Centro de la Bombonera”, debido a que en un principio teníamos pensado hacer un juego con temática </w:t>
+      </w:r>
+      <w:r>
+        <w:rPr>
+          <w:rFonts w:cstheme="minorHAnsi"/>
+          <w:sz w:val="24"/>
+          <w:szCs w:val="24"/>
+        </w:rPr>
+        <w:t xml:space="preserve">de fútbol (sobre barrabravas), pero como se explicará más adelante la idea del juego cambió a medida que pasaba el tiempo. </w:t>
+      </w:r>
+    </w:p>
+    <w:p>
+      <w:pPr>
+        <w:spacing w:after="0" w:line="240" w:lineRule="auto"/>
+        <w:jc w:val="both"/>
+        <w:rPr>
+          <w:rFonts w:cstheme="minorHAnsi"/>
+          <w:sz w:val="24"/>
+          <w:szCs w:val="24"/>
+        </w:rPr>
+      </w:pPr>
+      <w:r>
+        <w:rPr>
+          <w:rFonts w:cstheme="minorHAnsi"/>
+          <w:sz w:val="24"/>
+          <w:szCs w:val="24"/>
+        </w:rPr>
+        <w:t>C</w:t>
+      </w:r>
+      <w:r>
+        <w:rPr>
+          <w:rFonts w:cstheme="minorHAnsi"/>
+          <w:sz w:val="24"/>
+          <w:szCs w:val="24"/>
+        </w:rPr>
+        <w:t>ada integrante del grupo para familiarizarse con este controlador de versiones creó y modificó archivos</w:t>
+      </w:r>
+      <w:r>
+        <w:rPr>
+          <w:rFonts w:cstheme="minorHAnsi"/>
+          <w:sz w:val="24"/>
+          <w:szCs w:val="24"/>
+        </w:rPr>
+        <w:t xml:space="preserve"> de prueba. Luego, se eligió el IDE para programar en Python y se descargó e instaló la l</w:t>
+      </w:r>
+      <w:r>
+        <w:rPr>
+          <w:rFonts w:cstheme="minorHAnsi"/>
+          <w:sz w:val="24"/>
+          <w:szCs w:val="24"/>
+        </w:rPr>
+        <w:t>ibrería Pygame correspondiente.</w:t>
+      </w:r>
+    </w:p>
+    <w:p>
+      <w:pPr>
+        <w:spacing w:after="0" w:line="240" w:lineRule="auto"/>
+        <w:jc w:val="both"/>
+        <w:rPr>
+          <w:rFonts w:cstheme="minorHAnsi"/>
+          <w:sz w:val="24"/>
+          <w:szCs w:val="24"/>
+        </w:rPr>
+      </w:pPr>
+      <w:r>
+        <w:rPr>
+          <w:rFonts w:cstheme="minorHAnsi"/>
+          <w:sz w:val="24"/>
+          <w:szCs w:val="24"/>
+        </w:rPr>
+        <w:t>Como grupo hemos discutido aprender el lenguaje en un tiempo máximo de dos semanas aproximadamente.</w:t>
+      </w:r>
+    </w:p>
+    <w:p>
+      <w:pPr>
+        <w:spacing w:after="0" w:line="240" w:lineRule="auto"/>
+        <w:jc w:val="both"/>
+        <w:rPr>
+          <w:rFonts w:cstheme="minorHAnsi"/>
+          <w:sz w:val="24"/>
+          <w:szCs w:val="24"/>
+        </w:rPr>
+      </w:pPr>
+    </w:p>
+    <w:p>
+      <w:pPr>
+        <w:spacing w:after="0" w:line="240" w:lineRule="auto"/>
+        <w:jc w:val="both"/>
+        <w:rPr>
+          <w:rFonts w:cstheme="minorHAnsi"/>
+          <w:b/>
+          <w:i/>
+          <w:sz w:val="24"/>
+          <w:szCs w:val="24"/>
+        </w:rPr>
+      </w:pPr>
+      <w:r>
+        <w:rPr>
+          <w:rFonts w:cstheme="minorHAnsi"/>
+          <w:b/>
+          <w:i/>
+          <w:sz w:val="24"/>
+          <w:szCs w:val="24"/>
+        </w:rPr>
+        <w:t>PRIMEROS NOMBRES E IDEAS DEL JUEGO</w:t>
+      </w:r>
+    </w:p>
+    <w:p>
+      <w:pPr>
+        <w:spacing w:after="0" w:line="240" w:lineRule="auto"/>
+        <w:jc w:val="both"/>
+        <w:rPr>
+          <w:rFonts w:cstheme="minorHAnsi"/>
+          <w:sz w:val="24"/>
+          <w:szCs w:val="24"/>
+        </w:rPr>
+      </w:pPr>
+      <w:r>
+        <w:rPr>
+          <w:rFonts w:cstheme="minorHAnsi"/>
+          <w:sz w:val="24"/>
+          <w:szCs w:val="24"/>
+        </w:rPr>
+        <w:t>Los posibles nombres del juego son:</w:t>
+      </w:r>
+    </w:p>
+    <w:p>
+      <w:pPr>
+        <w:spacing w:after="0" w:line="240" w:lineRule="auto"/>
+        <w:jc w:val="both"/>
+        <w:rPr>
+          <w:rFonts w:cstheme="minorHAnsi"/>
+          <w:sz w:val="24"/>
+          <w:szCs w:val="24"/>
+        </w:rPr>
+      </w:pPr>
+      <w:r>
+        <w:rPr>
+          <w:rFonts w:cstheme="minorHAnsi"/>
+          <w:sz w:val="24"/>
+          <w:szCs w:val="24"/>
+        </w:rPr>
+        <w:t>- Hoolingan's trip</w:t>
+      </w:r>
+    </w:p>
+    <w:p>
+      <w:pPr>
+        <w:spacing w:after="0" w:line="240" w:lineRule="auto"/>
+        <w:jc w:val="both"/>
+        <w:rPr>
+          <w:rFonts w:cstheme="minorHAnsi"/>
+          <w:sz w:val="24"/>
+          <w:szCs w:val="24"/>
+        </w:rPr>
+      </w:pPr>
+      <w:r>
+        <w:rPr>
+          <w:rFonts w:cstheme="minorHAnsi"/>
+          <w:sz w:val="24"/>
+          <w:szCs w:val="24"/>
+        </w:rPr>
+        <w:t>- Voyage to Manchester</w:t>
+      </w:r>
+    </w:p>
+    <w:p>
+      <w:pPr>
+        <w:spacing w:after="0" w:line="240" w:lineRule="auto"/>
+        <w:jc w:val="both"/>
+        <w:rPr>
+          <w:rFonts w:cstheme="minorHAnsi"/>
+          <w:sz w:val="24"/>
+          <w:szCs w:val="24"/>
+        </w:rPr>
+      </w:pPr>
+    </w:p>
+    <w:p>
+      <w:pPr>
+        <w:spacing w:after="0" w:line="240" w:lineRule="auto"/>
+        <w:jc w:val="both"/>
+        <w:rPr>
+          <w:rFonts w:cstheme="minorHAnsi"/>
+          <w:sz w:val="24"/>
+          <w:szCs w:val="24"/>
+        </w:rPr>
+      </w:pPr>
+      <w:r>
+        <w:rPr>
+          <w:rFonts w:cstheme="minorHAnsi"/>
+          <w:sz w:val="24"/>
+          <w:szCs w:val="24"/>
+        </w:rPr>
+        <w:t>La posible idea acerca de qué va a tratar el juego es sobre un fondo estático de un tren con personas. De repente aparecen los 'hoolingans' y comienzan a pelear. La meta es llegar al estadio de fútbol en tren, para ello deberá recorrer los 5 vagones del transporte y enfrentarse a sus rivales para sobrevivir, además de un 'boss' en cada vagón que le impondrá más dificultades a superar. Al final del último vagón, estará el 'major boss' que determinará si llega o no al destino.</w:t>
+      </w:r>
+    </w:p>
+    <w:p>
+      <w:pPr>
+        <w:spacing w:after="0" w:line="240" w:lineRule="auto"/>
+        <w:jc w:val="both"/>
+        <w:rPr>
+          <w:rFonts w:cstheme="minorHAnsi"/>
+          <w:sz w:val="24"/>
+          <w:szCs w:val="24"/>
+        </w:rPr>
+      </w:pPr>
+    </w:p>
+    <w:p>
+      <w:pPr>
+        <w:spacing w:after="0" w:line="240" w:lineRule="auto"/>
+        <w:jc w:val="both"/>
+        <w:rPr>
+          <w:rFonts w:cstheme="minorHAnsi"/>
+          <w:b/>
+          <w:i/>
+          <w:sz w:val="24"/>
+          <w:szCs w:val="24"/>
+        </w:rPr>
+      </w:pPr>
+      <w:r>
+        <w:rPr>
+          <w:rFonts w:cstheme="minorHAnsi"/>
+          <w:b/>
+          <w:i/>
+          <w:sz w:val="24"/>
+          <w:szCs w:val="24"/>
+        </w:rPr>
+        <w:t>CAMBIOS DEL PROYECTO</w:t>
+      </w:r>
+    </w:p>
+    <w:p>
+      <w:pPr>
+        <w:spacing w:after="0" w:line="240" w:lineRule="auto"/>
+        <w:jc w:val="both"/>
+        <w:rPr>
+          <w:rFonts w:cstheme="minorHAnsi"/>
+          <w:sz w:val="24"/>
+          <w:szCs w:val="24"/>
+        </w:rPr>
+      </w:pPr>
+      <w:r>
+        <w:rPr>
+          <w:rFonts w:cstheme="minorHAnsi"/>
+          <w:sz w:val="24"/>
+          <w:szCs w:val="24"/>
+        </w:rPr>
+        <w:t>La decisión que se tomó en grupo es la de cambiar el IDLE de Python por el IDE Eclipse.</w:t>
+      </w:r>
+    </w:p>
+    <w:p>
+      <w:pPr>
+        <w:spacing w:after="0" w:line="240" w:lineRule="auto"/>
+        <w:jc w:val="both"/>
+        <w:rPr>
+          <w:rFonts w:cstheme="minorHAnsi"/>
+          <w:sz w:val="24"/>
+          <w:szCs w:val="24"/>
+        </w:rPr>
+      </w:pPr>
+      <w:r>
+        <w:rPr>
+          <w:rFonts w:cstheme="minorHAnsi"/>
+          <w:sz w:val="24"/>
+          <w:szCs w:val="24"/>
+        </w:rPr>
+        <w:t>A causa de este cambio, repensamos la idea principal del juego a algo con mayor acción y movimiento en pantalla. En los siguientes días comenzaremos a iterar los primeros sistemas del juego y establecer una idea concreta.</w:t>
+      </w:r>
+    </w:p>
+    <w:p>
+      <w:pPr>
+        <w:spacing w:after="0" w:line="240" w:lineRule="auto"/>
+        <w:jc w:val="both"/>
+        <w:rPr>
+          <w:rFonts w:cstheme="minorHAnsi"/>
+          <w:sz w:val="24"/>
+          <w:szCs w:val="24"/>
+        </w:rPr>
+      </w:pPr>
+      <w:r>
+        <w:rPr>
+          <w:rFonts w:cstheme="minorHAnsi"/>
+          <w:sz w:val="24"/>
+          <w:szCs w:val="24"/>
+        </w:rPr>
+        <w:t>Títulos provisorios</w:t>
+      </w:r>
+      <w:r>
+        <w:rPr>
+          <w:rFonts w:cstheme="minorHAnsi"/>
+          <w:sz w:val="24"/>
+          <w:szCs w:val="24"/>
+        </w:rPr>
+        <w:t>:</w:t>
+      </w:r>
+    </w:p>
+    <w:p>
+      <w:pPr>
+        <w:spacing w:after="0" w:line="240" w:lineRule="auto"/>
+        <w:jc w:val="both"/>
+        <w:rPr>
+          <w:rFonts w:cstheme="minorHAnsi"/>
+          <w:sz w:val="24"/>
+          <w:szCs w:val="24"/>
+        </w:rPr>
+      </w:pPr>
+      <w:r>
+        <w:rPr>
+          <w:rFonts w:cstheme="minorHAnsi"/>
+          <w:sz w:val="24"/>
+          <w:szCs w:val="24"/>
+        </w:rPr>
+        <w:t>- BarraBros</w:t>
+      </w:r>
+    </w:p>
+    <w:p>
+      <w:pPr>
+        <w:spacing w:after="0" w:line="240" w:lineRule="auto"/>
+        <w:jc w:val="both"/>
+        <w:rPr>
+          <w:rFonts w:cstheme="minorHAnsi"/>
+          <w:sz w:val="24"/>
+          <w:szCs w:val="24"/>
+        </w:rPr>
+      </w:pPr>
+      <w:r>
+        <w:rPr>
+          <w:rFonts w:cstheme="minorHAnsi"/>
+          <w:sz w:val="24"/>
+          <w:szCs w:val="24"/>
+        </w:rPr>
+        <w:t>- Super Barrabrava Bros</w:t>
+      </w:r>
+    </w:p>
+    <w:p>
+      <w:pPr>
+        <w:spacing w:after="0" w:line="240" w:lineRule="auto"/>
+        <w:jc w:val="both"/>
+        <w:rPr>
+          <w:rFonts w:cstheme="minorHAnsi"/>
+          <w:sz w:val="24"/>
+          <w:szCs w:val="24"/>
+        </w:rPr>
+      </w:pPr>
+      <w:r>
+        <w:rPr>
+          <w:rFonts w:cstheme="minorHAnsi"/>
+          <w:sz w:val="24"/>
+          <w:szCs w:val="24"/>
+        </w:rPr>
+        <w:t>Por último, el escenario del juego no será un tren como en un principio sino sobre una imagen de fondo con temática de fútbol (por definirse).</w:t>
+      </w:r>
+    </w:p>
+    <w:p>
+      <w:pPr>
+        <w:spacing w:after="0" w:line="240" w:lineRule="auto"/>
+        <w:jc w:val="both"/>
+        <w:rPr>
+          <w:rFonts w:cstheme="minorHAnsi"/>
+          <w:sz w:val="24"/>
+          <w:szCs w:val="24"/>
+        </w:rPr>
+      </w:pPr>
+    </w:p>
+    <w:p>
+      <w:pPr>
+        <w:spacing w:after="0" w:line="240" w:lineRule="auto"/>
+        <w:jc w:val="both"/>
+        <w:rPr>
+          <w:rFonts w:cstheme="minorHAnsi"/>
+          <w:b/>
+          <w:i/>
+          <w:sz w:val="24"/>
+          <w:szCs w:val="24"/>
+        </w:rPr>
+      </w:pPr>
+      <w:r>
+        <w:rPr>
+          <w:rFonts w:cstheme="minorHAnsi"/>
+          <w:b/>
+          <w:i/>
+          <w:sz w:val="24"/>
+          <w:szCs w:val="24"/>
+        </w:rPr>
+        <w:t>APRENDIZAJE SOBRE PYTHON</w:t>
+      </w:r>
+    </w:p>
+    <w:p>
+      <w:pPr>
+        <w:spacing w:after="0" w:line="240" w:lineRule="auto"/>
+        <w:jc w:val="both"/>
+        <w:rPr>
+          <w:rFonts w:cstheme="minorHAnsi"/>
+          <w:sz w:val="24"/>
+          <w:szCs w:val="24"/>
+        </w:rPr>
+      </w:pPr>
+      <w:r>
+        <w:rPr>
+          <w:rFonts w:cstheme="minorHAnsi"/>
+          <w:sz w:val="24"/>
+          <w:szCs w:val="24"/>
+        </w:rPr>
+        <w:t>Dada la nula experiencia en el lenguaje de programación Python como así también en el manejo de librerías el grupo pasará durante unas semanas leyendo y practicando con tutoriales en Internet para tener los conocimientos necesarios para el desarrollo del juego según lo solicitado en la materia.</w:t>
+      </w:r>
+    </w:p>
+    <w:p>
+      <w:pPr>
+        <w:spacing w:after="0" w:line="240" w:lineRule="auto"/>
+        <w:jc w:val="both"/>
+        <w:rPr>
+          <w:rFonts w:cstheme="minorHAnsi"/>
+          <w:sz w:val="24"/>
+          <w:szCs w:val="24"/>
+        </w:rPr>
+      </w:pPr>
+    </w:p>
+    <w:p>
+      <w:pPr>
+        <w:spacing w:after="0" w:line="240" w:lineRule="auto"/>
+        <w:jc w:val="both"/>
+        <w:rPr>
+          <w:rFonts w:cstheme="minorHAnsi"/>
+          <w:sz w:val="24"/>
+          <w:szCs w:val="24"/>
+        </w:rPr>
+      </w:pPr>
+      <w:r>
+        <w:rPr>
+          <w:rFonts w:cstheme="minorHAnsi"/>
+          <w:sz w:val="24"/>
+          <w:szCs w:val="24"/>
+        </w:rPr>
+        <w:t xml:space="preserve">Debido al diseño rústico y simple del IDLE de Python, en una reunión con los miembros del equipo se decidió cambiar al IDE Eclipse gracias al consejo de un compañero ajeno al proyecto. </w:t>
+      </w:r>
+    </w:p>
+    <w:p>
+      <w:pPr>
+        <w:spacing w:after="0" w:line="240" w:lineRule="auto"/>
+        <w:jc w:val="both"/>
+        <w:rPr>
+          <w:rFonts w:cstheme="minorHAnsi"/>
+          <w:sz w:val="24"/>
+          <w:szCs w:val="24"/>
+        </w:rPr>
+      </w:pPr>
+    </w:p>
+    <w:p>
+      <w:pPr>
+        <w:spacing w:after="0" w:line="240" w:lineRule="auto"/>
+        <w:jc w:val="both"/>
+        <w:rPr>
+          <w:rFonts w:cstheme="minorHAnsi"/>
+          <w:sz w:val="24"/>
+          <w:szCs w:val="24"/>
+        </w:rPr>
+      </w:pPr>
+    </w:p>
+    <w:p>
+      <w:pPr>
+        <w:spacing w:after="0" w:line="240" w:lineRule="auto"/>
+        <w:jc w:val="both"/>
+        <w:rPr>
+          <w:rFonts w:cstheme="minorHAnsi"/>
+          <w:sz w:val="24"/>
+          <w:szCs w:val="24"/>
+        </w:rPr>
+      </w:pPr>
+    </w:p>
+    <w:p>
+      <w:pPr>
+        <w:spacing w:after="0" w:line="240" w:lineRule="auto"/>
+        <w:jc w:val="both"/>
+        <w:rPr>
+          <w:rFonts w:cstheme="minorHAnsi"/>
+          <w:sz w:val="24"/>
+          <w:szCs w:val="24"/>
+        </w:rPr>
+      </w:pPr>
+    </w:p>
+    <w:p>
+      <w:pPr>
+        <w:spacing w:after="0" w:line="240" w:lineRule="auto"/>
+        <w:jc w:val="both"/>
+        <w:rPr>
+          <w:rFonts w:cstheme="minorHAnsi"/>
+          <w:b/>
+          <w:i/>
+          <w:sz w:val="24"/>
+          <w:szCs w:val="24"/>
+        </w:rPr>
+      </w:pPr>
+      <w:r>
+        <w:rPr>
+          <w:rFonts w:cstheme="minorHAnsi"/>
+          <w:b/>
+          <w:i/>
           <w:sz w:val="24"/>
           <w:szCs w:val="24"/>
         </w:rPr>
         <w:lastRenderedPageBreak/>
-        <w:t xml:space="preserve">Para realizar este proyecto, lo primero que se hizo fue crear un repositorio en la plataforma GitHub y descargar e instalar el cliente GIT SourceTree. El nombre del repositorio es “Viaje al Centro de la Bombonera”, debido a que en un principio teníamos pensado hacer un juego con temática </w:t>
-      </w:r>
-      <w:r>
-        <w:rPr>
-          <w:rFonts w:cstheme="minorHAnsi"/>
-          <w:sz w:val="24"/>
-          <w:szCs w:val="24"/>
-        </w:rPr>
-        <w:t xml:space="preserve">de fútbol (sobre barrabravas), pero como se explicará más adelante la idea del juego cambió a medida que pasaba el tiempo. </w:t>
-      </w:r>
-    </w:p>
-    <w:p>
-      <w:pPr>
-        <w:spacing w:after="0" w:line="240" w:lineRule="auto"/>
-        <w:jc w:val="both"/>
-        <w:rPr>
-          <w:rFonts w:cstheme="minorHAnsi"/>
-          <w:sz w:val="24"/>
-          <w:szCs w:val="24"/>
-        </w:rPr>
-      </w:pPr>
-      <w:r>
-        <w:rPr>
-          <w:rFonts w:cstheme="minorHAnsi"/>
-          <w:sz w:val="24"/>
-          <w:szCs w:val="24"/>
-        </w:rPr>
-        <w:t>C</w:t>
-      </w:r>
-      <w:r>
-        <w:rPr>
-          <w:rFonts w:cstheme="minorHAnsi"/>
-          <w:sz w:val="24"/>
-          <w:szCs w:val="24"/>
-        </w:rPr>
-        <w:t>ada integrante del grupo para familiarizarse con este controlador de versiones creó y modificó archivos</w:t>
-      </w:r>
-      <w:r>
-        <w:rPr>
-          <w:rFonts w:cstheme="minorHAnsi"/>
-          <w:sz w:val="24"/>
-          <w:szCs w:val="24"/>
-        </w:rPr>
-        <w:t xml:space="preserve"> de prueba. Luego, se eligió el IDE para programar en Python y se descargó e instaló la l</w:t>
-      </w:r>
-      <w:r>
-        <w:rPr>
-          <w:rFonts w:cstheme="minorHAnsi"/>
-          <w:sz w:val="24"/>
-          <w:szCs w:val="24"/>
-        </w:rPr>
-        <w:t>ibrería Pygame correspondiente.</w:t>
-      </w:r>
-    </w:p>
-    <w:p>
-      <w:pPr>
-        <w:spacing w:after="0" w:line="240" w:lineRule="auto"/>
-        <w:jc w:val="both"/>
-        <w:rPr>
-          <w:rFonts w:cstheme="minorHAnsi"/>
-          <w:sz w:val="24"/>
-          <w:szCs w:val="24"/>
-        </w:rPr>
-      </w:pPr>
-      <w:r>
-        <w:rPr>
-          <w:rFonts w:cstheme="minorHAnsi"/>
-          <w:sz w:val="24"/>
-          <w:szCs w:val="24"/>
-        </w:rPr>
-        <w:t>Como grupo hemos discutido aprender el lenguaje en un tiempo máximo de dos semanas aproximadamente.</w:t>
-      </w:r>
-    </w:p>
-    <w:p>
-      <w:pPr>
-        <w:spacing w:after="0" w:line="240" w:lineRule="auto"/>
-        <w:jc w:val="both"/>
-        <w:rPr>
-          <w:rFonts w:cstheme="minorHAnsi"/>
-          <w:sz w:val="24"/>
-          <w:szCs w:val="24"/>
-        </w:rPr>
-      </w:pPr>
-    </w:p>
-    <w:p>
-      <w:pPr>
-        <w:spacing w:after="0" w:line="240" w:lineRule="auto"/>
-        <w:jc w:val="both"/>
-        <w:rPr>
-          <w:rFonts w:cstheme="minorHAnsi"/>
-          <w:b/>
-          <w:i/>
-          <w:sz w:val="24"/>
-          <w:szCs w:val="24"/>
-        </w:rPr>
-      </w:pPr>
-      <w:r>
-        <w:rPr>
-          <w:rFonts w:cstheme="minorHAnsi"/>
-          <w:b/>
-          <w:i/>
-          <w:sz w:val="24"/>
-          <w:szCs w:val="24"/>
-        </w:rPr>
-        <w:t>PRIMEROS NOMBRES E IDEAS DEL JUEGO</w:t>
-      </w:r>
-    </w:p>
-    <w:p>
-      <w:pPr>
-        <w:spacing w:after="0" w:line="240" w:lineRule="auto"/>
-        <w:jc w:val="both"/>
-        <w:rPr>
-          <w:rFonts w:cstheme="minorHAnsi"/>
-          <w:sz w:val="24"/>
-          <w:szCs w:val="24"/>
-        </w:rPr>
-      </w:pPr>
-      <w:r>
-        <w:rPr>
-          <w:rFonts w:cstheme="minorHAnsi"/>
-          <w:sz w:val="24"/>
-          <w:szCs w:val="24"/>
-        </w:rPr>
-        <w:t>Los posibles nombres del juego son:</w:t>
-      </w:r>
-    </w:p>
-    <w:p>
-      <w:pPr>
-        <w:spacing w:after="0" w:line="240" w:lineRule="auto"/>
-        <w:jc w:val="both"/>
-        <w:rPr>
-          <w:rFonts w:cstheme="minorHAnsi"/>
-          <w:sz w:val="24"/>
-          <w:szCs w:val="24"/>
-        </w:rPr>
-      </w:pPr>
-      <w:r>
-        <w:rPr>
-          <w:rFonts w:cstheme="minorHAnsi"/>
-          <w:sz w:val="24"/>
-          <w:szCs w:val="24"/>
-        </w:rPr>
-        <w:t>- Hoolingan's trip</w:t>
-      </w:r>
-    </w:p>
-    <w:p>
-      <w:pPr>
-        <w:spacing w:after="0" w:line="240" w:lineRule="auto"/>
-        <w:jc w:val="both"/>
-        <w:rPr>
-          <w:rFonts w:cstheme="minorHAnsi"/>
-          <w:sz w:val="24"/>
-          <w:szCs w:val="24"/>
-        </w:rPr>
-      </w:pPr>
-      <w:r>
-        <w:rPr>
-          <w:rFonts w:cstheme="minorHAnsi"/>
-          <w:sz w:val="24"/>
-          <w:szCs w:val="24"/>
-        </w:rPr>
-        <w:t>- Voyage to Manchester</w:t>
-      </w:r>
-    </w:p>
-    <w:p>
-      <w:pPr>
-        <w:spacing w:after="0" w:line="240" w:lineRule="auto"/>
-        <w:jc w:val="both"/>
-        <w:rPr>
-          <w:rFonts w:cstheme="minorHAnsi"/>
-          <w:sz w:val="24"/>
-          <w:szCs w:val="24"/>
-        </w:rPr>
-      </w:pPr>
-    </w:p>
-    <w:p>
-      <w:pPr>
-        <w:spacing w:after="0" w:line="240" w:lineRule="auto"/>
-        <w:jc w:val="both"/>
-        <w:rPr>
-          <w:rFonts w:cstheme="minorHAnsi"/>
-          <w:sz w:val="24"/>
-          <w:szCs w:val="24"/>
-        </w:rPr>
-      </w:pPr>
-      <w:r>
-        <w:rPr>
-          <w:rFonts w:cstheme="minorHAnsi"/>
-          <w:sz w:val="24"/>
-          <w:szCs w:val="24"/>
-        </w:rPr>
-        <w:t>La posible idea acerca de qué va a tratar el juego es sobre un fondo estático de un tren con personas. De repente aparecen los 'hoolingans' y comienzan a pelear. La meta es llegar al estadio de fútbol en tren, para ello deberá recorrer los 5 vagones del transporte y enfrentarse a sus rivales para sobrevivir, además de un 'boss' en cada vagón que le impondrá más dificultades a superar. Al final del último vagón, estará el 'major boss' que determinará si llega o no al destino.</w:t>
-      </w:r>
-    </w:p>
-    <w:p>
-      <w:pPr>
-        <w:spacing w:after="0" w:line="240" w:lineRule="auto"/>
-        <w:jc w:val="both"/>
-        <w:rPr>
-          <w:rFonts w:cstheme="minorHAnsi"/>
-          <w:sz w:val="24"/>
-          <w:szCs w:val="24"/>
-        </w:rPr>
-      </w:pPr>
-    </w:p>
-    <w:p>
-      <w:pPr>
-        <w:spacing w:after="0" w:line="240" w:lineRule="auto"/>
-        <w:jc w:val="both"/>
-        <w:rPr>
-          <w:rFonts w:cstheme="minorHAnsi"/>
-          <w:b/>
-          <w:i/>
-          <w:sz w:val="24"/>
-          <w:szCs w:val="24"/>
-        </w:rPr>
-      </w:pPr>
-      <w:r>
-        <w:rPr>
-          <w:rFonts w:cstheme="minorHAnsi"/>
-          <w:b/>
-          <w:i/>
-          <w:sz w:val="24"/>
-          <w:szCs w:val="24"/>
-        </w:rPr>
-        <w:t>CAMBIOS DEL PROYECTO</w:t>
-      </w:r>
-    </w:p>
-    <w:p>
-      <w:pPr>
-        <w:spacing w:after="0" w:line="240" w:lineRule="auto"/>
-        <w:jc w:val="both"/>
-        <w:rPr>
-          <w:rFonts w:cstheme="minorHAnsi"/>
-          <w:sz w:val="24"/>
-          <w:szCs w:val="24"/>
-        </w:rPr>
-      </w:pPr>
-      <w:r>
-        <w:rPr>
-          <w:rFonts w:cstheme="minorHAnsi"/>
-          <w:sz w:val="24"/>
-          <w:szCs w:val="24"/>
-        </w:rPr>
-        <w:t>La decisión que se tomó en grupo es la de cambiar el IDLE de Python por el IDE Eclipse.</w:t>
-      </w:r>
-    </w:p>
-    <w:p>
-      <w:pPr>
-        <w:spacing w:after="0" w:line="240" w:lineRule="auto"/>
-        <w:jc w:val="both"/>
-        <w:rPr>
-          <w:rFonts w:cstheme="minorHAnsi"/>
-          <w:sz w:val="24"/>
-          <w:szCs w:val="24"/>
-        </w:rPr>
-      </w:pPr>
-      <w:r>
-        <w:rPr>
-          <w:rFonts w:cstheme="minorHAnsi"/>
-          <w:sz w:val="24"/>
-          <w:szCs w:val="24"/>
-        </w:rPr>
-        <w:t>A causa de este cambio, repensamos la idea principal del juego a algo con mayor acción y movimiento en pantalla. En los siguientes días comenzaremos a iterar los primeros sistemas del juego y establecer una idea concreta.</w:t>
-      </w:r>
-    </w:p>
-    <w:p>
-      <w:pPr>
-        <w:spacing w:after="0" w:line="240" w:lineRule="auto"/>
-        <w:jc w:val="both"/>
-        <w:rPr>
-          <w:rFonts w:cstheme="minorHAnsi"/>
-          <w:sz w:val="24"/>
-          <w:szCs w:val="24"/>
-        </w:rPr>
-      </w:pPr>
-      <w:r>
-        <w:rPr>
-          <w:rFonts w:cstheme="minorHAnsi"/>
-          <w:sz w:val="24"/>
-          <w:szCs w:val="24"/>
-        </w:rPr>
-        <w:t>Títulos provisorios</w:t>
-      </w:r>
-      <w:r>
-        <w:rPr>
-          <w:rFonts w:cstheme="minorHAnsi"/>
-          <w:sz w:val="24"/>
-          <w:szCs w:val="24"/>
-        </w:rPr>
-        <w:t>:</w:t>
-      </w:r>
-    </w:p>
-    <w:p>
-      <w:pPr>
-        <w:spacing w:after="0" w:line="240" w:lineRule="auto"/>
-        <w:jc w:val="both"/>
-        <w:rPr>
-          <w:rFonts w:cstheme="minorHAnsi"/>
-          <w:sz w:val="24"/>
-          <w:szCs w:val="24"/>
-        </w:rPr>
-      </w:pPr>
-      <w:r>
-        <w:rPr>
-          <w:rFonts w:cstheme="minorHAnsi"/>
-          <w:sz w:val="24"/>
-          <w:szCs w:val="24"/>
-        </w:rPr>
-        <w:t>- BarraBros</w:t>
-      </w:r>
-    </w:p>
-    <w:p>
-      <w:pPr>
-        <w:spacing w:after="0" w:line="240" w:lineRule="auto"/>
-        <w:jc w:val="both"/>
-        <w:rPr>
-          <w:rFonts w:cstheme="minorHAnsi"/>
-          <w:sz w:val="24"/>
-          <w:szCs w:val="24"/>
-        </w:rPr>
-      </w:pPr>
-      <w:r>
-        <w:rPr>
-          <w:rFonts w:cstheme="minorHAnsi"/>
-          <w:sz w:val="24"/>
-          <w:szCs w:val="24"/>
-        </w:rPr>
-        <w:t>- Super Barrabrava Bros</w:t>
-      </w:r>
-    </w:p>
-    <w:p>
-      <w:pPr>
-        <w:spacing w:after="0" w:line="240" w:lineRule="auto"/>
-        <w:jc w:val="both"/>
-        <w:rPr>
-          <w:rFonts w:cstheme="minorHAnsi"/>
-          <w:sz w:val="24"/>
-          <w:szCs w:val="24"/>
-        </w:rPr>
-      </w:pPr>
-      <w:r>
-        <w:rPr>
-          <w:rFonts w:cstheme="minorHAnsi"/>
-          <w:sz w:val="24"/>
-          <w:szCs w:val="24"/>
-        </w:rPr>
-        <w:t>Por último, el escenario del juego no será un tren como en un principio sino sobre una imagen de fondo con temática de fútbol (por definirse).</w:t>
-      </w:r>
-    </w:p>
-    <w:p>
-      <w:pPr>
-        <w:spacing w:after="0" w:line="240" w:lineRule="auto"/>
-        <w:jc w:val="both"/>
-        <w:rPr>
-          <w:rFonts w:cstheme="minorHAnsi"/>
-          <w:sz w:val="24"/>
-          <w:szCs w:val="24"/>
-        </w:rPr>
-      </w:pPr>
-    </w:p>
-    <w:p>
-      <w:pPr>
-        <w:spacing w:after="0" w:line="240" w:lineRule="auto"/>
-        <w:jc w:val="both"/>
-        <w:rPr>
-          <w:rFonts w:cstheme="minorHAnsi"/>
-          <w:b/>
-          <w:i/>
-          <w:sz w:val="24"/>
-          <w:szCs w:val="24"/>
-        </w:rPr>
-      </w:pPr>
-      <w:r>
-        <w:rPr>
-          <w:rFonts w:cstheme="minorHAnsi"/>
-          <w:b/>
-          <w:i/>
-          <w:sz w:val="24"/>
-          <w:szCs w:val="24"/>
-        </w:rPr>
-        <w:t>APRENDIZAJE SOBRE PYTHON</w:t>
-      </w:r>
-    </w:p>
-    <w:p>
-      <w:pPr>
-        <w:spacing w:after="0" w:line="240" w:lineRule="auto"/>
-        <w:jc w:val="both"/>
-        <w:rPr>
-          <w:rFonts w:cstheme="minorHAnsi"/>
-          <w:sz w:val="24"/>
-          <w:szCs w:val="24"/>
-        </w:rPr>
-      </w:pPr>
-      <w:r>
-        <w:rPr>
-          <w:rFonts w:cstheme="minorHAnsi"/>
-          <w:sz w:val="24"/>
-          <w:szCs w:val="24"/>
-        </w:rPr>
-        <w:t>Dada la nula experiencia en el lenguaje de programación Python como así también en el manejo de librerías el grupo pasará durante unas semanas leyendo y practicando con tutoriales en Internet para tener los conocimientos necesarios para el desarrollo del juego según lo solicitado en la materia.</w:t>
-      </w:r>
-    </w:p>
-    <w:p>
-      <w:pPr>
-        <w:spacing w:after="0" w:line="240" w:lineRule="auto"/>
-        <w:jc w:val="both"/>
-        <w:rPr>
-          <w:rFonts w:cstheme="minorHAnsi"/>
-          <w:sz w:val="24"/>
-          <w:szCs w:val="24"/>
-        </w:rPr>
-      </w:pPr>
-    </w:p>
-    <w:p>
-      <w:pPr>
-        <w:spacing w:after="0" w:line="240" w:lineRule="auto"/>
-        <w:jc w:val="both"/>
-        <w:rPr>
-          <w:rFonts w:cstheme="minorHAnsi"/>
-          <w:sz w:val="24"/>
-          <w:szCs w:val="24"/>
-        </w:rPr>
-      </w:pPr>
-      <w:r>
-        <w:rPr>
-          <w:rFonts w:cstheme="minorHAnsi"/>
-          <w:sz w:val="24"/>
-          <w:szCs w:val="24"/>
-        </w:rPr>
-        <w:t xml:space="preserve">Debido al diseño rústico y simple del IDLE de Python, en una reunión con los miembros del equipo se decidió cambiar al IDE Eclipse gracias al consejo de un compañero ajeno al proyecto. </w:t>
-      </w:r>
-    </w:p>
-    <w:p>
-      <w:pPr>
-        <w:spacing w:after="0" w:line="240" w:lineRule="auto"/>
-        <w:jc w:val="both"/>
-        <w:rPr>
-          <w:rFonts w:cstheme="minorHAnsi"/>
-          <w:sz w:val="24"/>
-          <w:szCs w:val="24"/>
-        </w:rPr>
-      </w:pPr>
-    </w:p>
-    <w:p>
-      <w:pPr>
-        <w:spacing w:after="0" w:line="240" w:lineRule="auto"/>
-        <w:jc w:val="both"/>
-        <w:rPr>
-          <w:rFonts w:cstheme="minorHAnsi"/>
-          <w:b/>
-          <w:i/>
-          <w:sz w:val="24"/>
-          <w:szCs w:val="24"/>
-        </w:rPr>
-      </w:pPr>
-      <w:r>
-        <w:rPr>
-          <w:rFonts w:cstheme="minorHAnsi"/>
-          <w:b/>
-          <w:i/>
-          <w:sz w:val="24"/>
-          <w:szCs w:val="24"/>
-        </w:rPr>
         <w:t>CAMBIO DE TEMÁTICA E IDEA DEFINITIVA DEL JUEGO</w:t>
       </w:r>
     </w:p>
@@ -1611,6 +1677,7 @@
           <w:sz w:val="24"/>
           <w:szCs w:val="24"/>
         </w:rPr>
+        <w:lastRenderedPageBreak/>
         <w:t>Tras consultar varios blogs y tutoriales, hemos logrado programar el esquema del juego, pantalla de inicio e implementado algunas imágenes provisorias junto con un programa básico de disparos.</w:t>
       </w:r>
     </w:p>
@@ -1694,7 +1761,6 @@
           <w:sz w:val="24"/>
           <w:szCs w:val="24"/>
         </w:rPr>
-        <w:lastRenderedPageBreak/>
         <w:t>Para mantener y actualizar la documentación del proyecto se eligió la metodología ágil Kanban, para ello gracias al consejo de otra compañera ajena al grupo nos recomendó usar la aplicación Trello de Bitbucket para organizar las correspondientes tareas.</w:t>
       </w:r>
     </w:p>
@@ -2218,10 +2284,10 @@
           <w:noProof/>
           <w:sz w:val="24"/>
           <w:szCs w:val="24"/>
-          <w:lang w:val="es-AR" w:eastAsia="es-AR"/>
+          <w:lang w:eastAsia="es-ES"/>
         </w:rPr>
         <w:drawing>
-          <wp:inline distT="0" distB="0" distL="0" distR="0" wp14:anchorId="4BC06AFB" wp14:editId="2FD4F7FA">
+          <wp:inline distT="0" distB="0" distL="0" distR="0">
             <wp:extent cx="4981575" cy="3000375"/>
             <wp:effectExtent l="0" t="0" r="0" b="0"/>
             <wp:docPr id="1" name="0 Imagen" descr="1-Captura.jpg"/>
@@ -2236,7 +2302,7 @@
                     <pic:cNvPicPr/>
                   </pic:nvPicPr>
                   <pic:blipFill rotWithShape="1">
-                    <a:blip r:embed="rId8" cstate="print"/>
+                    <a:blip r:embed="rId7" cstate="print"/>
                     <a:srcRect l="23352" t="15323" r="1717"/>
                     <a:stretch/>
                   </pic:blipFill>
@@ -2253,7 +2319,7 @@
                     </a:ln>
                     <a:extLst>
                       <a:ext uri="{53640926-AAD7-44D8-BBD7-CCE9431645EC}">
-                        <a14:shadowObscured xmlns:a14="http://schemas.microsoft.com/office/drawing/2010/main"/>
+                        <a14:shadowObscured xmlns:a14="http://schemas.microsoft.com/office/drawing/2010/main" xmlns:wps="http://schemas.microsoft.com/office/word/2010/wordprocessingShape" xmlns:wpi="http://schemas.microsoft.com/office/word/2010/wordprocessingInk" xmlns:wpg="http://schemas.microsoft.com/office/word/2010/wordprocessingGroup" xmlns:w14="http://schemas.microsoft.com/office/word/2010/wordml" xmlns:w="http://schemas.openxmlformats.org/wordprocessingml/2006/main" xmlns:w10="urn:schemas-microsoft-com:office:word" xmlns:wp14="http://schemas.microsoft.com/office/word/2010/wordprocessingDrawing" xmlns:v="urn:schemas-microsoft-com:vml" xmlns:o="urn:schemas-microsoft-com:office:office" xmlns:mc="http://schemas.openxmlformats.org/markup-compatibility/2006" xmlns:wpc="http://schemas.microsoft.com/office/word/2010/wordprocessingCanvas" xmlns=""/>
                       </a:ext>
                     </a:extLst>
                   </pic:spPr>
@@ -2302,11 +2368,11 @@
           <w:noProof/>
           <w:sz w:val="24"/>
           <w:szCs w:val="24"/>
-          <w:lang w:val="es-AR" w:eastAsia="es-AR"/>
+          <w:lang w:eastAsia="es-ES"/>
         </w:rPr>
         <w:lastRenderedPageBreak/>
         <w:drawing>
-          <wp:inline distT="0" distB="0" distL="0" distR="0" wp14:anchorId="1839EEAA" wp14:editId="0185B61F">
+          <wp:inline distT="0" distB="0" distL="0" distR="0">
             <wp:extent cx="4981575" cy="2743200"/>
             <wp:effectExtent l="0" t="0" r="0" b="0"/>
             <wp:docPr id="3" name="1 Imagen" descr="2-Captura.jpg"/>
@@ -2321,7 +2387,7 @@
                     <pic:cNvPicPr/>
                   </pic:nvPicPr>
                   <pic:blipFill rotWithShape="1">
-                    <a:blip r:embed="rId9" cstate="print"/>
+                    <a:blip r:embed="rId8" cstate="print"/>
                     <a:srcRect l="23640" t="22580" r="1431"/>
                     <a:stretch/>
                   </pic:blipFill>
@@ -2338,7 +2404,7 @@
                     </a:ln>
                     <a:extLst>
                       <a:ext uri="{53640926-AAD7-44D8-BBD7-CCE9431645EC}">
-                        <a14:shadowObscured xmlns:a14="http://schemas.microsoft.com/office/drawing/2010/main"/>
+                        <a14:shadowObscured xmlns:a14="http://schemas.microsoft.com/office/drawing/2010/main" xmlns:wps="http://schemas.microsoft.com/office/word/2010/wordprocessingShape" xmlns:wpi="http://schemas.microsoft.com/office/word/2010/wordprocessingInk" xmlns:wpg="http://schemas.microsoft.com/office/word/2010/wordprocessingGroup" xmlns:w14="http://schemas.microsoft.com/office/word/2010/wordml" xmlns:w="http://schemas.openxmlformats.org/wordprocessingml/2006/main" xmlns:w10="urn:schemas-microsoft-com:office:word" xmlns:wp14="http://schemas.microsoft.com/office/word/2010/wordprocessingDrawing" xmlns:v="urn:schemas-microsoft-com:vml" xmlns:o="urn:schemas-microsoft-com:office:office" xmlns:mc="http://schemas.openxmlformats.org/markup-compatibility/2006" xmlns:wpc="http://schemas.microsoft.com/office/word/2010/wordprocessingCanvas" xmlns=""/>
                       </a:ext>
                     </a:extLst>
                   </pic:spPr>
@@ -2365,10 +2431,10 @@
           <w:noProof/>
           <w:sz w:val="24"/>
           <w:szCs w:val="24"/>
-          <w:lang w:val="es-AR" w:eastAsia="es-AR"/>
+          <w:lang w:eastAsia="es-ES"/>
         </w:rPr>
         <w:drawing>
-          <wp:inline distT="0" distB="0" distL="0" distR="0" wp14:anchorId="01A865E2" wp14:editId="34593F6F">
+          <wp:inline distT="0" distB="0" distL="0" distR="0">
             <wp:extent cx="5000625" cy="2895600"/>
             <wp:effectExtent l="0" t="0" r="0" b="0"/>
             <wp:docPr id="4" name="3 Imagen" descr="3-Captura.jpg"/>
@@ -2383,7 +2449,7 @@
                     <pic:cNvPicPr/>
                   </pic:nvPicPr>
                   <pic:blipFill rotWithShape="1">
-                    <a:blip r:embed="rId10" cstate="print"/>
+                    <a:blip r:embed="rId9" cstate="print"/>
                     <a:srcRect l="22923" t="15323" r="1860" b="2957"/>
                     <a:stretch/>
                   </pic:blipFill>
@@ -2400,7 +2466,7 @@
                     </a:ln>
                     <a:extLst>
                       <a:ext uri="{53640926-AAD7-44D8-BBD7-CCE9431645EC}">
-                        <a14:shadowObscured xmlns:a14="http://schemas.microsoft.com/office/drawing/2010/main"/>
+                        <a14:shadowObscured xmlns:a14="http://schemas.microsoft.com/office/drawing/2010/main" xmlns:wps="http://schemas.microsoft.com/office/word/2010/wordprocessingShape" xmlns:wpi="http://schemas.microsoft.com/office/word/2010/wordprocessingInk" xmlns:wpg="http://schemas.microsoft.com/office/word/2010/wordprocessingGroup" xmlns:w14="http://schemas.microsoft.com/office/word/2010/wordml" xmlns:w="http://schemas.openxmlformats.org/wordprocessingml/2006/main" xmlns:w10="urn:schemas-microsoft-com:office:word" xmlns:wp14="http://schemas.microsoft.com/office/word/2010/wordprocessingDrawing" xmlns:v="urn:schemas-microsoft-com:vml" xmlns:o="urn:schemas-microsoft-com:office:office" xmlns:mc="http://schemas.openxmlformats.org/markup-compatibility/2006" xmlns:wpc="http://schemas.microsoft.com/office/word/2010/wordprocessingCanvas" xmlns=""/>
                       </a:ext>
                     </a:extLst>
                   </pic:spPr>
@@ -2438,10 +2504,10 @@
           <w:noProof/>
           <w:sz w:val="24"/>
           <w:szCs w:val="24"/>
-          <w:lang w:val="es-AR" w:eastAsia="es-AR"/>
+          <w:lang w:eastAsia="es-ES"/>
         </w:rPr>
         <w:drawing>
-          <wp:inline distT="0" distB="0" distL="0" distR="0" wp14:anchorId="5EE34A5E" wp14:editId="50A8DCD0">
+          <wp:inline distT="0" distB="0" distL="0" distR="0">
             <wp:extent cx="5000625" cy="3028950"/>
             <wp:effectExtent l="0" t="0" r="0" b="0"/>
             <wp:docPr id="5" name="4 Imagen" descr="4-Captura.jpg"/>
@@ -2456,7 +2522,7 @@
                     <pic:cNvPicPr/>
                   </pic:nvPicPr>
                   <pic:blipFill rotWithShape="1">
-                    <a:blip r:embed="rId11" cstate="print"/>
+                    <a:blip r:embed="rId10" cstate="print"/>
                     <a:srcRect l="22780" t="14516" r="2003"/>
                     <a:stretch/>
                   </pic:blipFill>
@@ -2473,7 +2539,7 @@
                     </a:ln>
                     <a:extLst>
                       <a:ext uri="{53640926-AAD7-44D8-BBD7-CCE9431645EC}">
-                        <a14:shadowObscured xmlns:a14="http://schemas.microsoft.com/office/drawing/2010/main"/>
+                        <a14:shadowObscured xmlns:a14="http://schemas.microsoft.com/office/drawing/2010/main" xmlns:wps="http://schemas.microsoft.com/office/word/2010/wordprocessingShape" xmlns:wpi="http://schemas.microsoft.com/office/word/2010/wordprocessingInk" xmlns:wpg="http://schemas.microsoft.com/office/word/2010/wordprocessingGroup" xmlns:w14="http://schemas.microsoft.com/office/word/2010/wordml" xmlns:w="http://schemas.openxmlformats.org/wordprocessingml/2006/main" xmlns:w10="urn:schemas-microsoft-com:office:word" xmlns:wp14="http://schemas.microsoft.com/office/word/2010/wordprocessingDrawing" xmlns:v="urn:schemas-microsoft-com:vml" xmlns:o="urn:schemas-microsoft-com:office:office" xmlns:mc="http://schemas.openxmlformats.org/markup-compatibility/2006" xmlns:wpc="http://schemas.microsoft.com/office/word/2010/wordprocessingCanvas" xmlns=""/>
                       </a:ext>
                     </a:extLst>
                   </pic:spPr>
@@ -2522,7 +2588,6 @@
           <w:sz w:val="24"/>
           <w:szCs w:val="24"/>
         </w:rPr>
-        <w:lastRenderedPageBreak/>
         <w:t>Con respecto al desarrollo del juego, lo que se realizó fue usar programación orientada a objetos para realizar el mismo dividiendo el código en clases.</w:t>
       </w:r>
     </w:p>
@@ -2652,10 +2717,10 @@
           <w:noProof/>
           <w:sz w:val="24"/>
           <w:szCs w:val="24"/>
-          <w:lang w:val="es-AR" w:eastAsia="es-AR"/>
+          <w:lang w:eastAsia="es-ES"/>
         </w:rPr>
         <w:drawing>
-          <wp:inline distT="0" distB="0" distL="0" distR="0" wp14:anchorId="792C05DB" wp14:editId="28E98AC9">
+          <wp:inline distT="0" distB="0" distL="0" distR="0">
             <wp:extent cx="4972050" cy="3067050"/>
             <wp:effectExtent l="0" t="0" r="0" b="0"/>
             <wp:docPr id="6" name="5 Imagen" descr="5-Captura.jpg"/>
@@ -2670,7 +2735,7 @@
                     <pic:cNvPicPr/>
                   </pic:nvPicPr>
                   <pic:blipFill rotWithShape="1">
-                    <a:blip r:embed="rId12" cstate="print"/>
+                    <a:blip r:embed="rId11" cstate="print"/>
                     <a:srcRect l="23377" t="13520" r="1722" b="4297"/>
                     <a:stretch/>
                   </pic:blipFill>
@@ -2687,7 +2752,7 @@
                     </a:ln>
                     <a:extLst>
                       <a:ext uri="{53640926-AAD7-44D8-BBD7-CCE9431645EC}">
-                        <a14:shadowObscured xmlns:a14="http://schemas.microsoft.com/office/drawing/2010/main"/>
+                        <a14:shadowObscured xmlns:a14="http://schemas.microsoft.com/office/drawing/2010/main" xmlns:wps="http://schemas.microsoft.com/office/word/2010/wordprocessingShape" xmlns:wpi="http://schemas.microsoft.com/office/word/2010/wordprocessingInk" xmlns:wpg="http://schemas.microsoft.com/office/word/2010/wordprocessingGroup" xmlns:w14="http://schemas.microsoft.com/office/word/2010/wordml" xmlns:w="http://schemas.openxmlformats.org/wordprocessingml/2006/main" xmlns:w10="urn:schemas-microsoft-com:office:word" xmlns:wp14="http://schemas.microsoft.com/office/word/2010/wordprocessingDrawing" xmlns:v="urn:schemas-microsoft-com:vml" xmlns:o="urn:schemas-microsoft-com:office:office" xmlns:mc="http://schemas.openxmlformats.org/markup-compatibility/2006" xmlns:wpc="http://schemas.microsoft.com/office/word/2010/wordprocessingCanvas" xmlns=""/>
                       </a:ext>
                     </a:extLst>
                   </pic:spPr>
@@ -2768,11 +2833,11 @@
           <w:noProof/>
           <w:sz w:val="24"/>
           <w:szCs w:val="24"/>
-          <w:lang w:val="es-AR" w:eastAsia="es-AR"/>
+          <w:lang w:eastAsia="es-ES"/>
         </w:rPr>
         <w:lastRenderedPageBreak/>
         <w:drawing>
-          <wp:inline distT="0" distB="0" distL="0" distR="0" wp14:anchorId="227E0DF9" wp14:editId="58EAD1D6">
+          <wp:inline distT="0" distB="0" distL="0" distR="0">
             <wp:extent cx="4972050" cy="3038475"/>
             <wp:effectExtent l="0" t="0" r="0" b="0"/>
             <wp:docPr id="7" name="6 Imagen" descr="6-Captura.jpg"/>
@@ -2787,7 +2852,7 @@
                     <pic:cNvPicPr/>
                   </pic:nvPicPr>
                   <pic:blipFill rotWithShape="1">
-                    <a:blip r:embed="rId13" cstate="print"/>
+                    <a:blip r:embed="rId12" cstate="print"/>
                     <a:srcRect l="23234" t="13775" r="1865" b="4808"/>
                     <a:stretch/>
                   </pic:blipFill>
@@ -2804,7 +2869,7 @@
                     </a:ln>
                     <a:extLst>
                       <a:ext uri="{53640926-AAD7-44D8-BBD7-CCE9431645EC}">
-                        <a14:shadowObscured xmlns:a14="http://schemas.microsoft.com/office/drawing/2010/main"/>
+                        <a14:shadowObscured xmlns:a14="http://schemas.microsoft.com/office/drawing/2010/main" xmlns:wps="http://schemas.microsoft.com/office/word/2010/wordprocessingShape" xmlns:wpi="http://schemas.microsoft.com/office/word/2010/wordprocessingInk" xmlns:wpg="http://schemas.microsoft.com/office/word/2010/wordprocessingGroup" xmlns:w14="http://schemas.microsoft.com/office/word/2010/wordml" xmlns:w="http://schemas.openxmlformats.org/wordprocessingml/2006/main" xmlns:w10="urn:schemas-microsoft-com:office:word" xmlns:wp14="http://schemas.microsoft.com/office/word/2010/wordprocessingDrawing" xmlns:v="urn:schemas-microsoft-com:vml" xmlns:o="urn:schemas-microsoft-com:office:office" xmlns:mc="http://schemas.openxmlformats.org/markup-compatibility/2006" xmlns:wpc="http://schemas.microsoft.com/office/word/2010/wordprocessingCanvas" xmlns=""/>
                       </a:ext>
                     </a:extLst>
                   </pic:spPr>
@@ -2831,10 +2896,10 @@
           <w:noProof/>
           <w:sz w:val="24"/>
           <w:szCs w:val="24"/>
-          <w:lang w:val="es-AR" w:eastAsia="es-AR"/>
+          <w:lang w:eastAsia="es-ES"/>
         </w:rPr>
         <w:drawing>
-          <wp:inline distT="0" distB="0" distL="0" distR="0" wp14:anchorId="4380EA6A" wp14:editId="43ADBF05">
+          <wp:inline distT="0" distB="0" distL="0" distR="0">
             <wp:extent cx="5000625" cy="3000375"/>
             <wp:effectExtent l="0" t="0" r="0" b="0"/>
             <wp:docPr id="8" name="7 Imagen" descr="7-Captura.jpg"/>
@@ -2849,7 +2914,7 @@
                     <pic:cNvPicPr/>
                   </pic:nvPicPr>
                   <pic:blipFill rotWithShape="1">
-                    <a:blip r:embed="rId14" cstate="print"/>
+                    <a:blip r:embed="rId13" cstate="print"/>
                     <a:srcRect l="22637" t="15323" r="2147"/>
                     <a:stretch/>
                   </pic:blipFill>
@@ -2866,7 +2931,7 @@
                     </a:ln>
                     <a:extLst>
                       <a:ext uri="{53640926-AAD7-44D8-BBD7-CCE9431645EC}">
-                        <a14:shadowObscured xmlns:a14="http://schemas.microsoft.com/office/drawing/2010/main"/>
+                        <a14:shadowObscured xmlns:a14="http://schemas.microsoft.com/office/drawing/2010/main" xmlns:wps="http://schemas.microsoft.com/office/word/2010/wordprocessingShape" xmlns:wpi="http://schemas.microsoft.com/office/word/2010/wordprocessingInk" xmlns:wpg="http://schemas.microsoft.com/office/word/2010/wordprocessingGroup" xmlns:w14="http://schemas.microsoft.com/office/word/2010/wordml" xmlns:w="http://schemas.openxmlformats.org/wordprocessingml/2006/main" xmlns:w10="urn:schemas-microsoft-com:office:word" xmlns:wp14="http://schemas.microsoft.com/office/word/2010/wordprocessingDrawing" xmlns:v="urn:schemas-microsoft-com:vml" xmlns:o="urn:schemas-microsoft-com:office:office" xmlns:mc="http://schemas.openxmlformats.org/markup-compatibility/2006" xmlns:wpc="http://schemas.microsoft.com/office/word/2010/wordprocessingCanvas" xmlns=""/>
                       </a:ext>
                     </a:extLst>
                   </pic:spPr>
@@ -2968,11 +3033,11 @@
           <w:noProof/>
           <w:sz w:val="24"/>
           <w:szCs w:val="24"/>
-          <w:lang w:val="es-AR" w:eastAsia="es-AR"/>
+          <w:lang w:eastAsia="es-ES"/>
         </w:rPr>
         <w:lastRenderedPageBreak/>
         <w:drawing>
-          <wp:inline distT="0" distB="0" distL="0" distR="0" wp14:anchorId="7B860CD6" wp14:editId="60A76EC4">
+          <wp:inline distT="0" distB="0" distL="0" distR="0">
             <wp:extent cx="5000625" cy="3019425"/>
             <wp:effectExtent l="0" t="0" r="0" b="0"/>
             <wp:docPr id="9" name="8 Imagen" descr="8-Captura.jpg"/>
@@ -2987,7 +3052,7 @@
                     <pic:cNvPicPr/>
                   </pic:nvPicPr>
                   <pic:blipFill rotWithShape="1">
-                    <a:blip r:embed="rId15" cstate="print"/>
+                    <a:blip r:embed="rId14" cstate="print"/>
                     <a:srcRect l="23067" t="14786" r="1716"/>
                     <a:stretch/>
                   </pic:blipFill>
@@ -3004,7 +3069,7 @@
                     </a:ln>
                     <a:extLst>
                       <a:ext uri="{53640926-AAD7-44D8-BBD7-CCE9431645EC}">
-                        <a14:shadowObscured xmlns:a14="http://schemas.microsoft.com/office/drawing/2010/main"/>
+                        <a14:shadowObscured xmlns:a14="http://schemas.microsoft.com/office/drawing/2010/main" xmlns:wps="http://schemas.microsoft.com/office/word/2010/wordprocessingShape" xmlns:wpi="http://schemas.microsoft.com/office/word/2010/wordprocessingInk" xmlns:wpg="http://schemas.microsoft.com/office/word/2010/wordprocessingGroup" xmlns:w14="http://schemas.microsoft.com/office/word/2010/wordml" xmlns:w="http://schemas.openxmlformats.org/wordprocessingml/2006/main" xmlns:w10="urn:schemas-microsoft-com:office:word" xmlns:wp14="http://schemas.microsoft.com/office/word/2010/wordprocessingDrawing" xmlns:v="urn:schemas-microsoft-com:vml" xmlns:o="urn:schemas-microsoft-com:office:office" xmlns:mc="http://schemas.openxmlformats.org/markup-compatibility/2006" xmlns:wpc="http://schemas.microsoft.com/office/word/2010/wordprocessingCanvas" xmlns=""/>
                       </a:ext>
                     </a:extLst>
                   </pic:spPr>
@@ -3042,10 +3107,10 @@
           <w:noProof/>
           <w:sz w:val="24"/>
           <w:szCs w:val="24"/>
-          <w:lang w:val="es-AR" w:eastAsia="es-AR"/>
+          <w:lang w:eastAsia="es-ES"/>
         </w:rPr>
         <w:drawing>
-          <wp:inline distT="0" distB="0" distL="0" distR="0" wp14:anchorId="12514D51" wp14:editId="540FD66B">
+          <wp:inline distT="0" distB="0" distL="0" distR="0">
             <wp:extent cx="4981575" cy="2990850"/>
             <wp:effectExtent l="0" t="0" r="0" b="0"/>
             <wp:docPr id="10" name="9 Imagen" descr="9-Captura.jpg"/>
@@ -3060,7 +3125,7 @@
                     <pic:cNvPicPr/>
                   </pic:nvPicPr>
                   <pic:blipFill rotWithShape="1">
-                    <a:blip r:embed="rId16" cstate="print"/>
+                    <a:blip r:embed="rId15" cstate="print"/>
                     <a:srcRect l="23352" t="14516" r="1717" b="1076"/>
                     <a:stretch/>
                   </pic:blipFill>
@@ -3077,7 +3142,7 @@
                     </a:ln>
                     <a:extLst>
                       <a:ext uri="{53640926-AAD7-44D8-BBD7-CCE9431645EC}">
-                        <a14:shadowObscured xmlns:a14="http://schemas.microsoft.com/office/drawing/2010/main"/>
+                        <a14:shadowObscured xmlns:a14="http://schemas.microsoft.com/office/drawing/2010/main" xmlns:wps="http://schemas.microsoft.com/office/word/2010/wordprocessingShape" xmlns:wpi="http://schemas.microsoft.com/office/word/2010/wordprocessingInk" xmlns:wpg="http://schemas.microsoft.com/office/word/2010/wordprocessingGroup" xmlns:w14="http://schemas.microsoft.com/office/word/2010/wordml" xmlns:w="http://schemas.openxmlformats.org/wordprocessingml/2006/main" xmlns:w10="urn:schemas-microsoft-com:office:word" xmlns:wp14="http://schemas.microsoft.com/office/word/2010/wordprocessingDrawing" xmlns:v="urn:schemas-microsoft-com:vml" xmlns:o="urn:schemas-microsoft-com:office:office" xmlns:mc="http://schemas.openxmlformats.org/markup-compatibility/2006" xmlns:wpc="http://schemas.microsoft.com/office/word/2010/wordprocessingCanvas" xmlns=""/>
                       </a:ext>
                     </a:extLst>
                   </pic:spPr>
@@ -3224,7 +3289,11 @@
           <w:szCs w:val="24"/>
         </w:rPr>
       </w:pPr>
-      <w:r>
+    </w:p>
+    <w:p>
+      <w:pPr>
+        <w:spacing w:after="0" w:line="240" w:lineRule="auto"/>
+        <w:jc w:val="both"/>
         <w:rPr>
           <w:rFonts w:cstheme="minorHAnsi"/>
           <w:b/>
@@ -3232,6 +3301,16 @@
           <w:sz w:val="24"/>
           <w:szCs w:val="24"/>
         </w:rPr>
+      </w:pPr>
+      <w:r>
+        <w:rPr>
+          <w:rFonts w:cstheme="minorHAnsi"/>
+          <w:b/>
+          <w:i/>
+          <w:sz w:val="24"/>
+          <w:szCs w:val="24"/>
+        </w:rPr>
+        <w:lastRenderedPageBreak/>
         <w:t xml:space="preserve">ACERCA DE LA PANTALLA DE INICIO </w:t>
       </w:r>
     </w:p>
@@ -3251,16 +3330,7 @@
           <w:sz w:val="24"/>
           <w:szCs w:val="24"/>
         </w:rPr>
-        <w:t xml:space="preserve">La pantalla de inicio del juego consistirá en una primera imagen con su nombre seguido de una pequeña instrucción para avanzar y otra transición para comenzar la partida. La misma estará acompañada por otra imagen de fondo con la temática “espacial” que caracteriza al desarrollo a presentar. Quienes se </w:t>
-      </w:r>
-      <w:r>
-        <w:rPr>
-          <w:rFonts w:cstheme="minorHAnsi"/>
-          <w:sz w:val="24"/>
-          <w:szCs w:val="24"/>
-        </w:rPr>
-        <w:lastRenderedPageBreak/>
-        <w:t>encargarán de esta parte serán Nicolás Romero Ortiz creando las imágenes necesarias a través de la herramienta Photoshop y Akira Molas en la codificación necesaria para las animaciones y transiciones hasta llegar al escenario de batalla.</w:t>
+        <w:t>La pantalla de inicio del juego consistirá en una primera imagen con su nombre seguido de una pequeña instrucción para avanzar y otra transición para comenzar la partida. La misma estará acompañada por otra imagen de fondo con la temática “espacial” que caracteriza al desarrollo a presentar. Quienes se encargarán de esta parte serán Nicolás Romero Ortiz creando las imágenes necesarias a través de la herramienta Photoshop y Akira Molas en la codificación necesaria para las animaciones y transiciones hasta llegar al escenario de batalla.</w:t>
       </w:r>
     </w:p>
     <w:p>
@@ -3284,10 +3354,10 @@
           <w:noProof/>
           <w:sz w:val="24"/>
           <w:szCs w:val="24"/>
-          <w:lang w:val="es-AR" w:eastAsia="es-AR"/>
+          <w:lang w:eastAsia="es-ES"/>
         </w:rPr>
         <w:drawing>
-          <wp:inline distT="0" distB="0" distL="0" distR="0" wp14:anchorId="7EA1B756" wp14:editId="1D0350BC">
+          <wp:inline distT="0" distB="0" distL="0" distR="0">
             <wp:extent cx="5000625" cy="3009900"/>
             <wp:effectExtent l="0" t="0" r="0" b="0"/>
             <wp:docPr id="11" name="10 Imagen" descr="10-Captura.jpg"/>
@@ -3302,7 +3372,7 @@
                     <pic:cNvPicPr/>
                   </pic:nvPicPr>
                   <pic:blipFill rotWithShape="1">
-                    <a:blip r:embed="rId17" cstate="print"/>
+                    <a:blip r:embed="rId16" cstate="print"/>
                     <a:srcRect l="23066" t="15054" r="1717"/>
                     <a:stretch/>
                   </pic:blipFill>
@@ -3319,7 +3389,7 @@
                     </a:ln>
                     <a:extLst>
                       <a:ext uri="{53640926-AAD7-44D8-BBD7-CCE9431645EC}">
-                        <a14:shadowObscured xmlns:a14="http://schemas.microsoft.com/office/drawing/2010/main"/>
+                        <a14:shadowObscured xmlns:a14="http://schemas.microsoft.com/office/drawing/2010/main" xmlns:wps="http://schemas.microsoft.com/office/word/2010/wordprocessingShape" xmlns:wpi="http://schemas.microsoft.com/office/word/2010/wordprocessingInk" xmlns:wpg="http://schemas.microsoft.com/office/word/2010/wordprocessingGroup" xmlns:w14="http://schemas.microsoft.com/office/word/2010/wordml" xmlns:w="http://schemas.openxmlformats.org/wordprocessingml/2006/main" xmlns:w10="urn:schemas-microsoft-com:office:word" xmlns:wp14="http://schemas.microsoft.com/office/word/2010/wordprocessingDrawing" xmlns:v="urn:schemas-microsoft-com:vml" xmlns:o="urn:schemas-microsoft-com:office:office" xmlns:mc="http://schemas.openxmlformats.org/markup-compatibility/2006" xmlns:wpc="http://schemas.microsoft.com/office/word/2010/wordprocessingCanvas" xmlns=""/>
                       </a:ext>
                     </a:extLst>
                   </pic:spPr>
@@ -3357,10 +3427,10 @@
           <w:noProof/>
           <w:sz w:val="24"/>
           <w:szCs w:val="24"/>
-          <w:lang w:val="es-AR" w:eastAsia="es-AR"/>
+          <w:lang w:eastAsia="es-ES"/>
         </w:rPr>
         <w:drawing>
-          <wp:inline distT="0" distB="0" distL="0" distR="0" wp14:anchorId="233D04C1" wp14:editId="76EC2C63">
+          <wp:inline distT="0" distB="0" distL="0" distR="0">
             <wp:extent cx="5000625" cy="3038475"/>
             <wp:effectExtent l="0" t="0" r="0" b="0"/>
             <wp:docPr id="13" name="12 Imagen" descr="12-Captura.jpg"/>
@@ -3375,7 +3445,7 @@
                     <pic:cNvPicPr/>
                   </pic:nvPicPr>
                   <pic:blipFill rotWithShape="1">
-                    <a:blip r:embed="rId18" cstate="print"/>
+                    <a:blip r:embed="rId17" cstate="print"/>
                     <a:srcRect l="22780" t="14247" r="2003"/>
                     <a:stretch/>
                   </pic:blipFill>
@@ -3392,7 +3462,7 @@
                     </a:ln>
                     <a:extLst>
                       <a:ext uri="{53640926-AAD7-44D8-BBD7-CCE9431645EC}">
-                        <a14:shadowObscured xmlns:a14="http://schemas.microsoft.com/office/drawing/2010/main"/>
+                        <a14:shadowObscured xmlns:a14="http://schemas.microsoft.com/office/drawing/2010/main" xmlns:wps="http://schemas.microsoft.com/office/word/2010/wordprocessingShape" xmlns:wpi="http://schemas.microsoft.com/office/word/2010/wordprocessingInk" xmlns:wpg="http://schemas.microsoft.com/office/word/2010/wordprocessingGroup" xmlns:w14="http://schemas.microsoft.com/office/word/2010/wordml" xmlns:w="http://schemas.openxmlformats.org/wordprocessingml/2006/main" xmlns:w10="urn:schemas-microsoft-com:office:word" xmlns:wp14="http://schemas.microsoft.com/office/word/2010/wordprocessingDrawing" xmlns:v="urn:schemas-microsoft-com:vml" xmlns:o="urn:schemas-microsoft-com:office:office" xmlns:mc="http://schemas.openxmlformats.org/markup-compatibility/2006" xmlns:wpc="http://schemas.microsoft.com/office/word/2010/wordprocessingCanvas" xmlns=""/>
                       </a:ext>
                     </a:extLst>
                   </pic:spPr>
@@ -3537,16 +3607,7 @@
           <w:sz w:val="24"/>
           <w:szCs w:val="24"/>
         </w:rPr>
-        <w:t xml:space="preserve">Por decisión del grupo, el nuevo nombre (provisorio hasta el momento) del juego será el de “Humans vs Aliens” (Humanos contra Alienígenas en español). Mientras tanto, se continúa avanzando en el tramo final del proyecto. El código a la fecha está casi terminado, con pequeños detalles a corregir y la documentación </w:t>
-      </w:r>
-      <w:r>
-        <w:rPr>
-          <w:rFonts w:cstheme="minorHAnsi"/>
-          <w:sz w:val="24"/>
-          <w:szCs w:val="24"/>
-        </w:rPr>
-        <w:lastRenderedPageBreak/>
-        <w:t>comienza a editarse en forma de borrador antes de la edición definitiva que se entregará junto con el programa finalizado en los tiempos de entrega estipulados por los profesores de la materia.</w:t>
+        <w:t>Por decisión del grupo, el nuevo nombre (provisorio hasta el momento) del juego será el de “Humans vs Aliens” (Humanos contra Alienígenas en español). Mientras tanto, se continúa avanzando en el tramo final del proyecto. El código a la fecha está casi terminado, con pequeños detalles a corregir y la documentación comienza a editarse en forma de borrador antes de la edición definitiva que se entregará junto con el programa finalizado en los tiempos de entrega estipulados por los profesores de la materia.</w:t>
       </w:r>
     </w:p>
     <w:p>
@@ -3629,10 +3690,10 @@
           <w:noProof/>
           <w:sz w:val="24"/>
           <w:szCs w:val="24"/>
-          <w:lang w:val="es-AR" w:eastAsia="es-AR"/>
+          <w:lang w:eastAsia="es-ES"/>
         </w:rPr>
         <w:drawing>
-          <wp:inline distT="0" distB="0" distL="0" distR="0" wp14:anchorId="5D6FCEB8" wp14:editId="255A5352">
+          <wp:inline distT="0" distB="0" distL="0" distR="0">
             <wp:extent cx="5086350" cy="3000375"/>
             <wp:effectExtent l="0" t="0" r="0" b="0"/>
             <wp:docPr id="14" name="13 Imagen" descr="13-Captura.jpg"/>
@@ -3647,7 +3708,7 @@
                     <pic:cNvPicPr/>
                   </pic:nvPicPr>
                   <pic:blipFill rotWithShape="1">
-                    <a:blip r:embed="rId19" cstate="print"/>
+                    <a:blip r:embed="rId18" cstate="print"/>
                     <a:srcRect l="21921" t="15323" r="1573"/>
                     <a:stretch/>
                   </pic:blipFill>
@@ -3664,7 +3725,7 @@
                     </a:ln>
                     <a:extLst>
                       <a:ext uri="{53640926-AAD7-44D8-BBD7-CCE9431645EC}">
-                        <a14:shadowObscured xmlns:a14="http://schemas.microsoft.com/office/drawing/2010/main"/>
+                        <a14:shadowObscured xmlns:a14="http://schemas.microsoft.com/office/drawing/2010/main" xmlns:wps="http://schemas.microsoft.com/office/word/2010/wordprocessingShape" xmlns:wpi="http://schemas.microsoft.com/office/word/2010/wordprocessingInk" xmlns:wpg="http://schemas.microsoft.com/office/word/2010/wordprocessingGroup" xmlns:w14="http://schemas.microsoft.com/office/word/2010/wordml" xmlns:w="http://schemas.openxmlformats.org/wordprocessingml/2006/main" xmlns:w10="urn:schemas-microsoft-com:office:word" xmlns:wp14="http://schemas.microsoft.com/office/word/2010/wordprocessingDrawing" xmlns:v="urn:schemas-microsoft-com:vml" xmlns:o="urn:schemas-microsoft-com:office:office" xmlns:mc="http://schemas.openxmlformats.org/markup-compatibility/2006" xmlns:wpc="http://schemas.microsoft.com/office/word/2010/wordprocessingCanvas" xmlns=""/>
                       </a:ext>
                     </a:extLst>
                   </pic:spPr>
@@ -3708,10 +3769,10 @@
           <w:sz w:val="28"/>
           <w:szCs w:val="28"/>
           <w:u w:val="single"/>
-          <w:lang w:val="es-AR" w:eastAsia="es-AR"/>
+          <w:lang w:eastAsia="es-ES"/>
         </w:rPr>
         <w:drawing>
-          <wp:anchor distT="0" distB="0" distL="114300" distR="114300" simplePos="0" relativeHeight="251658240" behindDoc="0" locked="0" layoutInCell="1" allowOverlap="1" wp14:anchorId="153B288A" wp14:editId="198EEF02">
+          <wp:anchor distT="0" distB="0" distL="114300" distR="114300" simplePos="0" relativeHeight="251658240" behindDoc="0" locked="0" layoutInCell="1" allowOverlap="1">
             <wp:simplePos x="0" y="0"/>
             <wp:positionH relativeFrom="column">
               <wp:align>left</wp:align>
@@ -3734,10 +3795,10 @@
                     <pic:cNvPicPr/>
                   </pic:nvPicPr>
                   <pic:blipFill rotWithShape="1">
-                    <a:blip r:embed="rId20" cstate="print">
+                    <a:blip r:embed="rId19" cstate="print">
                       <a:extLst>
                         <a:ext uri="{28A0092B-C50C-407E-A947-70E740481C1C}">
-                          <a14:useLocalDpi xmlns:a14="http://schemas.microsoft.com/office/drawing/2010/main" val="0"/>
+                          <a14:useLocalDpi xmlns:a14="http://schemas.microsoft.com/office/drawing/2010/main" xmlns:wps="http://schemas.microsoft.com/office/word/2010/wordprocessingShape" xmlns:wpi="http://schemas.microsoft.com/office/word/2010/wordprocessingInk" xmlns:wpg="http://schemas.microsoft.com/office/word/2010/wordprocessingGroup" xmlns:w14="http://schemas.microsoft.com/office/word/2010/wordml" xmlns:w="http://schemas.openxmlformats.org/wordprocessingml/2006/main" xmlns:w10="urn:schemas-microsoft-com:office:word" xmlns:wp14="http://schemas.microsoft.com/office/word/2010/wordprocessingDrawing" xmlns:v="urn:schemas-microsoft-com:vml" xmlns:o="urn:schemas-microsoft-com:office:office" xmlns:mc="http://schemas.openxmlformats.org/markup-compatibility/2006" xmlns:wpc="http://schemas.microsoft.com/office/word/2010/wordprocessingCanvas" xmlns="" val="0"/>
                         </a:ext>
                       </a:extLst>
                     </a:blip>
@@ -3757,7 +3818,7 @@
                     </a:ln>
                     <a:extLst>
                       <a:ext uri="{53640926-AAD7-44D8-BBD7-CCE9431645EC}">
-                        <a14:shadowObscured xmlns:a14="http://schemas.microsoft.com/office/drawing/2010/main"/>
+                        <a14:shadowObscured xmlns:a14="http://schemas.microsoft.com/office/drawing/2010/main" xmlns:wps="http://schemas.microsoft.com/office/word/2010/wordprocessingShape" xmlns:wpi="http://schemas.microsoft.com/office/word/2010/wordprocessingInk" xmlns:wpg="http://schemas.microsoft.com/office/word/2010/wordprocessingGroup" xmlns:w14="http://schemas.microsoft.com/office/word/2010/wordml" xmlns:w="http://schemas.openxmlformats.org/wordprocessingml/2006/main" xmlns:w10="urn:schemas-microsoft-com:office:word" xmlns:wp14="http://schemas.microsoft.com/office/word/2010/wordprocessingDrawing" xmlns:v="urn:schemas-microsoft-com:vml" xmlns:o="urn:schemas-microsoft-com:office:office" xmlns:mc="http://schemas.openxmlformats.org/markup-compatibility/2006" xmlns:wpc="http://schemas.microsoft.com/office/word/2010/wordprocessingCanvas" xmlns=""/>
                       </a:ext>
                     </a:extLst>
                   </pic:spPr>
@@ -3809,6 +3870,7 @@
           <w:sz w:val="28"/>
           <w:szCs w:val="28"/>
         </w:rPr>
+        <w:lastRenderedPageBreak/>
         <w:t>Historia</w:t>
       </w:r>
       <w:r>
@@ -3881,16 +3943,7 @@
           <w:sz w:val="24"/>
           <w:szCs w:val="24"/>
         </w:rPr>
-        <w:t xml:space="preserve">historia de la humanidad y el nombre Moonsanto se convirtió en un </w:t>
-      </w:r>
-      <w:r>
-        <w:rPr>
-          <w:rFonts w:cstheme="minorHAnsi"/>
-          <w:sz w:val="24"/>
-          <w:szCs w:val="24"/>
-        </w:rPr>
-        <w:lastRenderedPageBreak/>
-        <w:t>emblema de la conquista a la nueva</w:t>
+        <w:t>historia de la humanidad y el nombre Moonsanto se convirtió en un emblema de la conquista a la nueva</w:t>
       </w:r>
       <w:r>
         <w:rPr>
@@ -4285,10 +4338,11 @@
           <w:sz w:val="24"/>
           <w:szCs w:val="28"/>
           <w:u w:val="single"/>
-          <w:lang w:val="es-AR" w:eastAsia="es-AR"/>
-        </w:rPr>
+          <w:lang w:eastAsia="es-ES"/>
+        </w:rPr>
+        <w:lastRenderedPageBreak/>
         <w:drawing>
-          <wp:inline distT="0" distB="0" distL="0" distR="0" wp14:anchorId="1B73CE09" wp14:editId="44B3EC7C">
+          <wp:inline distT="0" distB="0" distL="0" distR="0">
             <wp:extent cx="5086350" cy="2728118"/>
             <wp:effectExtent l="0" t="0" r="0" b="0"/>
             <wp:docPr id="2" name="0 Imagen"/>
@@ -4303,10 +4357,10 @@
                     <pic:cNvPicPr/>
                   </pic:nvPicPr>
                   <pic:blipFill rotWithShape="1">
-                    <a:blip r:embed="rId21">
+                    <a:blip r:embed="rId20" cstate="print">
                       <a:extLst>
                         <a:ext uri="{28A0092B-C50C-407E-A947-70E740481C1C}">
-                          <a14:useLocalDpi xmlns:a14="http://schemas.microsoft.com/office/drawing/2010/main" val="0"/>
+                          <a14:useLocalDpi xmlns:a14="http://schemas.microsoft.com/office/drawing/2010/main" xmlns:wps="http://schemas.microsoft.com/office/word/2010/wordprocessingShape" xmlns:wpi="http://schemas.microsoft.com/office/word/2010/wordprocessingInk" xmlns:wpg="http://schemas.microsoft.com/office/word/2010/wordprocessingGroup" xmlns:w14="http://schemas.microsoft.com/office/word/2010/wordml" xmlns:w="http://schemas.openxmlformats.org/wordprocessingml/2006/main" xmlns:w10="urn:schemas-microsoft-com:office:word" xmlns:wp14="http://schemas.microsoft.com/office/word/2010/wordprocessingDrawing" xmlns:v="urn:schemas-microsoft-com:vml" xmlns:o="urn:schemas-microsoft-com:office:office" xmlns:mc="http://schemas.openxmlformats.org/markup-compatibility/2006" xmlns:wpc="http://schemas.microsoft.com/office/word/2010/wordprocessingCanvas" xmlns="" val="0"/>
                         </a:ext>
                       </a:extLst>
                     </a:blip>
@@ -4326,7 +4380,7 @@
                     </a:ln>
                     <a:extLst>
                       <a:ext uri="{53640926-AAD7-44D8-BBD7-CCE9431645EC}">
-                        <a14:shadowObscured xmlns:a14="http://schemas.microsoft.com/office/drawing/2010/main"/>
+                        <a14:shadowObscured xmlns:a14="http://schemas.microsoft.com/office/drawing/2010/main" xmlns:wps="http://schemas.microsoft.com/office/word/2010/wordprocessingShape" xmlns:wpi="http://schemas.microsoft.com/office/word/2010/wordprocessingInk" xmlns:wpg="http://schemas.microsoft.com/office/word/2010/wordprocessingGroup" xmlns:w14="http://schemas.microsoft.com/office/word/2010/wordml" xmlns:w="http://schemas.openxmlformats.org/wordprocessingml/2006/main" xmlns:w10="urn:schemas-microsoft-com:office:word" xmlns:wp14="http://schemas.microsoft.com/office/word/2010/wordprocessingDrawing" xmlns:v="urn:schemas-microsoft-com:vml" xmlns:o="urn:schemas-microsoft-com:office:office" xmlns:mc="http://schemas.openxmlformats.org/markup-compatibility/2006" xmlns:wpc="http://schemas.microsoft.com/office/word/2010/wordprocessingCanvas" xmlns=""/>
                       </a:ext>
                     </a:extLst>
                   </pic:spPr>
@@ -4368,7 +4422,6 @@
           <w:sz w:val="24"/>
           <w:szCs w:val="24"/>
         </w:rPr>
-        <w:lastRenderedPageBreak/>
         <w:t xml:space="preserve">Por último, con la documentación terminada y actualizada hemos realizado el presente informe final. </w:t>
       </w:r>
     </w:p>
@@ -4416,6 +4469,136 @@
           <w:sz w:val="28"/>
           <w:szCs w:val="28"/>
         </w:rPr>
+        <w:t>Documentación técnica</w:t>
+      </w:r>
+    </w:p>
+    <w:p>
+      <w:pPr>
+        <w:spacing w:after="0" w:line="240" w:lineRule="auto"/>
+        <w:jc w:val="both"/>
+        <w:rPr>
+          <w:rFonts w:cstheme="minorHAnsi"/>
+          <w:b/>
+          <w:sz w:val="28"/>
+          <w:szCs w:val="28"/>
+        </w:rPr>
+      </w:pPr>
+    </w:p>
+    <w:p>
+      <w:pPr>
+        <w:spacing w:after="0" w:line="240" w:lineRule="auto"/>
+        <w:jc w:val="both"/>
+        <w:rPr>
+          <w:rFonts w:cstheme="minorHAnsi"/>
+          <w:b/>
+          <w:sz w:val="28"/>
+          <w:szCs w:val="28"/>
+        </w:rPr>
+      </w:pPr>
+      <w:r>
+        <w:rPr>
+          <w:rFonts w:cstheme="minorHAnsi"/>
+          <w:b/>
+          <w:sz w:val="28"/>
+          <w:szCs w:val="28"/>
+        </w:rPr>
+        <w:t>&lt;Diseño de Sistema&gt;</w:t>
+      </w:r>
+    </w:p>
+    <w:p>
+      <w:pPr>
+        <w:spacing w:after="0" w:line="240" w:lineRule="auto"/>
+        <w:jc w:val="both"/>
+        <w:rPr>
+          <w:rFonts w:cstheme="minorHAnsi"/>
+          <w:b/>
+          <w:sz w:val="28"/>
+          <w:szCs w:val="28"/>
+        </w:rPr>
+      </w:pPr>
+      <w:r>
+        <w:rPr>
+          <w:rFonts w:cstheme="minorHAnsi"/>
+          <w:b/>
+          <w:sz w:val="28"/>
+          <w:szCs w:val="28"/>
+        </w:rPr>
+        <w:t>&lt;Diagrama de Clases&gt;</w:t>
+      </w:r>
+    </w:p>
+    <w:p>
+      <w:pPr>
+        <w:spacing w:after="0" w:line="240" w:lineRule="auto"/>
+        <w:jc w:val="both"/>
+        <w:rPr>
+          <w:rFonts w:cstheme="minorHAnsi"/>
+          <w:b/>
+          <w:sz w:val="28"/>
+          <w:szCs w:val="28"/>
+        </w:rPr>
+      </w:pPr>
+      <w:r>
+        <w:rPr>
+          <w:rFonts w:cstheme="minorHAnsi"/>
+          <w:b/>
+          <w:sz w:val="28"/>
+          <w:szCs w:val="28"/>
+        </w:rPr>
+        <w:t>&lt;Explicación de POO&gt;</w:t>
+      </w:r>
+    </w:p>
+    <w:p>
+      <w:pPr>
+        <w:spacing w:after="0" w:line="240" w:lineRule="auto"/>
+        <w:jc w:val="both"/>
+        <w:rPr>
+          <w:rFonts w:cstheme="minorHAnsi"/>
+          <w:b/>
+          <w:sz w:val="28"/>
+          <w:szCs w:val="28"/>
+        </w:rPr>
+      </w:pPr>
+      <w:r>
+        <w:rPr>
+          <w:rFonts w:cstheme="minorHAnsi"/>
+          <w:b/>
+          <w:sz w:val="28"/>
+          <w:szCs w:val="28"/>
+        </w:rPr>
+        <w:t>&lt;Requerimientos del Sistema&gt;</w:t>
+      </w:r>
+    </w:p>
+    <w:p>
+      <w:pPr>
+        <w:spacing w:after="0" w:line="240" w:lineRule="auto"/>
+        <w:jc w:val="both"/>
+        <w:rPr>
+          <w:rFonts w:cstheme="minorHAnsi"/>
+          <w:b/>
+          <w:sz w:val="28"/>
+          <w:szCs w:val="28"/>
+          <w:u w:val="single"/>
+        </w:rPr>
+      </w:pPr>
+    </w:p>
+    <w:p>
+      <w:pPr>
+        <w:spacing w:after="0" w:line="240" w:lineRule="auto"/>
+        <w:jc w:val="both"/>
+        <w:rPr>
+          <w:rFonts w:cstheme="minorHAnsi"/>
+          <w:b/>
+          <w:sz w:val="28"/>
+          <w:szCs w:val="28"/>
+        </w:rPr>
+      </w:pPr>
+      <w:r>
+        <w:rPr>
+          <w:rFonts w:cstheme="minorHAnsi"/>
+          <w:b/>
+          <w:sz w:val="28"/>
+          <w:szCs w:val="28"/>
+        </w:rPr>
         <w:t>Conclusiones</w:t>
       </w:r>
     </w:p>
@@ -4546,33 +4729,6 @@
           <w:szCs w:val="28"/>
         </w:rPr>
       </w:pPr>
-      <w:r>
-        <w:rPr>
-          <w:rFonts w:cstheme="minorHAnsi"/>
-          <w:sz w:val="24"/>
-          <w:szCs w:val="28"/>
-        </w:rPr>
-        <w:t>&gt; Agregar puntuación</w:t>
-      </w:r>
-    </w:p>
-    <w:p>
-      <w:pPr>
-        <w:spacing w:after="0" w:line="240" w:lineRule="auto"/>
-        <w:jc w:val="both"/>
-        <w:rPr>
-          <w:rFonts w:cstheme="minorHAnsi"/>
-          <w:sz w:val="24"/>
-          <w:szCs w:val="28"/>
-        </w:rPr>
-      </w:pPr>
-      <w:r>
-        <w:rPr>
-          <w:rFonts w:cstheme="minorHAnsi"/>
-          <w:sz w:val="24"/>
-          <w:szCs w:val="28"/>
-        </w:rPr>
-        <w:t>&gt; Desarrollo de un mejor menú principal</w:t>
-      </w:r>
     </w:p>
     <w:p>
       <w:pPr>
@@ -4674,21 +4830,26 @@
           <w:rFonts w:cstheme="minorHAnsi"/>
           <w:sz w:val="24"/>
           <w:szCs w:val="28"/>
-        </w:rPr>
-      </w:pPr>
-      <w:r>
-        <w:rPr>
-          <w:rFonts w:cstheme="minorHAnsi"/>
-          <w:sz w:val="24"/>
-          <w:szCs w:val="28"/>
+          <w:lang w:val="en-US"/>
+        </w:rPr>
+      </w:pPr>
+      <w:proofErr w:type="spellStart"/>
+      <w:r>
+        <w:rPr>
+          <w:rFonts w:cstheme="minorHAnsi"/>
+          <w:sz w:val="24"/>
+          <w:szCs w:val="28"/>
+          <w:lang w:val="en-US"/>
         </w:rPr>
         <w:t>Pygame</w:t>
       </w:r>
-      <w:r>
-        <w:rPr>
-          <w:rFonts w:cstheme="minorHAnsi"/>
-          <w:sz w:val="24"/>
-          <w:szCs w:val="28"/>
+      <w:proofErr w:type="spellEnd"/>
+      <w:r>
+        <w:rPr>
+          <w:rFonts w:cstheme="minorHAnsi"/>
+          <w:sz w:val="24"/>
+          <w:szCs w:val="28"/>
+          <w:lang w:val="en-US"/>
         </w:rPr>
         <w:t xml:space="preserve"> - https://www.pygame.org/news</w:t>
       </w:r>
@@ -4706,13 +4867,15 @@
           <w:rFonts w:cstheme="minorHAnsi"/>
           <w:sz w:val="24"/>
           <w:szCs w:val="28"/>
-        </w:rPr>
-      </w:pPr>
-      <w:r>
-        <w:rPr>
-          <w:rFonts w:cstheme="minorHAnsi"/>
-          <w:sz w:val="24"/>
-          <w:szCs w:val="28"/>
+          <w:lang w:val="en-US"/>
+        </w:rPr>
+      </w:pPr>
+      <w:r>
+        <w:rPr>
+          <w:rFonts w:cstheme="minorHAnsi"/>
+          <w:sz w:val="24"/>
+          <w:szCs w:val="28"/>
+          <w:lang w:val="en-US"/>
         </w:rPr>
         <w:t>Python</w:t>
       </w:r>
@@ -4721,6 +4884,7 @@
           <w:rFonts w:cstheme="minorHAnsi"/>
           <w:sz w:val="24"/>
           <w:szCs w:val="28"/>
+          <w:lang w:val="en-US"/>
         </w:rPr>
         <w:t xml:space="preserve"> </w:t>
       </w:r>
@@ -4729,6 +4893,7 @@
           <w:rFonts w:cstheme="minorHAnsi"/>
           <w:sz w:val="24"/>
           <w:szCs w:val="28"/>
+          <w:lang w:val="en-US"/>
         </w:rPr>
         <w:t>- https://www.python.org/</w:t>
       </w:r>
@@ -4778,21 +4943,56 @@
           <w:rFonts w:cstheme="minorHAnsi"/>
           <w:sz w:val="24"/>
           <w:szCs w:val="28"/>
-        </w:rPr>
-      </w:pPr>
-      <w:r>
-        <w:rPr>
-          <w:rFonts w:cstheme="minorHAnsi"/>
-          <w:sz w:val="24"/>
-          <w:szCs w:val="28"/>
-        </w:rPr>
-        <w:t>Atlassian (Bitbucket)</w:t>
-      </w:r>
-      <w:r>
-        <w:rPr>
-          <w:rFonts w:cstheme="minorHAnsi"/>
-          <w:sz w:val="24"/>
-          <w:szCs w:val="28"/>
+          <w:lang w:val="en-US"/>
+        </w:rPr>
+      </w:pPr>
+      <w:proofErr w:type="spellStart"/>
+      <w:r>
+        <w:rPr>
+          <w:rFonts w:cstheme="minorHAnsi"/>
+          <w:sz w:val="24"/>
+          <w:szCs w:val="28"/>
+          <w:lang w:val="en-US"/>
+        </w:rPr>
+        <w:lastRenderedPageBreak/>
+        <w:t>Atlassian</w:t>
+      </w:r>
+      <w:proofErr w:type="spellEnd"/>
+      <w:r>
+        <w:rPr>
+          <w:rFonts w:cstheme="minorHAnsi"/>
+          <w:sz w:val="24"/>
+          <w:szCs w:val="28"/>
+          <w:lang w:val="en-US"/>
+        </w:rPr>
+        <w:t xml:space="preserve"> (</w:t>
+      </w:r>
+      <w:proofErr w:type="spellStart"/>
+      <w:r>
+        <w:rPr>
+          <w:rFonts w:cstheme="minorHAnsi"/>
+          <w:sz w:val="24"/>
+          <w:szCs w:val="28"/>
+          <w:lang w:val="en-US"/>
+        </w:rPr>
+        <w:t>Bitbucket</w:t>
+      </w:r>
+      <w:proofErr w:type="spellEnd"/>
+      <w:r>
+        <w:rPr>
+          <w:rFonts w:cstheme="minorHAnsi"/>
+          <w:sz w:val="24"/>
+          <w:szCs w:val="28"/>
+          <w:lang w:val="en-US"/>
+        </w:rPr>
+        <w:t>)</w:t>
+      </w:r>
+      <w:r>
+        <w:rPr>
+          <w:rFonts w:cstheme="minorHAnsi"/>
+          <w:sz w:val="24"/>
+          <w:szCs w:val="28"/>
+          <w:lang w:val="en-US"/>
         </w:rPr>
         <w:t xml:space="preserve"> - https://bitbucket.org/product</w:t>
       </w:r>
@@ -4810,15 +5010,48 @@
           <w:rFonts w:cstheme="minorHAnsi"/>
           <w:sz w:val="24"/>
           <w:szCs w:val="28"/>
-        </w:rPr>
-      </w:pPr>
-      <w:r>
-        <w:rPr>
-          <w:rFonts w:cstheme="minorHAnsi"/>
-          <w:sz w:val="24"/>
-          <w:szCs w:val="28"/>
-        </w:rPr>
-        <w:t>Atlassian (SourceTree) - https://www.sourcetreeapp.com/</w:t>
+          <w:lang w:val="en-US"/>
+        </w:rPr>
+      </w:pPr>
+      <w:proofErr w:type="spellStart"/>
+      <w:r>
+        <w:rPr>
+          <w:rFonts w:cstheme="minorHAnsi"/>
+          <w:sz w:val="24"/>
+          <w:szCs w:val="28"/>
+          <w:lang w:val="en-US"/>
+        </w:rPr>
+        <w:t>Atlassian</w:t>
+      </w:r>
+      <w:proofErr w:type="spellEnd"/>
+      <w:r>
+        <w:rPr>
+          <w:rFonts w:cstheme="minorHAnsi"/>
+          <w:sz w:val="24"/>
+          <w:szCs w:val="28"/>
+          <w:lang w:val="en-US"/>
+        </w:rPr>
+        <w:t xml:space="preserve"> (</w:t>
+      </w:r>
+      <w:proofErr w:type="spellStart"/>
+      <w:r>
+        <w:rPr>
+          <w:rFonts w:cstheme="minorHAnsi"/>
+          <w:sz w:val="24"/>
+          <w:szCs w:val="28"/>
+          <w:lang w:val="en-US"/>
+        </w:rPr>
+        <w:t>SourceTree</w:t>
+      </w:r>
+      <w:proofErr w:type="spellEnd"/>
+      <w:r>
+        <w:rPr>
+          <w:rFonts w:cstheme="minorHAnsi"/>
+          <w:sz w:val="24"/>
+          <w:szCs w:val="28"/>
+          <w:lang w:val="en-US"/>
+        </w:rPr>
+        <w:t>) - https://www.sourcetreeapp.com/</w:t>
       </w:r>
     </w:p>
     <w:p>
@@ -4836,6 +5069,7 @@
           <w:szCs w:val="28"/>
         </w:rPr>
       </w:pPr>
+      <w:proofErr w:type="spellStart"/>
       <w:r>
         <w:rPr>
           <w:rFonts w:cstheme="minorHAnsi"/>
@@ -4844,6 +5078,7 @@
         </w:rPr>
         <w:t>GitHub</w:t>
       </w:r>
+      <w:proofErr w:type="spellEnd"/>
       <w:r>
         <w:rPr>
           <w:rFonts w:cstheme="minorHAnsi"/>
@@ -4898,13 +5133,15 @@
           <w:rFonts w:cstheme="minorHAnsi"/>
           <w:sz w:val="24"/>
           <w:szCs w:val="28"/>
-        </w:rPr>
-      </w:pPr>
-      <w:r>
-        <w:rPr>
-          <w:rFonts w:cstheme="minorHAnsi"/>
-          <w:sz w:val="24"/>
-          <w:szCs w:val="28"/>
+          <w:lang w:val="en-US"/>
+        </w:rPr>
+      </w:pPr>
+      <w:r>
+        <w:rPr>
+          <w:rFonts w:cstheme="minorHAnsi"/>
+          <w:sz w:val="24"/>
+          <w:szCs w:val="28"/>
+          <w:lang w:val="en-US"/>
         </w:rPr>
         <w:t>YouTube</w:t>
       </w:r>
@@ -4913,6 +5150,7 @@
           <w:rFonts w:cstheme="minorHAnsi"/>
           <w:sz w:val="24"/>
           <w:szCs w:val="28"/>
+          <w:lang w:val="en-US"/>
         </w:rPr>
         <w:t xml:space="preserve"> – http://www.youtube.com/</w:t>
       </w:r>
@@ -4938,8 +5176,18 @@
           <w:sz w:val="24"/>
           <w:szCs w:val="28"/>
         </w:rPr>
-        <w:t>Blogs de Python</w:t>
-      </w:r>
+        <w:t xml:space="preserve">Blogs de </w:t>
+      </w:r>
+      <w:proofErr w:type="spellStart"/>
+      <w:r>
+        <w:rPr>
+          <w:rFonts w:cstheme="minorHAnsi"/>
+          <w:sz w:val="24"/>
+          <w:szCs w:val="28"/>
+        </w:rPr>
+        <w:t>Python</w:t>
+      </w:r>
+      <w:proofErr w:type="spellEnd"/>
       <w:r>
         <w:rPr>
           <w:rFonts w:cstheme="minorHAnsi"/>
@@ -5058,41 +5306,30 @@
           <w:rFonts w:cstheme="minorHAnsi"/>
           <w:sz w:val="24"/>
           <w:szCs w:val="28"/>
-        </w:rPr>
-      </w:pPr>
-      <w:r>
-        <w:rPr>
-          <w:rFonts w:cstheme="minorHAnsi"/>
-          <w:sz w:val="24"/>
-          <w:szCs w:val="28"/>
+          <w:lang w:val="en-US"/>
+        </w:rPr>
+      </w:pPr>
+      <w:proofErr w:type="spellStart"/>
+      <w:r>
+        <w:rPr>
+          <w:rFonts w:cstheme="minorHAnsi"/>
+          <w:sz w:val="24"/>
+          <w:szCs w:val="28"/>
+          <w:lang w:val="en-US"/>
         </w:rPr>
         <w:t>Codecademy</w:t>
       </w:r>
       <w:bookmarkStart w:id="0" w:name="_GoBack"/>
       <w:bookmarkEnd w:id="0"/>
-      <w:r>
-        <w:rPr>
-          <w:rFonts w:cstheme="minorHAnsi"/>
-          <w:sz w:val="24"/>
-          <w:szCs w:val="28"/>
-        </w:rPr>
-        <w:t xml:space="preserve"> (Python) - </w:t>
-      </w:r>
-      <w:r>
-        <w:rPr>
-          <w:rFonts w:cstheme="minorHAnsi"/>
-          <w:sz w:val="24"/>
-          <w:szCs w:val="28"/>
-        </w:rPr>
-        <w:t>https://www.codecademy.com/es/tracks/python-traduccion-al-espanol-america-latina-clone-1</w:t>
-      </w:r>
-      <w:r>
-        <w:rPr>
-          <w:rFonts w:cstheme="minorHAnsi"/>
-          <w:sz w:val="24"/>
-          <w:szCs w:val="28"/>
-        </w:rPr>
-        <w:t xml:space="preserve"> </w:t>
+      <w:proofErr w:type="spellEnd"/>
+      <w:r>
+        <w:rPr>
+          <w:rFonts w:cstheme="minorHAnsi"/>
+          <w:sz w:val="24"/>
+          <w:szCs w:val="28"/>
+          <w:lang w:val="en-US"/>
+        </w:rPr>
+        <w:t xml:space="preserve"> (Python) - https://www.codecademy.com/es/tracks/python-traduccion-al-espanol-america-latina-clone-1 </w:t>
       </w:r>
     </w:p>
     <w:p>
@@ -5103,6 +5340,7 @@
           <w:rFonts w:cstheme="minorHAnsi"/>
           <w:sz w:val="28"/>
           <w:szCs w:val="28"/>
+          <w:lang w:val="en-US"/>
         </w:rPr>
       </w:pPr>
     </w:p>
@@ -5116,6 +5354,7 @@
           <w:sz w:val="28"/>
           <w:szCs w:val="28"/>
           <w:u w:val="single"/>
+          <w:lang w:val="en-US"/>
         </w:rPr>
       </w:pPr>
     </w:p>
@@ -5250,6 +5489,7 @@
       </w:pPr>
     </w:p>
     <w:sectPr>
+      <w:headerReference w:type="default" r:id="rId21"/>
       <w:footerReference w:type="default" r:id="rId22"/>
       <w:pgSz w:w="11906" w:h="16838"/>
       <w:pgMar w:top="720" w:right="720" w:bottom="720" w:left="720" w:header="708" w:footer="708" w:gutter="0"/>
@@ -5261,7 +5501,7 @@
 </file>
 
 <file path=word/endnotes.xml><?xml version="1.0" encoding="utf-8"?>
-<w:endnotes xmlns:wpc="http://schemas.microsoft.com/office/word/2010/wordprocessingCanvas" xmlns:mc="http://schemas.openxmlformats.org/markup-compatibility/2006" xmlns:o="urn:schemas-microsoft-com:office:office" xmlns:r="http://schemas.openxmlformats.org/officeDocument/2006/relationships" xmlns:m="http://schemas.openxmlformats.org/officeDocument/2006/math" xmlns:v="urn:schemas-microsoft-com:vml" xmlns:wp14="http://schemas.microsoft.com/office/word/2010/wordprocessingDrawing" xmlns:wp="http://schemas.openxmlformats.org/drawingml/2006/wordprocessingDrawing" xmlns:w10="urn:schemas-microsoft-com:office:word" xmlns:w="http://schemas.openxmlformats.org/wordprocessingml/2006/main" xmlns:w14="http://schemas.microsoft.com/office/word/2010/wordml" xmlns:wpg="http://schemas.microsoft.com/office/word/2010/wordprocessingGroup" xmlns:wpi="http://schemas.microsoft.com/office/word/2010/wordprocessingInk" xmlns:wne="http://schemas.microsoft.com/office/word/2006/wordml" xmlns:wps="http://schemas.microsoft.com/office/word/2010/wordprocessingShape" mc:Ignorable="w14 wp14">
+<w:endnotes xmlns:ve="http://schemas.openxmlformats.org/markup-compatibility/2006" xmlns:o="urn:schemas-microsoft-com:office:office" xmlns:r="http://schemas.openxmlformats.org/officeDocument/2006/relationships" xmlns:m="http://schemas.openxmlformats.org/officeDocument/2006/math" xmlns:v="urn:schemas-microsoft-com:vml" xmlns:wp="http://schemas.openxmlformats.org/drawingml/2006/wordprocessingDrawing" xmlns:w10="urn:schemas-microsoft-com:office:word" xmlns:w="http://schemas.openxmlformats.org/wordprocessingml/2006/main" xmlns:wne="http://schemas.microsoft.com/office/word/2006/wordml">
   <w:endnote w:type="separator" w:id="-1">
     <w:p>
       <w:pPr>
@@ -5286,7 +5526,7 @@
 </file>
 
 <file path=word/footer1.xml><?xml version="1.0" encoding="utf-8"?>
-<w:ftr xmlns:wpc="http://schemas.microsoft.com/office/word/2010/wordprocessingCanvas" xmlns:mc="http://schemas.openxmlformats.org/markup-compatibility/2006" xmlns:o="urn:schemas-microsoft-com:office:office" xmlns:r="http://schemas.openxmlformats.org/officeDocument/2006/relationships" xmlns:m="http://schemas.openxmlformats.org/officeDocument/2006/math" xmlns:v="urn:schemas-microsoft-com:vml" xmlns:wp14="http://schemas.microsoft.com/office/word/2010/wordprocessingDrawing" xmlns:wp="http://schemas.openxmlformats.org/drawingml/2006/wordprocessingDrawing" xmlns:w10="urn:schemas-microsoft-com:office:word" xmlns:w="http://schemas.openxmlformats.org/wordprocessingml/2006/main" xmlns:w14="http://schemas.microsoft.com/office/word/2010/wordml" xmlns:wpg="http://schemas.microsoft.com/office/word/2010/wordprocessingGroup" xmlns:wpi="http://schemas.microsoft.com/office/word/2010/wordprocessingInk" xmlns:wne="http://schemas.microsoft.com/office/word/2006/wordml" xmlns:wps="http://schemas.microsoft.com/office/word/2010/wordprocessingShape" mc:Ignorable="w14 wp14">
+<w:ftr xmlns:ve="http://schemas.openxmlformats.org/markup-compatibility/2006" xmlns:o="urn:schemas-microsoft-com:office:office" xmlns:r="http://schemas.openxmlformats.org/officeDocument/2006/relationships" xmlns:m="http://schemas.openxmlformats.org/officeDocument/2006/math" xmlns:v="urn:schemas-microsoft-com:vml" xmlns:wp="http://schemas.openxmlformats.org/drawingml/2006/wordprocessingDrawing" xmlns:w10="urn:schemas-microsoft-com:office:word" xmlns:w="http://schemas.openxmlformats.org/wordprocessingml/2006/main" xmlns:wne="http://schemas.microsoft.com/office/word/2006/wordml">
   <w:sdt>
     <w:sdtPr>
       <w:id w:val="534468449"/>
@@ -5331,7 +5571,7 @@
 </file>
 
 <file path=word/footnotes.xml><?xml version="1.0" encoding="utf-8"?>
-<w:footnotes xmlns:wpc="http://schemas.microsoft.com/office/word/2010/wordprocessingCanvas" xmlns:mc="http://schemas.openxmlformats.org/markup-compatibility/2006" xmlns:o="urn:schemas-microsoft-com:office:office" xmlns:r="http://schemas.openxmlformats.org/officeDocument/2006/relationships" xmlns:m="http://schemas.openxmlformats.org/officeDocument/2006/math" xmlns:v="urn:schemas-microsoft-com:vml" xmlns:wp14="http://schemas.microsoft.com/office/word/2010/wordprocessingDrawing" xmlns:wp="http://schemas.openxmlformats.org/drawingml/2006/wordprocessingDrawing" xmlns:w10="urn:schemas-microsoft-com:office:word" xmlns:w="http://schemas.openxmlformats.org/wordprocessingml/2006/main" xmlns:w14="http://schemas.microsoft.com/office/word/2010/wordml" xmlns:wpg="http://schemas.microsoft.com/office/word/2010/wordprocessingGroup" xmlns:wpi="http://schemas.microsoft.com/office/word/2010/wordprocessingInk" xmlns:wne="http://schemas.microsoft.com/office/word/2006/wordml" xmlns:wps="http://schemas.microsoft.com/office/word/2010/wordprocessingShape" mc:Ignorable="w14 wp14">
+<w:footnotes xmlns:ve="http://schemas.openxmlformats.org/markup-compatibility/2006" xmlns:o="urn:schemas-microsoft-com:office:office" xmlns:r="http://schemas.openxmlformats.org/officeDocument/2006/relationships" xmlns:m="http://schemas.openxmlformats.org/officeDocument/2006/math" xmlns:v="urn:schemas-microsoft-com:vml" xmlns:wp="http://schemas.openxmlformats.org/drawingml/2006/wordprocessingDrawing" xmlns:w10="urn:schemas-microsoft-com:office:word" xmlns:w="http://schemas.openxmlformats.org/wordprocessingml/2006/main" xmlns:wne="http://schemas.microsoft.com/office/word/2006/wordml">
   <w:footnote w:type="separator" w:id="-1">
     <w:p>
       <w:pPr>
@@ -5355,8 +5595,58 @@
 </w:footnotes>
 </file>
 
+<file path=word/header1.xml><?xml version="1.0" encoding="utf-8"?>
+<w:hdr xmlns:ve="http://schemas.openxmlformats.org/markup-compatibility/2006" xmlns:o="urn:schemas-microsoft-com:office:office" xmlns:r="http://schemas.openxmlformats.org/officeDocument/2006/relationships" xmlns:m="http://schemas.openxmlformats.org/officeDocument/2006/math" xmlns:v="urn:schemas-microsoft-com:vml" xmlns:wp="http://schemas.openxmlformats.org/drawingml/2006/wordprocessingDrawing" xmlns:w10="urn:schemas-microsoft-com:office:word" xmlns:w="http://schemas.openxmlformats.org/wordprocessingml/2006/main" xmlns:wne="http://schemas.microsoft.com/office/word/2006/wordml">
+  <w:sdt>
+    <w:sdtPr>
+      <w:rPr>
+        <w:rFonts w:asciiTheme="majorHAnsi" w:eastAsiaTheme="majorEastAsia" w:hAnsiTheme="majorHAnsi" w:cstheme="majorBidi"/>
+        <w:sz w:val="32"/>
+        <w:szCs w:val="32"/>
+      </w:rPr>
+      <w:alias w:val="Título"/>
+      <w:id w:val="77738743"/>
+      <w:placeholder>
+        <w:docPart w:val="97285F7341214D08BEAC91709430EA8D"/>
+      </w:placeholder>
+      <w:dataBinding w:prefixMappings="xmlns:ns0='http://schemas.openxmlformats.org/package/2006/metadata/core-properties' xmlns:ns1='http://purl.org/dc/elements/1.1/'" w:xpath="/ns0:coreProperties[1]/ns1:title[1]" w:storeItemID="{6C3C8BC8-F283-45AE-878A-BAB7291924A1}"/>
+      <w:text/>
+    </w:sdtPr>
+    <w:sdtContent>
+      <w:p>
+        <w:pPr>
+          <w:pStyle w:val="Encabezado"/>
+          <w:pBdr>
+            <w:bottom w:val="thickThinSmallGap" w:sz="24" w:space="1" w:color="622423" w:themeColor="accent2" w:themeShade="7F"/>
+          </w:pBdr>
+          <w:jc w:val="center"/>
+          <w:rPr>
+            <w:rFonts w:asciiTheme="majorHAnsi" w:eastAsiaTheme="majorEastAsia" w:hAnsiTheme="majorHAnsi" w:cstheme="majorBidi"/>
+            <w:sz w:val="32"/>
+            <w:szCs w:val="32"/>
+          </w:rPr>
+        </w:pPr>
+        <w:r>
+          <w:rPr>
+            <w:rFonts w:asciiTheme="majorHAnsi" w:eastAsiaTheme="majorEastAsia" w:hAnsiTheme="majorHAnsi" w:cstheme="majorBidi"/>
+            <w:sz w:val="32"/>
+            <w:szCs w:val="32"/>
+          </w:rPr>
+          <w:t>Proyecto de Seminario de Lenguajes</w:t>
+        </w:r>
+      </w:p>
+    </w:sdtContent>
+  </w:sdt>
+  <w:p>
+    <w:pPr>
+      <w:pStyle w:val="Encabezado"/>
+    </w:pPr>
+  </w:p>
+</w:hdr>
+</file>
+
 <file path=word/numbering.xml><?xml version="1.0" encoding="utf-8"?>
-<w:numbering xmlns:wpc="http://schemas.microsoft.com/office/word/2010/wordprocessingCanvas" xmlns:mc="http://schemas.openxmlformats.org/markup-compatibility/2006" xmlns:o="urn:schemas-microsoft-com:office:office" xmlns:r="http://schemas.openxmlformats.org/officeDocument/2006/relationships" xmlns:m="http://schemas.openxmlformats.org/officeDocument/2006/math" xmlns:v="urn:schemas-microsoft-com:vml" xmlns:wp14="http://schemas.microsoft.com/office/word/2010/wordprocessingDrawing" xmlns:wp="http://schemas.openxmlformats.org/drawingml/2006/wordprocessingDrawing" xmlns:w10="urn:schemas-microsoft-com:office:word" xmlns:w="http://schemas.openxmlformats.org/wordprocessingml/2006/main" xmlns:w14="http://schemas.microsoft.com/office/word/2010/wordml" xmlns:wpg="http://schemas.microsoft.com/office/word/2010/wordprocessingGroup" xmlns:wpi="http://schemas.microsoft.com/office/word/2010/wordprocessingInk" xmlns:wne="http://schemas.microsoft.com/office/word/2006/wordml" xmlns:wps="http://schemas.microsoft.com/office/word/2010/wordprocessingShape" mc:Ignorable="w14 wp14">
+<w:numbering xmlns:ve="http://schemas.openxmlformats.org/markup-compatibility/2006" xmlns:o="urn:schemas-microsoft-com:office:office" xmlns:r="http://schemas.openxmlformats.org/officeDocument/2006/relationships" xmlns:m="http://schemas.openxmlformats.org/officeDocument/2006/math" xmlns:v="urn:schemas-microsoft-com:vml" xmlns:wp="http://schemas.openxmlformats.org/drawingml/2006/wordprocessingDrawing" xmlns:w10="urn:schemas-microsoft-com:office:word" xmlns:w="http://schemas.openxmlformats.org/wordprocessingml/2006/main" xmlns:wne="http://schemas.microsoft.com/office/word/2006/wordml">
   <w:abstractNum w:abstractNumId="0">
     <w:nsid w:val="3A200C22"/>
     <w:multiLevelType w:val="hybridMultilevel"/>
@@ -5708,7 +5998,7 @@
 </file>
 
 <file path=word/styles.xml><?xml version="1.0" encoding="utf-8"?>
-<w:styles xmlns:mc="http://schemas.openxmlformats.org/markup-compatibility/2006" xmlns:r="http://schemas.openxmlformats.org/officeDocument/2006/relationships" xmlns:w="http://schemas.openxmlformats.org/wordprocessingml/2006/main" xmlns:w14="http://schemas.microsoft.com/office/word/2010/wordml" mc:Ignorable="w14">
+<w:styles xmlns:r="http://schemas.openxmlformats.org/officeDocument/2006/relationships" xmlns:w="http://schemas.openxmlformats.org/wordprocessingml/2006/main">
   <w:docDefaults>
     <w:rPrDefault>
       <w:rPr>
@@ -5879,6 +6169,7 @@
     <w:uiPriority w:val="99"/>
     <w:semiHidden/>
     <w:unhideWhenUsed/>
+    <w:qFormat/>
     <w:tblPr>
       <w:tblInd w:w="0" w:type="dxa"/>
       <w:tblCellMar>
@@ -6182,6 +6473,341 @@
     <w:unhideWhenUsed/>
   </w:style>
 </w:styles>
+</file>
+
+<file path=word/glossary/document.xml><?xml version="1.0" encoding="utf-8"?>
+<w:glossaryDocument xmlns:ve="http://schemas.openxmlformats.org/markup-compatibility/2006" xmlns:o="urn:schemas-microsoft-com:office:office" xmlns:r="http://schemas.openxmlformats.org/officeDocument/2006/relationships" xmlns:m="http://schemas.openxmlformats.org/officeDocument/2006/math" xmlns:v="urn:schemas-microsoft-com:vml" xmlns:wp="http://schemas.openxmlformats.org/drawingml/2006/wordprocessingDrawing" xmlns:w10="urn:schemas-microsoft-com:office:word" xmlns:w="http://schemas.openxmlformats.org/wordprocessingml/2006/main" xmlns:wne="http://schemas.microsoft.com/office/word/2006/wordml">
+  <w:docParts>
+    <w:docPart>
+      <w:docPartPr>
+        <w:name w:val="97285F7341214D08BEAC91709430EA8D"/>
+        <w:category>
+          <w:name w:val="General"/>
+          <w:gallery w:val="placeholder"/>
+        </w:category>
+        <w:types>
+          <w:type w:val="bbPlcHdr"/>
+        </w:types>
+        <w:behaviors>
+          <w:behavior w:val="content"/>
+        </w:behaviors>
+        <w:guid w:val="{4FFE9B8E-DEFB-47FA-992E-196C508ECCE3}"/>
+      </w:docPartPr>
+      <w:docPartBody>
+        <w:p>
+          <w:pPr>
+            <w:pStyle w:val="97285F7341214D08BEAC91709430EA8D"/>
+          </w:pPr>
+          <w:r>
+            <w:rPr>
+              <w:rFonts w:asciiTheme="majorHAnsi" w:eastAsiaTheme="majorEastAsia" w:hAnsiTheme="majorHAnsi" w:cstheme="majorBidi"/>
+              <w:sz w:val="32"/>
+              <w:szCs w:val="32"/>
+            </w:rPr>
+            <w:t>[Escribir el título del documento]</w:t>
+          </w:r>
+        </w:p>
+      </w:docPartBody>
+    </w:docPart>
+  </w:docParts>
+</w:glossaryDocument>
+</file>
+
+<file path=word/glossary/fontTable.xml><?xml version="1.0" encoding="utf-8"?>
+<w:fonts xmlns:r="http://schemas.openxmlformats.org/officeDocument/2006/relationships" xmlns:w="http://schemas.openxmlformats.org/wordprocessingml/2006/main">
+  <w:font w:name="Arial Black">
+    <w:panose1 w:val="020B0A04020102020204"/>
+    <w:charset w:val="00"/>
+    <w:family w:val="swiss"/>
+    <w:pitch w:val="variable"/>
+    <w:sig w:usb0="00000287" w:usb1="00000000" w:usb2="00000000" w:usb3="00000000" w:csb0="0000009F" w:csb1="00000000"/>
+  </w:font>
+  <w:font w:name="Calibri">
+    <w:panose1 w:val="020F0502020204030204"/>
+    <w:charset w:val="00"/>
+    <w:family w:val="swiss"/>
+    <w:pitch w:val="variable"/>
+    <w:sig w:usb0="E00002FF" w:usb1="4000ACFF" w:usb2="00000001" w:usb3="00000000" w:csb0="0000019F" w:csb1="00000000"/>
+  </w:font>
+  <w:font w:name="Times New Roman">
+    <w:panose1 w:val="02020603050405020304"/>
+    <w:charset w:val="00"/>
+    <w:family w:val="roman"/>
+    <w:pitch w:val="variable"/>
+    <w:sig w:usb0="E0002AFF" w:usb1="C0007841" w:usb2="00000009" w:usb3="00000000" w:csb0="000001FF" w:csb1="00000000"/>
+  </w:font>
+  <w:font w:name="Courier New">
+    <w:panose1 w:val="02070309020205020404"/>
+    <w:charset w:val="00"/>
+    <w:family w:val="modern"/>
+    <w:pitch w:val="fixed"/>
+    <w:sig w:usb0="E0002AFF" w:usb1="C0007843" w:usb2="00000009" w:usb3="00000000" w:csb0="000001FF" w:csb1="00000000"/>
+  </w:font>
+  <w:font w:name="Wingdings">
+    <w:panose1 w:val="05000000000000000000"/>
+    <w:charset w:val="02"/>
+    <w:family w:val="auto"/>
+    <w:pitch w:val="variable"/>
+    <w:sig w:usb0="00000000" w:usb1="10000000" w:usb2="00000000" w:usb3="00000000" w:csb0="80000000" w:csb1="00000000"/>
+  </w:font>
+  <w:font w:name="Symbol">
+    <w:panose1 w:val="05050102010706020507"/>
+    <w:charset w:val="02"/>
+    <w:family w:val="roman"/>
+    <w:pitch w:val="variable"/>
+    <w:sig w:usb0="00000000" w:usb1="10000000" w:usb2="00000000" w:usb3="00000000" w:csb0="80000000" w:csb1="00000000"/>
+  </w:font>
+  <w:font w:name="Tahoma">
+    <w:panose1 w:val="020B0604030504040204"/>
+    <w:charset w:val="00"/>
+    <w:family w:val="swiss"/>
+    <w:notTrueType/>
+    <w:pitch w:val="variable"/>
+    <w:sig w:usb0="00000003" w:usb1="00000000" w:usb2="00000000" w:usb3="00000000" w:csb0="00000001" w:csb1="00000000"/>
+  </w:font>
+  <w:font w:name="Cambria">
+    <w:panose1 w:val="02040503050406030204"/>
+    <w:charset w:val="00"/>
+    <w:family w:val="roman"/>
+    <w:pitch w:val="variable"/>
+    <w:sig w:usb0="E00002FF" w:usb1="400004FF" w:usb2="00000000" w:usb3="00000000" w:csb0="0000019F" w:csb1="00000000"/>
+  </w:font>
+</w:fonts>
+</file>
+
+<file path=word/glossary/settings.xml><?xml version="1.0" encoding="utf-8"?>
+<w:settings xmlns:o="urn:schemas-microsoft-com:office:office" xmlns:r="http://schemas.openxmlformats.org/officeDocument/2006/relationships" xmlns:m="http://schemas.openxmlformats.org/officeDocument/2006/math" xmlns:v="urn:schemas-microsoft-com:vml" xmlns:w10="urn:schemas-microsoft-com:office:word" xmlns:w="http://schemas.openxmlformats.org/wordprocessingml/2006/main" xmlns:sl="http://schemas.openxmlformats.org/schemaLibrary/2006/main">
+  <w:view w:val="normal"/>
+  <w:defaultTabStop w:val="708"/>
+  <w:hyphenationZone w:val="425"/>
+  <w:characterSpacingControl w:val="doNotCompress"/>
+  <w:compat>
+    <w:useFELayout/>
+  </w:compat>
+  <w:rsids>
+    <w:rsidRoot w:val="00C01C38"/>
+    <w:rsid w:val="00C01C38"/>
+    <w:rsid w:val="00C871B3"/>
+  </w:rsids>
+  <m:mathPr>
+    <m:mathFont m:val="Cambria Math"/>
+    <m:brkBin m:val="before"/>
+    <m:brkBinSub m:val="--"/>
+    <m:smallFrac m:val="off"/>
+    <m:dispDef/>
+    <m:lMargin m:val="0"/>
+    <m:rMargin m:val="0"/>
+    <m:defJc m:val="centerGroup"/>
+    <m:wrapIndent m:val="1440"/>
+    <m:intLim m:val="subSup"/>
+    <m:naryLim m:val="undOvr"/>
+  </m:mathPr>
+  <w:themeFontLang w:val="es-ES"/>
+  <w:clrSchemeMapping w:bg1="light1" w:t1="dark1" w:bg2="light2" w:t2="dark2" w:accent1="accent1" w:accent2="accent2" w:accent3="accent3" w:accent4="accent4" w:accent5="accent5" w:accent6="accent6" w:hyperlink="hyperlink" w:followedHyperlink="followedHyperlink"/>
+  <w:decimalSymbol w:val=","/>
+  <w:listSeparator w:val=";"/>
+</w:settings>
+</file>
+
+<file path=word/glossary/styles.xml><?xml version="1.0" encoding="utf-8"?>
+<w:styles xmlns:r="http://schemas.openxmlformats.org/officeDocument/2006/relationships" xmlns:w="http://schemas.openxmlformats.org/wordprocessingml/2006/main">
+  <w:docDefaults>
+    <w:rPrDefault>
+      <w:rPr>
+        <w:rFonts w:asciiTheme="minorHAnsi" w:eastAsiaTheme="minorEastAsia" w:hAnsiTheme="minorHAnsi" w:cstheme="minorBidi"/>
+        <w:sz w:val="22"/>
+        <w:szCs w:val="22"/>
+        <w:lang w:val="es-ES" w:eastAsia="es-ES" w:bidi="ar-SA"/>
+      </w:rPr>
+    </w:rPrDefault>
+    <w:pPrDefault>
+      <w:pPr>
+        <w:spacing w:after="200" w:line="276" w:lineRule="auto"/>
+      </w:pPr>
+    </w:pPrDefault>
+  </w:docDefaults>
+  <w:latentStyles w:defLockedState="0" w:defUIPriority="99" w:defSemiHidden="1" w:defUnhideWhenUsed="1" w:defQFormat="0" w:count="267">
+    <w:lsdException w:name="Normal" w:semiHidden="0" w:uiPriority="0" w:unhideWhenUsed="0" w:qFormat="1"/>
+    <w:lsdException w:name="heading 1" w:semiHidden="0" w:uiPriority="9" w:unhideWhenUsed="0" w:qFormat="1"/>
+    <w:lsdException w:name="heading 2" w:uiPriority="9" w:qFormat="1"/>
+    <w:lsdException w:name="heading 3" w:uiPriority="9" w:qFormat="1"/>
+    <w:lsdException w:name="heading 4" w:uiPriority="9" w:qFormat="1"/>
+    <w:lsdException w:name="heading 5" w:uiPriority="9" w:qFormat="1"/>
+    <w:lsdException w:name="heading 6" w:uiPriority="9" w:qFormat="1"/>
+    <w:lsdException w:name="heading 7" w:uiPriority="9" w:qFormat="1"/>
+    <w:lsdException w:name="heading 8" w:uiPriority="9" w:qFormat="1"/>
+    <w:lsdException w:name="heading 9" w:uiPriority="9" w:qFormat="1"/>
+    <w:lsdException w:name="toc 1" w:uiPriority="39"/>
+    <w:lsdException w:name="toc 2" w:uiPriority="39"/>
+    <w:lsdException w:name="toc 3" w:uiPriority="39"/>
+    <w:lsdException w:name="toc 4" w:uiPriority="39"/>
+    <w:lsdException w:name="toc 5" w:uiPriority="39"/>
+    <w:lsdException w:name="toc 6" w:uiPriority="39"/>
+    <w:lsdException w:name="toc 7" w:uiPriority="39"/>
+    <w:lsdException w:name="toc 8" w:uiPriority="39"/>
+    <w:lsdException w:name="toc 9" w:uiPriority="39"/>
+    <w:lsdException w:name="caption" w:uiPriority="35" w:qFormat="1"/>
+    <w:lsdException w:name="Title" w:semiHidden="0" w:uiPriority="10" w:unhideWhenUsed="0" w:qFormat="1"/>
+    <w:lsdException w:name="Default Paragraph Font" w:uiPriority="1"/>
+    <w:lsdException w:name="Subtitle" w:semiHidden="0" w:uiPriority="11" w:unhideWhenUsed="0" w:qFormat="1"/>
+    <w:lsdException w:name="Strong" w:semiHidden="0" w:uiPriority="22" w:unhideWhenUsed="0" w:qFormat="1"/>
+    <w:lsdException w:name="Emphasis" w:semiHidden="0" w:uiPriority="20" w:unhideWhenUsed="0" w:qFormat="1"/>
+    <w:lsdException w:name="Table Grid" w:semiHidden="0" w:uiPriority="59" w:unhideWhenUsed="0"/>
+    <w:lsdException w:name="Placeholder Text" w:unhideWhenUsed="0"/>
+    <w:lsdException w:name="No Spacing" w:semiHidden="0" w:uiPriority="1" w:unhideWhenUsed="0" w:qFormat="1"/>
+    <w:lsdException w:name="Light Shading" w:semiHidden="0" w:uiPriority="60" w:unhideWhenUsed="0"/>
+    <w:lsdException w:name="Light List" w:semiHidden="0" w:uiPriority="61" w:unhideWhenUsed="0"/>
+    <w:lsdException w:name="Light Grid" w:semiHidden="0" w:uiPriority="62" w:unhideWhenUsed="0"/>
+    <w:lsdException w:name="Medium Shading 1" w:semiHidden="0" w:uiPriority="63" w:unhideWhenUsed="0"/>
+    <w:lsdException w:name="Medium Shading 2" w:semiHidden="0" w:uiPriority="64" w:unhideWhenUsed="0"/>
+    <w:lsdException w:name="Medium List 1" w:semiHidden="0" w:uiPriority="65" w:unhideWhenUsed="0"/>
+    <w:lsdException w:name="Medium List 2" w:semiHidden="0" w:uiPriority="66" w:unhideWhenUsed="0"/>
+    <w:lsdException w:name="Medium Grid 1" w:semiHidden="0" w:uiPriority="67" w:unhideWhenUsed="0"/>
+    <w:lsdException w:name="Medium Grid 2" w:semiHidden="0" w:uiPriority="68" w:unhideWhenUsed="0"/>
+    <w:lsdException w:name="Medium Grid 3" w:semiHidden="0" w:uiPriority="69" w:unhideWhenUsed="0"/>
+    <w:lsdException w:name="Dark List" w:semiHidden="0" w:uiPriority="70" w:unhideWhenUsed="0"/>
+    <w:lsdException w:name="Colorful Shading" w:semiHidden="0" w:uiPriority="71" w:unhideWhenUsed="0"/>
+    <w:lsdException w:name="Colorful List" w:semiHidden="0" w:uiPriority="72" w:unhideWhenUsed="0"/>
+    <w:lsdException w:name="Colorful Grid" w:semiHidden="0" w:uiPriority="73" w:unhideWhenUsed="0"/>
+    <w:lsdException w:name="Light Shading Accent 1" w:semiHidden="0" w:uiPriority="60" w:unhideWhenUsed="0"/>
+    <w:lsdException w:name="Light List Accent 1" w:semiHidden="0" w:uiPriority="61" w:unhideWhenUsed="0"/>
+    <w:lsdException w:name="Light Grid Accent 1" w:semiHidden="0" w:uiPriority="62" w:unhideWhenUsed="0"/>
+    <w:lsdException w:name="Medium Shading 1 Accent 1" w:semiHidden="0" w:uiPriority="63" w:unhideWhenUsed="0"/>
+    <w:lsdException w:name="Medium Shading 2 Accent 1" w:semiHidden="0" w:uiPriority="64" w:unhideWhenUsed="0"/>
+    <w:lsdException w:name="Medium List 1 Accent 1" w:semiHidden="0" w:uiPriority="65" w:unhideWhenUsed="0"/>
+    <w:lsdException w:name="Revision" w:unhideWhenUsed="0"/>
+    <w:lsdException w:name="List Paragraph" w:semiHidden="0" w:uiPriority="34" w:unhideWhenUsed="0" w:qFormat="1"/>
+    <w:lsdException w:name="Quote" w:semiHidden="0" w:uiPriority="29" w:unhideWhenUsed="0" w:qFormat="1"/>
+    <w:lsdException w:name="Intense Quote" w:semiHidden="0" w:uiPriority="30" w:unhideWhenUsed="0" w:qFormat="1"/>
+    <w:lsdException w:name="Medium List 2 Accent 1" w:semiHidden="0" w:uiPriority="66" w:unhideWhenUsed="0"/>
+    <w:lsdException w:name="Medium Grid 1 Accent 1" w:semiHidden="0" w:uiPriority="67" w:unhideWhenUsed="0"/>
+    <w:lsdException w:name="Medium Grid 2 Accent 1" w:semiHidden="0" w:uiPriority="68" w:unhideWhenUsed="0"/>
+    <w:lsdException w:name="Medium Grid 3 Accent 1" w:semiHidden="0" w:uiPriority="69" w:unhideWhenUsed="0"/>
+    <w:lsdException w:name="Dark List Accent 1" w:semiHidden="0" w:uiPriority="70" w:unhideWhenUsed="0"/>
+    <w:lsdException w:name="Colorful Shading Accent 1" w:semiHidden="0" w:uiPriority="71" w:unhideWhenUsed="0"/>
+    <w:lsdException w:name="Colorful List Accent 1" w:semiHidden="0" w:uiPriority="72" w:unhideWhenUsed="0"/>
+    <w:lsdException w:name="Colorful Grid Accent 1" w:semiHidden="0" w:uiPriority="73" w:unhideWhenUsed="0"/>
+    <w:lsdException w:name="Light Shading Accent 2" w:semiHidden="0" w:uiPriority="60" w:unhideWhenUsed="0"/>
+    <w:lsdException w:name="Light List Accent 2" w:semiHidden="0" w:uiPriority="61" w:unhideWhenUsed="0"/>
+    <w:lsdException w:name="Light Grid Accent 2" w:semiHidden="0" w:uiPriority="62" w:unhideWhenUsed="0"/>
+    <w:lsdException w:name="Medium Shading 1 Accent 2" w:semiHidden="0" w:uiPriority="63" w:unhideWhenUsed="0"/>
+    <w:lsdException w:name="Medium Shading 2 Accent 2" w:semiHidden="0" w:uiPriority="64" w:unhideWhenUsed="0"/>
+    <w:lsdException w:name="Medium List 1 Accent 2" w:semiHidden="0" w:uiPriority="65" w:unhideWhenUsed="0"/>
+    <w:lsdException w:name="Medium List 2 Accent 2" w:semiHidden="0" w:uiPriority="66" w:unhideWhenUsed="0"/>
+    <w:lsdException w:name="Medium Grid 1 Accent 2" w:semiHidden="0" w:uiPriority="67" w:unhideWhenUsed="0"/>
+    <w:lsdException w:name="Medium Grid 2 Accent 2" w:semiHidden="0" w:uiPriority="68" w:unhideWhenUsed="0"/>
+    <w:lsdException w:name="Medium Grid 3 Accent 2" w:semiHidden="0" w:uiPriority="69" w:unhideWhenUsed="0"/>
+    <w:lsdException w:name="Dark List Accent 2" w:semiHidden="0" w:uiPriority="70" w:unhideWhenUsed="0"/>
+    <w:lsdException w:name="Colorful Shading Accent 2" w:semiHidden="0" w:uiPriority="71" w:unhideWhenUsed="0"/>
+    <w:lsdException w:name="Colorful List Accent 2" w:semiHidden="0" w:uiPriority="72" w:unhideWhenUsed="0"/>
+    <w:lsdException w:name="Colorful Grid Accent 2" w:semiHidden="0" w:uiPriority="73" w:unhideWhenUsed="0"/>
+    <w:lsdException w:name="Light Shading Accent 3" w:semiHidden="0" w:uiPriority="60" w:unhideWhenUsed="0"/>
+    <w:lsdException w:name="Light List Accent 3" w:semiHidden="0" w:uiPriority="61" w:unhideWhenUsed="0"/>
+    <w:lsdException w:name="Light Grid Accent 3" w:semiHidden="0" w:uiPriority="62" w:unhideWhenUsed="0"/>
+    <w:lsdException w:name="Medium Shading 1 Accent 3" w:semiHidden="0" w:uiPriority="63" w:unhideWhenUsed="0"/>
+    <w:lsdException w:name="Medium Shading 2 Accent 3" w:semiHidden="0" w:uiPriority="64" w:unhideWhenUsed="0"/>
+    <w:lsdException w:name="Medium List 1 Accent 3" w:semiHidden="0" w:uiPriority="65" w:unhideWhenUsed="0"/>
+    <w:lsdException w:name="Medium List 2 Accent 3" w:semiHidden="0" w:uiPriority="66" w:unhideWhenUsed="0"/>
+    <w:lsdException w:name="Medium Grid 1 Accent 3" w:semiHidden="0" w:uiPriority="67" w:unhideWhenUsed="0"/>
+    <w:lsdException w:name="Medium Grid 2 Accent 3" w:semiHidden="0" w:uiPriority="68" w:unhideWhenUsed="0"/>
+    <w:lsdException w:name="Medium Grid 3 Accent 3" w:semiHidden="0" w:uiPriority="69" w:unhideWhenUsed="0"/>
+    <w:lsdException w:name="Dark List Accent 3" w:semiHidden="0" w:uiPriority="70" w:unhideWhenUsed="0"/>
+    <w:lsdException w:name="Colorful Shading Accent 3" w:semiHidden="0" w:uiPriority="71" w:unhideWhenUsed="0"/>
+    <w:lsdException w:name="Colorful List Accent 3" w:semiHidden="0" w:uiPriority="72" w:unhideWhenUsed="0"/>
+    <w:lsdException w:name="Colorful Grid Accent 3" w:semiHidden="0" w:uiPriority="73" w:unhideWhenUsed="0"/>
+    <w:lsdException w:name="Light Shading Accent 4" w:semiHidden="0" w:uiPriority="60" w:unhideWhenUsed="0"/>
+    <w:lsdException w:name="Light List Accent 4" w:semiHidden="0" w:uiPriority="61" w:unhideWhenUsed="0"/>
+    <w:lsdException w:name="Light Grid Accent 4" w:semiHidden="0" w:uiPriority="62" w:unhideWhenUsed="0"/>
+    <w:lsdException w:name="Medium Shading 1 Accent 4" w:semiHidden="0" w:uiPriority="63" w:unhideWhenUsed="0"/>
+    <w:lsdException w:name="Medium Shading 2 Accent 4" w:semiHidden="0" w:uiPriority="64" w:unhideWhenUsed="0"/>
+    <w:lsdException w:name="Medium List 1 Accent 4" w:semiHidden="0" w:uiPriority="65" w:unhideWhenUsed="0"/>
+    <w:lsdException w:name="Medium List 2 Accent 4" w:semiHidden="0" w:uiPriority="66" w:unhideWhenUsed="0"/>
+    <w:lsdException w:name="Medium Grid 1 Accent 4" w:semiHidden="0" w:uiPriority="67" w:unhideWhenUsed="0"/>
+    <w:lsdException w:name="Medium Grid 2 Accent 4" w:semiHidden="0" w:uiPriority="68" w:unhideWhenUsed="0"/>
+    <w:lsdException w:name="Medium Grid 3 Accent 4" w:semiHidden="0" w:uiPriority="69" w:unhideWhenUsed="0"/>
+    <w:lsdException w:name="Dark List Accent 4" w:semiHidden="0" w:uiPriority="70" w:unhideWhenUsed="0"/>
+    <w:lsdException w:name="Colorful Shading Accent 4" w:semiHidden="0" w:uiPriority="71" w:unhideWhenUsed="0"/>
+    <w:lsdException w:name="Colorful List Accent 4" w:semiHidden="0" w:uiPriority="72" w:unhideWhenUsed="0"/>
+    <w:lsdException w:name="Colorful Grid Accent 4" w:semiHidden="0" w:uiPriority="73" w:unhideWhenUsed="0"/>
+    <w:lsdException w:name="Light Shading Accent 5" w:semiHidden="0" w:uiPriority="60" w:unhideWhenUsed="0"/>
+    <w:lsdException w:name="Light List Accent 5" w:semiHidden="0" w:uiPriority="61" w:unhideWhenUsed="0"/>
+    <w:lsdException w:name="Light Grid Accent 5" w:semiHidden="0" w:uiPriority="62" w:unhideWhenUsed="0"/>
+    <w:lsdException w:name="Medium Shading 1 Accent 5" w:semiHidden="0" w:uiPriority="63" w:unhideWhenUsed="0"/>
+    <w:lsdException w:name="Medium Shading 2 Accent 5" w:semiHidden="0" w:uiPriority="64" w:unhideWhenUsed="0"/>
+    <w:lsdException w:name="Medium List 1 Accent 5" w:semiHidden="0" w:uiPriority="65" w:unhideWhenUsed="0"/>
+    <w:lsdException w:name="Medium List 2 Accent 5" w:semiHidden="0" w:uiPriority="66" w:unhideWhenUsed="0"/>
+    <w:lsdException w:name="Medium Grid 1 Accent 5" w:semiHidden="0" w:uiPriority="67" w:unhideWhenUsed="0"/>
+    <w:lsdException w:name="Medium Grid 2 Accent 5" w:semiHidden="0" w:uiPriority="68" w:unhideWhenUsed="0"/>
+    <w:lsdException w:name="Medium Grid 3 Accent 5" w:semiHidden="0" w:uiPriority="69" w:unhideWhenUsed="0"/>
+    <w:lsdException w:name="Dark List Accent 5" w:semiHidden="0" w:uiPriority="70" w:unhideWhenUsed="0"/>
+    <w:lsdException w:name="Colorful Shading Accent 5" w:semiHidden="0" w:uiPriority="71" w:unhideWhenUsed="0"/>
+    <w:lsdException w:name="Colorful List Accent 5" w:semiHidden="0" w:uiPriority="72" w:unhideWhenUsed="0"/>
+    <w:lsdException w:name="Colorful Grid Accent 5" w:semiHidden="0" w:uiPriority="73" w:unhideWhenUsed="0"/>
+    <w:lsdException w:name="Light Shading Accent 6" w:semiHidden="0" w:uiPriority="60" w:unhideWhenUsed="0"/>
+    <w:lsdException w:name="Light List Accent 6" w:semiHidden="0" w:uiPriority="61" w:unhideWhenUsed="0"/>
+    <w:lsdException w:name="Light Grid Accent 6" w:semiHidden="0" w:uiPriority="62" w:unhideWhenUsed="0"/>
+    <w:lsdException w:name="Medium Shading 1 Accent 6" w:semiHidden="0" w:uiPriority="63" w:unhideWhenUsed="0"/>
+    <w:lsdException w:name="Medium Shading 2 Accent 6" w:semiHidden="0" w:uiPriority="64" w:unhideWhenUsed="0"/>
+    <w:lsdException w:name="Medium List 1 Accent 6" w:semiHidden="0" w:uiPriority="65" w:unhideWhenUsed="0"/>
+    <w:lsdException w:name="Medium List 2 Accent 6" w:semiHidden="0" w:uiPriority="66" w:unhideWhenUsed="0"/>
+    <w:lsdException w:name="Medium Grid 1 Accent 6" w:semiHidden="0" w:uiPriority="67" w:unhideWhenUsed="0"/>
+    <w:lsdException w:name="Medium Grid 2 Accent 6" w:semiHidden="0" w:uiPriority="68" w:unhideWhenUsed="0"/>
+    <w:lsdException w:name="Medium Grid 3 Accent 6" w:semiHidden="0" w:uiPriority="69" w:unhideWhenUsed="0"/>
+    <w:lsdException w:name="Dark List Accent 6" w:semiHidden="0" w:uiPriority="70" w:unhideWhenUsed="0"/>
+    <w:lsdException w:name="Colorful Shading Accent 6" w:semiHidden="0" w:uiPriority="71" w:unhideWhenUsed="0"/>
+    <w:lsdException w:name="Colorful List Accent 6" w:semiHidden="0" w:uiPriority="72" w:unhideWhenUsed="0"/>
+    <w:lsdException w:name="Colorful Grid Accent 6" w:semiHidden="0" w:uiPriority="73" w:unhideWhenUsed="0"/>
+    <w:lsdException w:name="Subtle Emphasis" w:semiHidden="0" w:uiPriority="19" w:unhideWhenUsed="0" w:qFormat="1"/>
+    <w:lsdException w:name="Intense Emphasis" w:semiHidden="0" w:uiPriority="21" w:unhideWhenUsed="0" w:qFormat="1"/>
+    <w:lsdException w:name="Subtle Reference" w:semiHidden="0" w:uiPriority="31" w:unhideWhenUsed="0" w:qFormat="1"/>
+    <w:lsdException w:name="Intense Reference" w:semiHidden="0" w:uiPriority="32" w:unhideWhenUsed="0" w:qFormat="1"/>
+    <w:lsdException w:name="Book Title" w:semiHidden="0" w:uiPriority="33" w:unhideWhenUsed="0" w:qFormat="1"/>
+    <w:lsdException w:name="Bibliography" w:uiPriority="37"/>
+    <w:lsdException w:name="TOC Heading" w:uiPriority="39" w:qFormat="1"/>
+  </w:latentStyles>
+  <w:style w:type="paragraph" w:default="1" w:styleId="Normal">
+    <w:name w:val="Normal"/>
+    <w:qFormat/>
+  </w:style>
+  <w:style w:type="character" w:default="1" w:styleId="Fuentedeprrafopredeter">
+    <w:name w:val="Default Paragraph Font"/>
+    <w:uiPriority w:val="1"/>
+    <w:semiHidden/>
+    <w:unhideWhenUsed/>
+  </w:style>
+  <w:style w:type="table" w:default="1" w:styleId="Tablanormal">
+    <w:name w:val="Normal Table"/>
+    <w:uiPriority w:val="99"/>
+    <w:semiHidden/>
+    <w:unhideWhenUsed/>
+    <w:qFormat/>
+    <w:tblPr>
+      <w:tblInd w:w="0" w:type="dxa"/>
+      <w:tblCellMar>
+        <w:top w:w="0" w:type="dxa"/>
+        <w:left w:w="108" w:type="dxa"/>
+        <w:bottom w:w="0" w:type="dxa"/>
+        <w:right w:w="108" w:type="dxa"/>
+      </w:tblCellMar>
+    </w:tblPr>
+  </w:style>
+  <w:style w:type="numbering" w:default="1" w:styleId="Sinlista">
+    <w:name w:val="No List"/>
+    <w:uiPriority w:val="99"/>
+    <w:semiHidden/>
+    <w:unhideWhenUsed/>
+  </w:style>
+  <w:style w:type="paragraph" w:customStyle="1" w:styleId="97285F7341214D08BEAC91709430EA8D">
+    <w:name w:val="97285F7341214D08BEAC91709430EA8D"/>
+    <w:rsid w:val="00C01C38"/>
+  </w:style>
+</w:styles>
+</file>
+
+<file path=word/glossary/webSettings.xml><?xml version="1.0" encoding="utf-8"?>
+<w:webSettings xmlns:r="http://schemas.openxmlformats.org/officeDocument/2006/relationships" xmlns:w="http://schemas.openxmlformats.org/wordprocessingml/2006/main">
+  <w:optimizeForBrowser/>
+</w:webSettings>
 </file>
 
 <file path=word/theme/theme1.xml><?xml version="1.0" encoding="utf-8"?>

</xml_diff>

<commit_message>
Informe final corregido junto con la minuta 14 sobre el pedido de las correciones por parte del profesor
</commit_message>
<xml_diff>
--- a/Informe Final/Informe Final.docx
+++ b/Informe Final/Informe Final.docx
@@ -1,6 +1,6 @@
 
 <file path=word/document.xml><?xml version="1.0" encoding="utf-8"?>
-<w:document xmlns:ve="http://schemas.openxmlformats.org/markup-compatibility/2006" xmlns:o="urn:schemas-microsoft-com:office:office" xmlns:r="http://schemas.openxmlformats.org/officeDocument/2006/relationships" xmlns:m="http://schemas.openxmlformats.org/officeDocument/2006/math" xmlns:v="urn:schemas-microsoft-com:vml" xmlns:wp="http://schemas.openxmlformats.org/drawingml/2006/wordprocessingDrawing" xmlns:w10="urn:schemas-microsoft-com:office:word" xmlns:w="http://schemas.openxmlformats.org/wordprocessingml/2006/main" xmlns:wne="http://schemas.microsoft.com/office/word/2006/wordml">
+<w:document xmlns:wpc="http://schemas.microsoft.com/office/word/2010/wordprocessingCanvas" xmlns:mc="http://schemas.openxmlformats.org/markup-compatibility/2006" xmlns:o="urn:schemas-microsoft-com:office:office" xmlns:r="http://schemas.openxmlformats.org/officeDocument/2006/relationships" xmlns:m="http://schemas.openxmlformats.org/officeDocument/2006/math" xmlns:v="urn:schemas-microsoft-com:vml" xmlns:wp14="http://schemas.microsoft.com/office/word/2010/wordprocessingDrawing" xmlns:wp="http://schemas.openxmlformats.org/drawingml/2006/wordprocessingDrawing" xmlns:w10="urn:schemas-microsoft-com:office:word" xmlns:w="http://schemas.openxmlformats.org/wordprocessingml/2006/main" xmlns:w14="http://schemas.microsoft.com/office/word/2010/wordml" xmlns:wpg="http://schemas.microsoft.com/office/word/2010/wordprocessingGroup" xmlns:wpi="http://schemas.microsoft.com/office/word/2010/wordprocessingInk" xmlns:wne="http://schemas.microsoft.com/office/word/2006/wordml" xmlns:wps="http://schemas.microsoft.com/office/word/2010/wordprocessingShape" mc:Ignorable="w14 wp14">
   <w:body>
     <w:p>
       <w:pPr>
@@ -268,28 +268,29 @@
           <w:b/>
           <w:sz w:val="28"/>
           <w:szCs w:val="28"/>
-        </w:rPr>
-      </w:pPr>
-      <w:proofErr w:type="spellStart"/>
-      <w:r>
-        <w:rPr>
-          <w:rFonts w:cstheme="minorHAnsi"/>
-          <w:b/>
-          <w:sz w:val="28"/>
-          <w:szCs w:val="28"/>
+          <w:lang w:val="en-US"/>
+        </w:rPr>
+      </w:pPr>
+      <w:r>
+        <w:rPr>
+          <w:rFonts w:cstheme="minorHAnsi"/>
+          <w:b/>
+          <w:sz w:val="28"/>
+          <w:szCs w:val="28"/>
+          <w:lang w:val="en-US"/>
         </w:rPr>
         <w:t>Abstract</w:t>
       </w:r>
-      <w:proofErr w:type="spellEnd"/>
-    </w:p>
-    <w:p>
-      <w:pPr>
-        <w:spacing w:after="0" w:line="240" w:lineRule="auto"/>
-        <w:jc w:val="both"/>
-        <w:rPr>
-          <w:rFonts w:cstheme="minorHAnsi"/>
-          <w:sz w:val="24"/>
-          <w:szCs w:val="28"/>
+    </w:p>
+    <w:p>
+      <w:pPr>
+        <w:spacing w:after="0" w:line="240" w:lineRule="auto"/>
+        <w:jc w:val="both"/>
+        <w:rPr>
+          <w:rFonts w:cstheme="minorHAnsi"/>
+          <w:sz w:val="24"/>
+          <w:szCs w:val="28"/>
+          <w:lang w:val="en-US"/>
         </w:rPr>
       </w:pPr>
     </w:p>
@@ -632,48 +633,28 @@
           <w:sz w:val="24"/>
           <w:szCs w:val="28"/>
         </w:rPr>
-        <w:t>Repositorio/</w:t>
-      </w:r>
-      <w:proofErr w:type="spellStart"/>
-      <w:r>
-        <w:rPr>
-          <w:rFonts w:cstheme="minorHAnsi"/>
-          <w:sz w:val="24"/>
-          <w:szCs w:val="28"/>
-        </w:rPr>
-        <w:t>Repository</w:t>
-      </w:r>
-      <w:proofErr w:type="spellEnd"/>
-    </w:p>
-    <w:p>
-      <w:pPr>
-        <w:spacing w:after="0" w:line="240" w:lineRule="auto"/>
-        <w:jc w:val="both"/>
-        <w:rPr>
-          <w:rFonts w:cstheme="minorHAnsi"/>
-          <w:sz w:val="28"/>
-          <w:szCs w:val="28"/>
-        </w:rPr>
-      </w:pPr>
-    </w:p>
-    <w:p>
-      <w:pPr>
-        <w:spacing w:after="0" w:line="240" w:lineRule="auto"/>
-        <w:jc w:val="both"/>
-        <w:rPr>
-          <w:rFonts w:cstheme="minorHAnsi"/>
-          <w:b/>
-          <w:sz w:val="28"/>
-          <w:szCs w:val="28"/>
-        </w:rPr>
-      </w:pPr>
-      <w:r>
-        <w:rPr>
-          <w:rFonts w:cstheme="minorHAnsi"/>
-          <w:b/>
-          <w:sz w:val="28"/>
-          <w:szCs w:val="28"/>
-        </w:rPr>
+        <w:t>Repositorio/Repository</w:t>
+      </w:r>
+    </w:p>
+    <w:p>
+      <w:pPr>
+        <w:spacing w:after="0" w:line="240" w:lineRule="auto"/>
+        <w:jc w:val="both"/>
+        <w:rPr>
+          <w:rFonts w:cstheme="minorHAnsi"/>
+          <w:b/>
+          <w:sz w:val="28"/>
+          <w:szCs w:val="28"/>
+        </w:rPr>
+      </w:pPr>
+      <w:r>
+        <w:rPr>
+          <w:rFonts w:cstheme="minorHAnsi"/>
+          <w:b/>
+          <w:sz w:val="28"/>
+          <w:szCs w:val="28"/>
+        </w:rPr>
+        <w:lastRenderedPageBreak/>
         <w:t>Introducción</w:t>
       </w:r>
     </w:p>
@@ -1137,6 +1118,17 @@
         </w:rPr>
         <w:t xml:space="preserve">Debido al diseño rústico y simple del IDLE de Python, en una reunión con los miembros del equipo se decidió cambiar al IDE Eclipse gracias al consejo de un compañero ajeno al proyecto. </w:t>
       </w:r>
+    </w:p>
+    <w:p>
+      <w:pPr>
+        <w:spacing w:after="0" w:line="240" w:lineRule="auto"/>
+        <w:jc w:val="both"/>
+        <w:rPr>
+          <w:rFonts w:cstheme="minorHAnsi"/>
+          <w:sz w:val="24"/>
+          <w:szCs w:val="24"/>
+        </w:rPr>
+      </w:pPr>
     </w:p>
     <w:p>
       <w:pPr>
@@ -2284,7 +2276,7 @@
           <w:noProof/>
           <w:sz w:val="24"/>
           <w:szCs w:val="24"/>
-          <w:lang w:eastAsia="es-ES"/>
+          <w:lang w:val="es-AR" w:eastAsia="es-AR"/>
         </w:rPr>
         <w:drawing>
           <wp:inline distT="0" distB="0" distL="0" distR="0">
@@ -2302,7 +2294,7 @@
                     <pic:cNvPicPr/>
                   </pic:nvPicPr>
                   <pic:blipFill rotWithShape="1">
-                    <a:blip r:embed="rId7" cstate="print"/>
+                    <a:blip r:embed="rId8" cstate="print"/>
                     <a:srcRect l="23352" t="15323" r="1717"/>
                     <a:stretch/>
                   </pic:blipFill>
@@ -2319,7 +2311,7 @@
                     </a:ln>
                     <a:extLst>
                       <a:ext uri="{53640926-AAD7-44D8-BBD7-CCE9431645EC}">
-                        <a14:shadowObscured xmlns:a14="http://schemas.microsoft.com/office/drawing/2010/main" xmlns:wps="http://schemas.microsoft.com/office/word/2010/wordprocessingShape" xmlns:wpi="http://schemas.microsoft.com/office/word/2010/wordprocessingInk" xmlns:wpg="http://schemas.microsoft.com/office/word/2010/wordprocessingGroup" xmlns:w14="http://schemas.microsoft.com/office/word/2010/wordml" xmlns:w="http://schemas.openxmlformats.org/wordprocessingml/2006/main" xmlns:w10="urn:schemas-microsoft-com:office:word" xmlns:wp14="http://schemas.microsoft.com/office/word/2010/wordprocessingDrawing" xmlns:v="urn:schemas-microsoft-com:vml" xmlns:o="urn:schemas-microsoft-com:office:office" xmlns:mc="http://schemas.openxmlformats.org/markup-compatibility/2006" xmlns:wpc="http://schemas.microsoft.com/office/word/2010/wordprocessingCanvas" xmlns=""/>
+                        <a14:shadowObscured xmlns:a14="http://schemas.microsoft.com/office/drawing/2010/main"/>
                       </a:ext>
                     </a:extLst>
                   </pic:spPr>
@@ -2368,7 +2360,7 @@
           <w:noProof/>
           <w:sz w:val="24"/>
           <w:szCs w:val="24"/>
-          <w:lang w:eastAsia="es-ES"/>
+          <w:lang w:val="es-AR" w:eastAsia="es-AR"/>
         </w:rPr>
         <w:lastRenderedPageBreak/>
         <w:drawing>
@@ -2387,7 +2379,7 @@
                     <pic:cNvPicPr/>
                   </pic:nvPicPr>
                   <pic:blipFill rotWithShape="1">
-                    <a:blip r:embed="rId8" cstate="print"/>
+                    <a:blip r:embed="rId9" cstate="print"/>
                     <a:srcRect l="23640" t="22580" r="1431"/>
                     <a:stretch/>
                   </pic:blipFill>
@@ -2404,7 +2396,7 @@
                     </a:ln>
                     <a:extLst>
                       <a:ext uri="{53640926-AAD7-44D8-BBD7-CCE9431645EC}">
-                        <a14:shadowObscured xmlns:a14="http://schemas.microsoft.com/office/drawing/2010/main" xmlns:wps="http://schemas.microsoft.com/office/word/2010/wordprocessingShape" xmlns:wpi="http://schemas.microsoft.com/office/word/2010/wordprocessingInk" xmlns:wpg="http://schemas.microsoft.com/office/word/2010/wordprocessingGroup" xmlns:w14="http://schemas.microsoft.com/office/word/2010/wordml" xmlns:w="http://schemas.openxmlformats.org/wordprocessingml/2006/main" xmlns:w10="urn:schemas-microsoft-com:office:word" xmlns:wp14="http://schemas.microsoft.com/office/word/2010/wordprocessingDrawing" xmlns:v="urn:schemas-microsoft-com:vml" xmlns:o="urn:schemas-microsoft-com:office:office" xmlns:mc="http://schemas.openxmlformats.org/markup-compatibility/2006" xmlns:wpc="http://schemas.microsoft.com/office/word/2010/wordprocessingCanvas" xmlns=""/>
+                        <a14:shadowObscured xmlns:a14="http://schemas.microsoft.com/office/drawing/2010/main"/>
                       </a:ext>
                     </a:extLst>
                   </pic:spPr>
@@ -2431,7 +2423,7 @@
           <w:noProof/>
           <w:sz w:val="24"/>
           <w:szCs w:val="24"/>
-          <w:lang w:eastAsia="es-ES"/>
+          <w:lang w:val="es-AR" w:eastAsia="es-AR"/>
         </w:rPr>
         <w:drawing>
           <wp:inline distT="0" distB="0" distL="0" distR="0">
@@ -2449,7 +2441,7 @@
                     <pic:cNvPicPr/>
                   </pic:nvPicPr>
                   <pic:blipFill rotWithShape="1">
-                    <a:blip r:embed="rId9" cstate="print"/>
+                    <a:blip r:embed="rId10" cstate="print"/>
                     <a:srcRect l="22923" t="15323" r="1860" b="2957"/>
                     <a:stretch/>
                   </pic:blipFill>
@@ -2466,7 +2458,7 @@
                     </a:ln>
                     <a:extLst>
                       <a:ext uri="{53640926-AAD7-44D8-BBD7-CCE9431645EC}">
-                        <a14:shadowObscured xmlns:a14="http://schemas.microsoft.com/office/drawing/2010/main" xmlns:wps="http://schemas.microsoft.com/office/word/2010/wordprocessingShape" xmlns:wpi="http://schemas.microsoft.com/office/word/2010/wordprocessingInk" xmlns:wpg="http://schemas.microsoft.com/office/word/2010/wordprocessingGroup" xmlns:w14="http://schemas.microsoft.com/office/word/2010/wordml" xmlns:w="http://schemas.openxmlformats.org/wordprocessingml/2006/main" xmlns:w10="urn:schemas-microsoft-com:office:word" xmlns:wp14="http://schemas.microsoft.com/office/word/2010/wordprocessingDrawing" xmlns:v="urn:schemas-microsoft-com:vml" xmlns:o="urn:schemas-microsoft-com:office:office" xmlns:mc="http://schemas.openxmlformats.org/markup-compatibility/2006" xmlns:wpc="http://schemas.microsoft.com/office/word/2010/wordprocessingCanvas" xmlns=""/>
+                        <a14:shadowObscured xmlns:a14="http://schemas.microsoft.com/office/drawing/2010/main"/>
                       </a:ext>
                     </a:extLst>
                   </pic:spPr>
@@ -2504,7 +2496,7 @@
           <w:noProof/>
           <w:sz w:val="24"/>
           <w:szCs w:val="24"/>
-          <w:lang w:eastAsia="es-ES"/>
+          <w:lang w:val="es-AR" w:eastAsia="es-AR"/>
         </w:rPr>
         <w:drawing>
           <wp:inline distT="0" distB="0" distL="0" distR="0">
@@ -2522,7 +2514,7 @@
                     <pic:cNvPicPr/>
                   </pic:nvPicPr>
                   <pic:blipFill rotWithShape="1">
-                    <a:blip r:embed="rId10" cstate="print"/>
+                    <a:blip r:embed="rId11" cstate="print"/>
                     <a:srcRect l="22780" t="14516" r="2003"/>
                     <a:stretch/>
                   </pic:blipFill>
@@ -2539,7 +2531,7 @@
                     </a:ln>
                     <a:extLst>
                       <a:ext uri="{53640926-AAD7-44D8-BBD7-CCE9431645EC}">
-                        <a14:shadowObscured xmlns:a14="http://schemas.microsoft.com/office/drawing/2010/main" xmlns:wps="http://schemas.microsoft.com/office/word/2010/wordprocessingShape" xmlns:wpi="http://schemas.microsoft.com/office/word/2010/wordprocessingInk" xmlns:wpg="http://schemas.microsoft.com/office/word/2010/wordprocessingGroup" xmlns:w14="http://schemas.microsoft.com/office/word/2010/wordml" xmlns:w="http://schemas.openxmlformats.org/wordprocessingml/2006/main" xmlns:w10="urn:schemas-microsoft-com:office:word" xmlns:wp14="http://schemas.microsoft.com/office/word/2010/wordprocessingDrawing" xmlns:v="urn:schemas-microsoft-com:vml" xmlns:o="urn:schemas-microsoft-com:office:office" xmlns:mc="http://schemas.openxmlformats.org/markup-compatibility/2006" xmlns:wpc="http://schemas.microsoft.com/office/word/2010/wordprocessingCanvas" xmlns=""/>
+                        <a14:shadowObscured xmlns:a14="http://schemas.microsoft.com/office/drawing/2010/main"/>
                       </a:ext>
                     </a:extLst>
                   </pic:spPr>
@@ -2560,34 +2552,13 @@
           <w:szCs w:val="24"/>
         </w:rPr>
       </w:pPr>
-    </w:p>
-    <w:p>
-      <w:pPr>
-        <w:spacing w:after="0" w:line="240" w:lineRule="auto"/>
-        <w:jc w:val="both"/>
-        <w:rPr>
-          <w:rFonts w:cstheme="minorHAnsi"/>
-          <w:sz w:val="24"/>
-          <w:szCs w:val="24"/>
-        </w:rPr>
-      </w:pPr>
-    </w:p>
-    <w:p>
-      <w:pPr>
-        <w:spacing w:after="0" w:line="240" w:lineRule="auto"/>
-        <w:jc w:val="both"/>
-        <w:rPr>
-          <w:rFonts w:cstheme="minorHAnsi"/>
-          <w:sz w:val="24"/>
-          <w:szCs w:val="24"/>
-        </w:rPr>
-      </w:pPr>
-      <w:r>
-        <w:rPr>
-          <w:rFonts w:cstheme="minorHAnsi"/>
-          <w:sz w:val="24"/>
-          <w:szCs w:val="24"/>
-        </w:rPr>
+      <w:r>
+        <w:rPr>
+          <w:rFonts w:cstheme="minorHAnsi"/>
+          <w:sz w:val="24"/>
+          <w:szCs w:val="24"/>
+        </w:rPr>
+        <w:lastRenderedPageBreak/>
         <w:t>Con respecto al desarrollo del juego, lo que se realizó fue usar programación orientada a objetos para realizar el mismo dividiendo el código en clases.</w:t>
       </w:r>
     </w:p>
@@ -2717,7 +2688,7 @@
           <w:noProof/>
           <w:sz w:val="24"/>
           <w:szCs w:val="24"/>
-          <w:lang w:eastAsia="es-ES"/>
+          <w:lang w:val="es-AR" w:eastAsia="es-AR"/>
         </w:rPr>
         <w:drawing>
           <wp:inline distT="0" distB="0" distL="0" distR="0">
@@ -2735,7 +2706,7 @@
                     <pic:cNvPicPr/>
                   </pic:nvPicPr>
                   <pic:blipFill rotWithShape="1">
-                    <a:blip r:embed="rId11" cstate="print"/>
+                    <a:blip r:embed="rId12" cstate="print"/>
                     <a:srcRect l="23377" t="13520" r="1722" b="4297"/>
                     <a:stretch/>
                   </pic:blipFill>
@@ -2752,7 +2723,7 @@
                     </a:ln>
                     <a:extLst>
                       <a:ext uri="{53640926-AAD7-44D8-BBD7-CCE9431645EC}">
-                        <a14:shadowObscured xmlns:a14="http://schemas.microsoft.com/office/drawing/2010/main" xmlns:wps="http://schemas.microsoft.com/office/word/2010/wordprocessingShape" xmlns:wpi="http://schemas.microsoft.com/office/word/2010/wordprocessingInk" xmlns:wpg="http://schemas.microsoft.com/office/word/2010/wordprocessingGroup" xmlns:w14="http://schemas.microsoft.com/office/word/2010/wordml" xmlns:w="http://schemas.openxmlformats.org/wordprocessingml/2006/main" xmlns:w10="urn:schemas-microsoft-com:office:word" xmlns:wp14="http://schemas.microsoft.com/office/word/2010/wordprocessingDrawing" xmlns:v="urn:schemas-microsoft-com:vml" xmlns:o="urn:schemas-microsoft-com:office:office" xmlns:mc="http://schemas.openxmlformats.org/markup-compatibility/2006" xmlns:wpc="http://schemas.microsoft.com/office/word/2010/wordprocessingCanvas" xmlns=""/>
+                        <a14:shadowObscured xmlns:a14="http://schemas.microsoft.com/office/drawing/2010/main"/>
                       </a:ext>
                     </a:extLst>
                   </pic:spPr>
@@ -2833,7 +2804,7 @@
           <w:noProof/>
           <w:sz w:val="24"/>
           <w:szCs w:val="24"/>
-          <w:lang w:eastAsia="es-ES"/>
+          <w:lang w:val="es-AR" w:eastAsia="es-AR"/>
         </w:rPr>
         <w:lastRenderedPageBreak/>
         <w:drawing>
@@ -2852,7 +2823,7 @@
                     <pic:cNvPicPr/>
                   </pic:nvPicPr>
                   <pic:blipFill rotWithShape="1">
-                    <a:blip r:embed="rId12" cstate="print"/>
+                    <a:blip r:embed="rId13" cstate="print"/>
                     <a:srcRect l="23234" t="13775" r="1865" b="4808"/>
                     <a:stretch/>
                   </pic:blipFill>
@@ -2869,7 +2840,7 @@
                     </a:ln>
                     <a:extLst>
                       <a:ext uri="{53640926-AAD7-44D8-BBD7-CCE9431645EC}">
-                        <a14:shadowObscured xmlns:a14="http://schemas.microsoft.com/office/drawing/2010/main" xmlns:wps="http://schemas.microsoft.com/office/word/2010/wordprocessingShape" xmlns:wpi="http://schemas.microsoft.com/office/word/2010/wordprocessingInk" xmlns:wpg="http://schemas.microsoft.com/office/word/2010/wordprocessingGroup" xmlns:w14="http://schemas.microsoft.com/office/word/2010/wordml" xmlns:w="http://schemas.openxmlformats.org/wordprocessingml/2006/main" xmlns:w10="urn:schemas-microsoft-com:office:word" xmlns:wp14="http://schemas.microsoft.com/office/word/2010/wordprocessingDrawing" xmlns:v="urn:schemas-microsoft-com:vml" xmlns:o="urn:schemas-microsoft-com:office:office" xmlns:mc="http://schemas.openxmlformats.org/markup-compatibility/2006" xmlns:wpc="http://schemas.microsoft.com/office/word/2010/wordprocessingCanvas" xmlns=""/>
+                        <a14:shadowObscured xmlns:a14="http://schemas.microsoft.com/office/drawing/2010/main"/>
                       </a:ext>
                     </a:extLst>
                   </pic:spPr>
@@ -2896,7 +2867,7 @@
           <w:noProof/>
           <w:sz w:val="24"/>
           <w:szCs w:val="24"/>
-          <w:lang w:eastAsia="es-ES"/>
+          <w:lang w:val="es-AR" w:eastAsia="es-AR"/>
         </w:rPr>
         <w:drawing>
           <wp:inline distT="0" distB="0" distL="0" distR="0">
@@ -2914,7 +2885,7 @@
                     <pic:cNvPicPr/>
                   </pic:nvPicPr>
                   <pic:blipFill rotWithShape="1">
-                    <a:blip r:embed="rId13" cstate="print"/>
+                    <a:blip r:embed="rId14" cstate="print"/>
                     <a:srcRect l="22637" t="15323" r="2147"/>
                     <a:stretch/>
                   </pic:blipFill>
@@ -2931,7 +2902,7 @@
                     </a:ln>
                     <a:extLst>
                       <a:ext uri="{53640926-AAD7-44D8-BBD7-CCE9431645EC}">
-                        <a14:shadowObscured xmlns:a14="http://schemas.microsoft.com/office/drawing/2010/main" xmlns:wps="http://schemas.microsoft.com/office/word/2010/wordprocessingShape" xmlns:wpi="http://schemas.microsoft.com/office/word/2010/wordprocessingInk" xmlns:wpg="http://schemas.microsoft.com/office/word/2010/wordprocessingGroup" xmlns:w14="http://schemas.microsoft.com/office/word/2010/wordml" xmlns:w="http://schemas.openxmlformats.org/wordprocessingml/2006/main" xmlns:w10="urn:schemas-microsoft-com:office:word" xmlns:wp14="http://schemas.microsoft.com/office/word/2010/wordprocessingDrawing" xmlns:v="urn:schemas-microsoft-com:vml" xmlns:o="urn:schemas-microsoft-com:office:office" xmlns:mc="http://schemas.openxmlformats.org/markup-compatibility/2006" xmlns:wpc="http://schemas.microsoft.com/office/word/2010/wordprocessingCanvas" xmlns=""/>
+                        <a14:shadowObscured xmlns:a14="http://schemas.microsoft.com/office/drawing/2010/main"/>
                       </a:ext>
                     </a:extLst>
                   </pic:spPr>
@@ -3033,7 +3004,7 @@
           <w:noProof/>
           <w:sz w:val="24"/>
           <w:szCs w:val="24"/>
-          <w:lang w:eastAsia="es-ES"/>
+          <w:lang w:val="es-AR" w:eastAsia="es-AR"/>
         </w:rPr>
         <w:lastRenderedPageBreak/>
         <w:drawing>
@@ -3052,7 +3023,7 @@
                     <pic:cNvPicPr/>
                   </pic:nvPicPr>
                   <pic:blipFill rotWithShape="1">
-                    <a:blip r:embed="rId14" cstate="print"/>
+                    <a:blip r:embed="rId15" cstate="print"/>
                     <a:srcRect l="23067" t="14786" r="1716"/>
                     <a:stretch/>
                   </pic:blipFill>
@@ -3069,7 +3040,7 @@
                     </a:ln>
                     <a:extLst>
                       <a:ext uri="{53640926-AAD7-44D8-BBD7-CCE9431645EC}">
-                        <a14:shadowObscured xmlns:a14="http://schemas.microsoft.com/office/drawing/2010/main" xmlns:wps="http://schemas.microsoft.com/office/word/2010/wordprocessingShape" xmlns:wpi="http://schemas.microsoft.com/office/word/2010/wordprocessingInk" xmlns:wpg="http://schemas.microsoft.com/office/word/2010/wordprocessingGroup" xmlns:w14="http://schemas.microsoft.com/office/word/2010/wordml" xmlns:w="http://schemas.openxmlformats.org/wordprocessingml/2006/main" xmlns:w10="urn:schemas-microsoft-com:office:word" xmlns:wp14="http://schemas.microsoft.com/office/word/2010/wordprocessingDrawing" xmlns:v="urn:schemas-microsoft-com:vml" xmlns:o="urn:schemas-microsoft-com:office:office" xmlns:mc="http://schemas.openxmlformats.org/markup-compatibility/2006" xmlns:wpc="http://schemas.microsoft.com/office/word/2010/wordprocessingCanvas" xmlns=""/>
+                        <a14:shadowObscured xmlns:a14="http://schemas.microsoft.com/office/drawing/2010/main"/>
                       </a:ext>
                     </a:extLst>
                   </pic:spPr>
@@ -3107,7 +3078,7 @@
           <w:noProof/>
           <w:sz w:val="24"/>
           <w:szCs w:val="24"/>
-          <w:lang w:eastAsia="es-ES"/>
+          <w:lang w:val="es-AR" w:eastAsia="es-AR"/>
         </w:rPr>
         <w:drawing>
           <wp:inline distT="0" distB="0" distL="0" distR="0">
@@ -3125,7 +3096,7 @@
                     <pic:cNvPicPr/>
                   </pic:nvPicPr>
                   <pic:blipFill rotWithShape="1">
-                    <a:blip r:embed="rId15" cstate="print"/>
+                    <a:blip r:embed="rId16" cstate="print"/>
                     <a:srcRect l="23352" t="14516" r="1717" b="1076"/>
                     <a:stretch/>
                   </pic:blipFill>
@@ -3142,7 +3113,7 @@
                     </a:ln>
                     <a:extLst>
                       <a:ext uri="{53640926-AAD7-44D8-BBD7-CCE9431645EC}">
-                        <a14:shadowObscured xmlns:a14="http://schemas.microsoft.com/office/drawing/2010/main" xmlns:wps="http://schemas.microsoft.com/office/word/2010/wordprocessingShape" xmlns:wpi="http://schemas.microsoft.com/office/word/2010/wordprocessingInk" xmlns:wpg="http://schemas.microsoft.com/office/word/2010/wordprocessingGroup" xmlns:w14="http://schemas.microsoft.com/office/word/2010/wordml" xmlns:w="http://schemas.openxmlformats.org/wordprocessingml/2006/main" xmlns:w10="urn:schemas-microsoft-com:office:word" xmlns:wp14="http://schemas.microsoft.com/office/word/2010/wordprocessingDrawing" xmlns:v="urn:schemas-microsoft-com:vml" xmlns:o="urn:schemas-microsoft-com:office:office" xmlns:mc="http://schemas.openxmlformats.org/markup-compatibility/2006" xmlns:wpc="http://schemas.microsoft.com/office/word/2010/wordprocessingCanvas" xmlns=""/>
+                        <a14:shadowObscured xmlns:a14="http://schemas.microsoft.com/office/drawing/2010/main"/>
                       </a:ext>
                     </a:extLst>
                   </pic:spPr>
@@ -3263,7 +3234,15 @@
           <w:sz w:val="24"/>
           <w:szCs w:val="24"/>
         </w:rPr>
-        <w:t xml:space="preserve">Los niveles quedarán para futuras líneas de investigación como así también la puntuación. </w:t>
+        <w:t>Los niveles quedarán para futuras líneas de investiga</w:t>
+      </w:r>
+      <w:r>
+        <w:rPr>
+          <w:rFonts w:cstheme="minorHAnsi"/>
+          <w:sz w:val="24"/>
+          <w:szCs w:val="24"/>
+        </w:rPr>
+        <w:t>ción.</w:t>
       </w:r>
     </w:p>
     <w:p>
@@ -3354,7 +3333,7 @@
           <w:noProof/>
           <w:sz w:val="24"/>
           <w:szCs w:val="24"/>
-          <w:lang w:eastAsia="es-ES"/>
+          <w:lang w:val="es-AR" w:eastAsia="es-AR"/>
         </w:rPr>
         <w:drawing>
           <wp:inline distT="0" distB="0" distL="0" distR="0">
@@ -3372,7 +3351,7 @@
                     <pic:cNvPicPr/>
                   </pic:nvPicPr>
                   <pic:blipFill rotWithShape="1">
-                    <a:blip r:embed="rId16" cstate="print"/>
+                    <a:blip r:embed="rId17" cstate="print"/>
                     <a:srcRect l="23066" t="15054" r="1717"/>
                     <a:stretch/>
                   </pic:blipFill>
@@ -3389,7 +3368,7 @@
                     </a:ln>
                     <a:extLst>
                       <a:ext uri="{53640926-AAD7-44D8-BBD7-CCE9431645EC}">
-                        <a14:shadowObscured xmlns:a14="http://schemas.microsoft.com/office/drawing/2010/main" xmlns:wps="http://schemas.microsoft.com/office/word/2010/wordprocessingShape" xmlns:wpi="http://schemas.microsoft.com/office/word/2010/wordprocessingInk" xmlns:wpg="http://schemas.microsoft.com/office/word/2010/wordprocessingGroup" xmlns:w14="http://schemas.microsoft.com/office/word/2010/wordml" xmlns:w="http://schemas.openxmlformats.org/wordprocessingml/2006/main" xmlns:w10="urn:schemas-microsoft-com:office:word" xmlns:wp14="http://schemas.microsoft.com/office/word/2010/wordprocessingDrawing" xmlns:v="urn:schemas-microsoft-com:vml" xmlns:o="urn:schemas-microsoft-com:office:office" xmlns:mc="http://schemas.openxmlformats.org/markup-compatibility/2006" xmlns:wpc="http://schemas.microsoft.com/office/word/2010/wordprocessingCanvas" xmlns=""/>
+                        <a14:shadowObscured xmlns:a14="http://schemas.microsoft.com/office/drawing/2010/main"/>
                       </a:ext>
                     </a:extLst>
                   </pic:spPr>
@@ -3427,7 +3406,7 @@
           <w:noProof/>
           <w:sz w:val="24"/>
           <w:szCs w:val="24"/>
-          <w:lang w:eastAsia="es-ES"/>
+          <w:lang w:val="es-AR" w:eastAsia="es-AR"/>
         </w:rPr>
         <w:drawing>
           <wp:inline distT="0" distB="0" distL="0" distR="0">
@@ -3445,7 +3424,7 @@
                     <pic:cNvPicPr/>
                   </pic:nvPicPr>
                   <pic:blipFill rotWithShape="1">
-                    <a:blip r:embed="rId17" cstate="print"/>
+                    <a:blip r:embed="rId18" cstate="print"/>
                     <a:srcRect l="22780" t="14247" r="2003"/>
                     <a:stretch/>
                   </pic:blipFill>
@@ -3462,7 +3441,7 @@
                     </a:ln>
                     <a:extLst>
                       <a:ext uri="{53640926-AAD7-44D8-BBD7-CCE9431645EC}">
-                        <a14:shadowObscured xmlns:a14="http://schemas.microsoft.com/office/drawing/2010/main" xmlns:wps="http://schemas.microsoft.com/office/word/2010/wordprocessingShape" xmlns:wpi="http://schemas.microsoft.com/office/word/2010/wordprocessingInk" xmlns:wpg="http://schemas.microsoft.com/office/word/2010/wordprocessingGroup" xmlns:w14="http://schemas.microsoft.com/office/word/2010/wordml" xmlns:w="http://schemas.openxmlformats.org/wordprocessingml/2006/main" xmlns:w10="urn:schemas-microsoft-com:office:word" xmlns:wp14="http://schemas.microsoft.com/office/word/2010/wordprocessingDrawing" xmlns:v="urn:schemas-microsoft-com:vml" xmlns:o="urn:schemas-microsoft-com:office:office" xmlns:mc="http://schemas.openxmlformats.org/markup-compatibility/2006" xmlns:wpc="http://schemas.microsoft.com/office/word/2010/wordprocessingCanvas" xmlns=""/>
+                        <a14:shadowObscured xmlns:a14="http://schemas.microsoft.com/office/drawing/2010/main"/>
                       </a:ext>
                     </a:extLst>
                   </pic:spPr>
@@ -3563,17 +3542,6 @@
         <w:jc w:val="both"/>
         <w:rPr>
           <w:rFonts w:cstheme="minorHAnsi"/>
-          <w:sz w:val="24"/>
-          <w:szCs w:val="24"/>
-        </w:rPr>
-      </w:pPr>
-    </w:p>
-    <w:p>
-      <w:pPr>
-        <w:spacing w:after="0" w:line="240" w:lineRule="auto"/>
-        <w:jc w:val="both"/>
-        <w:rPr>
-          <w:rFonts w:cstheme="minorHAnsi"/>
           <w:b/>
           <w:i/>
           <w:sz w:val="24"/>
@@ -3588,6 +3556,7 @@
           <w:sz w:val="24"/>
           <w:szCs w:val="24"/>
         </w:rPr>
+        <w:lastRenderedPageBreak/>
         <w:t>TÍTULO PROVISORIO DEL PROYECTO</w:t>
       </w:r>
     </w:p>
@@ -3690,7 +3659,7 @@
           <w:noProof/>
           <w:sz w:val="24"/>
           <w:szCs w:val="24"/>
-          <w:lang w:eastAsia="es-ES"/>
+          <w:lang w:val="es-AR" w:eastAsia="es-AR"/>
         </w:rPr>
         <w:drawing>
           <wp:inline distT="0" distB="0" distL="0" distR="0">
@@ -3708,7 +3677,7 @@
                     <pic:cNvPicPr/>
                   </pic:nvPicPr>
                   <pic:blipFill rotWithShape="1">
-                    <a:blip r:embed="rId18" cstate="print"/>
+                    <a:blip r:embed="rId19" cstate="print"/>
                     <a:srcRect l="21921" t="15323" r="1573"/>
                     <a:stretch/>
                   </pic:blipFill>
@@ -3725,7 +3694,7 @@
                     </a:ln>
                     <a:extLst>
                       <a:ext uri="{53640926-AAD7-44D8-BBD7-CCE9431645EC}">
-                        <a14:shadowObscured xmlns:a14="http://schemas.microsoft.com/office/drawing/2010/main" xmlns:wps="http://schemas.microsoft.com/office/word/2010/wordprocessingShape" xmlns:wpi="http://schemas.microsoft.com/office/word/2010/wordprocessingInk" xmlns:wpg="http://schemas.microsoft.com/office/word/2010/wordprocessingGroup" xmlns:w14="http://schemas.microsoft.com/office/word/2010/wordml" xmlns:w="http://schemas.openxmlformats.org/wordprocessingml/2006/main" xmlns:w10="urn:schemas-microsoft-com:office:word" xmlns:wp14="http://schemas.microsoft.com/office/word/2010/wordprocessingDrawing" xmlns:v="urn:schemas-microsoft-com:vml" xmlns:o="urn:schemas-microsoft-com:office:office" xmlns:mc="http://schemas.openxmlformats.org/markup-compatibility/2006" xmlns:wpc="http://schemas.microsoft.com/office/word/2010/wordprocessingCanvas" xmlns=""/>
+                        <a14:shadowObscured xmlns:a14="http://schemas.microsoft.com/office/drawing/2010/main"/>
                       </a:ext>
                     </a:extLst>
                   </pic:spPr>
@@ -3769,7 +3738,7 @@
           <w:sz w:val="28"/>
           <w:szCs w:val="28"/>
           <w:u w:val="single"/>
-          <w:lang w:eastAsia="es-ES"/>
+          <w:lang w:val="es-AR" w:eastAsia="es-AR"/>
         </w:rPr>
         <w:drawing>
           <wp:anchor distT="0" distB="0" distL="114300" distR="114300" simplePos="0" relativeHeight="251658240" behindDoc="0" locked="0" layoutInCell="1" allowOverlap="1">
@@ -3795,10 +3764,10 @@
                     <pic:cNvPicPr/>
                   </pic:nvPicPr>
                   <pic:blipFill rotWithShape="1">
-                    <a:blip r:embed="rId19" cstate="print">
+                    <a:blip r:embed="rId20" cstate="print">
                       <a:extLst>
                         <a:ext uri="{28A0092B-C50C-407E-A947-70E740481C1C}">
-                          <a14:useLocalDpi xmlns:a14="http://schemas.microsoft.com/office/drawing/2010/main" xmlns:wps="http://schemas.microsoft.com/office/word/2010/wordprocessingShape" xmlns:wpi="http://schemas.microsoft.com/office/word/2010/wordprocessingInk" xmlns:wpg="http://schemas.microsoft.com/office/word/2010/wordprocessingGroup" xmlns:w14="http://schemas.microsoft.com/office/word/2010/wordml" xmlns:w="http://schemas.openxmlformats.org/wordprocessingml/2006/main" xmlns:w10="urn:schemas-microsoft-com:office:word" xmlns:wp14="http://schemas.microsoft.com/office/word/2010/wordprocessingDrawing" xmlns:v="urn:schemas-microsoft-com:vml" xmlns:o="urn:schemas-microsoft-com:office:office" xmlns:mc="http://schemas.openxmlformats.org/markup-compatibility/2006" xmlns:wpc="http://schemas.microsoft.com/office/word/2010/wordprocessingCanvas" xmlns="" val="0"/>
+                          <a14:useLocalDpi xmlns:a14="http://schemas.microsoft.com/office/drawing/2010/main" val="0"/>
                         </a:ext>
                       </a:extLst>
                     </a:blip>
@@ -3818,7 +3787,7 @@
                     </a:ln>
                     <a:extLst>
                       <a:ext uri="{53640926-AAD7-44D8-BBD7-CCE9431645EC}">
-                        <a14:shadowObscured xmlns:a14="http://schemas.microsoft.com/office/drawing/2010/main" xmlns:wps="http://schemas.microsoft.com/office/word/2010/wordprocessingShape" xmlns:wpi="http://schemas.microsoft.com/office/word/2010/wordprocessingInk" xmlns:wpg="http://schemas.microsoft.com/office/word/2010/wordprocessingGroup" xmlns:w14="http://schemas.microsoft.com/office/word/2010/wordml" xmlns:w="http://schemas.openxmlformats.org/wordprocessingml/2006/main" xmlns:w10="urn:schemas-microsoft-com:office:word" xmlns:wp14="http://schemas.microsoft.com/office/word/2010/wordprocessingDrawing" xmlns:v="urn:schemas-microsoft-com:vml" xmlns:o="urn:schemas-microsoft-com:office:office" xmlns:mc="http://schemas.openxmlformats.org/markup-compatibility/2006" xmlns:wpc="http://schemas.microsoft.com/office/word/2010/wordprocessingCanvas" xmlns=""/>
+                        <a14:shadowObscured xmlns:a14="http://schemas.microsoft.com/office/drawing/2010/main"/>
                       </a:ext>
                     </a:extLst>
                   </pic:spPr>
@@ -3854,498 +3823,29 @@
     </w:p>
     <w:p>
       <w:pPr>
-        <w:spacing w:after="0" w:line="240" w:lineRule="auto"/>
-        <w:jc w:val="both"/>
-        <w:rPr>
-          <w:rFonts w:cstheme="minorHAnsi"/>
-          <w:b/>
-          <w:sz w:val="28"/>
-          <w:szCs w:val="28"/>
-        </w:rPr>
-      </w:pPr>
-      <w:r>
-        <w:rPr>
-          <w:rFonts w:cstheme="minorHAnsi"/>
-          <w:b/>
-          <w:sz w:val="28"/>
-          <w:szCs w:val="28"/>
-        </w:rPr>
-        <w:lastRenderedPageBreak/>
-        <w:t>Historia</w:t>
-      </w:r>
-      <w:r>
-        <w:rPr>
-          <w:rFonts w:cstheme="minorHAnsi"/>
-          <w:b/>
-          <w:sz w:val="28"/>
-          <w:szCs w:val="28"/>
-        </w:rPr>
-        <w:t xml:space="preserve"> del juego</w:t>
-      </w:r>
-    </w:p>
-    <w:p>
-      <w:pPr>
-        <w:spacing w:after="0" w:line="240" w:lineRule="auto"/>
-        <w:jc w:val="both"/>
-        <w:rPr>
-          <w:rFonts w:cstheme="minorHAnsi"/>
-          <w:sz w:val="24"/>
-          <w:szCs w:val="28"/>
-        </w:rPr>
-      </w:pPr>
-    </w:p>
-    <w:p>
-      <w:pPr>
-        <w:spacing w:after="0" w:line="240" w:lineRule="auto"/>
-        <w:jc w:val="both"/>
-        <w:rPr>
-          <w:rFonts w:cstheme="minorHAnsi"/>
-          <w:sz w:val="24"/>
-          <w:szCs w:val="24"/>
-        </w:rPr>
-      </w:pPr>
-      <w:r>
-        <w:rPr>
-          <w:rFonts w:cstheme="minorHAnsi"/>
-          <w:sz w:val="24"/>
-          <w:szCs w:val="28"/>
-        </w:rPr>
-        <w:t>Casi al unísono, luego de que el elevador lunar fuera terminado y la primera operación de reconocimiento fuera de la vía láctea se llevó a cabo, la raza humana deseaba que no estemos solos en el universo.</w:t>
-      </w:r>
-      <w:r>
-        <w:rPr>
-          <w:rFonts w:cstheme="minorHAnsi"/>
-          <w:sz w:val="24"/>
-          <w:szCs w:val="28"/>
-        </w:rPr>
-        <w:br/>
-        <w:t>Si bien el viaje no pudo conectar con ninguna vida en los ajenos cuerpos estelares, dimos con un planeta con inmensas cantidades de minerales y elementos nunca antes vistos, así comenzó la primera operación de minería extraterrestre</w:t>
-      </w:r>
-      <w:r>
-        <w:rPr>
-          <w:rFonts w:cstheme="minorHAnsi"/>
-          <w:sz w:val="24"/>
-          <w:szCs w:val="28"/>
-        </w:rPr>
-        <w:t xml:space="preserve"> </w:t>
-      </w:r>
-      <w:r>
-        <w:rPr>
-          <w:rFonts w:cstheme="minorHAnsi"/>
-          <w:sz w:val="24"/>
-          <w:szCs w:val="28"/>
-        </w:rPr>
-        <w:t xml:space="preserve">en la </w:t>
-      </w:r>
-      <w:r>
-        <w:rPr>
-          <w:rFonts w:cstheme="minorHAnsi"/>
-          <w:sz w:val="24"/>
-          <w:szCs w:val="24"/>
-        </w:rPr>
-        <w:t>historia de la humanidad y el nombre Moonsanto se convirtió en un emblema de la conquista a la nueva</w:t>
-      </w:r>
-      <w:r>
-        <w:rPr>
-          <w:rFonts w:cstheme="minorHAnsi"/>
-          <w:sz w:val="24"/>
-          <w:szCs w:val="24"/>
-        </w:rPr>
-        <w:t xml:space="preserve"> frontera, el espacio exterior. </w:t>
-      </w:r>
-      <w:r>
-        <w:rPr>
-          <w:rFonts w:cstheme="minorHAnsi"/>
-          <w:sz w:val="24"/>
-          <w:szCs w:val="24"/>
-        </w:rPr>
-        <w:t>Pero un cuarto reconocimiento al sistema estelar en que se ubicaba la operación minera detecto una pequeña civilización de apenas 100 habitantes en la cueva de una montaña. El contacto duro poco y los entonces Alienígenas huyeron a una velocidad nunca antes vista. Las noticias estaban siendo furor en la tierra, todos esperaban un re-encuentro con esta pequeña tribu. Pero lo que siguió fue una horda de cientos de naves acercándose a la operación minera. En ese entonces la tierra contaba con tan solo una docena de navíos espaciales equipados con armamento; La ofensa fue brutal, del millón de personas habitando ese lejano planeta que tan orgullosamente conquistamos sol</w:t>
-      </w:r>
-      <w:r>
-        <w:rPr>
-          <w:rFonts w:cstheme="minorHAnsi"/>
-          <w:sz w:val="24"/>
-          <w:szCs w:val="24"/>
-        </w:rPr>
-        <w:t>o un centenar lograron escapar.</w:t>
-      </w:r>
-    </w:p>
-    <w:p>
-      <w:pPr>
-        <w:spacing w:after="0" w:line="240" w:lineRule="auto"/>
-        <w:jc w:val="both"/>
-        <w:rPr>
-          <w:rFonts w:cstheme="minorHAnsi"/>
-          <w:sz w:val="24"/>
-          <w:szCs w:val="24"/>
-        </w:rPr>
-      </w:pPr>
-      <w:r>
-        <w:rPr>
-          <w:rFonts w:cstheme="minorHAnsi"/>
-          <w:sz w:val="24"/>
-          <w:szCs w:val="24"/>
-        </w:rPr>
-        <w:t>Desde entonces la raza humana trabaja como una para poder derrotar a la inminente amenaza alienígena que sin lugar a dudas se dirige a nuestro planeta.</w:t>
-      </w:r>
-    </w:p>
-    <w:p>
-      <w:pPr>
-        <w:spacing w:after="0" w:line="240" w:lineRule="auto"/>
-        <w:jc w:val="both"/>
-        <w:rPr>
-          <w:rFonts w:cstheme="minorHAnsi"/>
-          <w:sz w:val="24"/>
-          <w:szCs w:val="24"/>
-        </w:rPr>
-      </w:pPr>
-      <w:r>
-        <w:rPr>
-          <w:rFonts w:cstheme="minorHAnsi"/>
-          <w:sz w:val="24"/>
-          <w:szCs w:val="24"/>
-        </w:rPr>
-        <w:t>Mi nombre es Jon Starkiller, capitán del escuadrón rojo operado por NATO. ¿El año? S1XX, y estoy a cargo de defender la base Lativus en el corazón de la Antártida. A mi comando tengo mi fiel X-Wing Starfighter, el último modelo comisionado por un esfuerzo conjunto de E.E.U.U Y la URSS. A la distancia los veo acercarse lentamente a mi posición, mi misión es mantener mi posición hasta que lleguen los refuerzos y esta es mi historia.</w:t>
-      </w:r>
-    </w:p>
-    <w:p>
-      <w:pPr>
-        <w:spacing w:after="0" w:line="240" w:lineRule="auto"/>
-        <w:jc w:val="both"/>
-        <w:rPr>
-          <w:rFonts w:cstheme="minorHAnsi"/>
-          <w:sz w:val="24"/>
-          <w:szCs w:val="24"/>
-        </w:rPr>
-      </w:pPr>
-    </w:p>
-    <w:p>
-      <w:pPr>
-        <w:spacing w:after="0" w:line="240" w:lineRule="auto"/>
-        <w:jc w:val="both"/>
-        <w:rPr>
-          <w:rFonts w:cstheme="minorHAnsi"/>
-          <w:b/>
-          <w:sz w:val="28"/>
-          <w:szCs w:val="24"/>
-        </w:rPr>
-      </w:pPr>
-      <w:r>
-        <w:rPr>
-          <w:rFonts w:cstheme="minorHAnsi"/>
-          <w:b/>
-          <w:sz w:val="28"/>
-          <w:szCs w:val="24"/>
-        </w:rPr>
-        <w:t>Manual de uso</w:t>
-      </w:r>
-    </w:p>
-    <w:p>
-      <w:pPr>
-        <w:spacing w:after="0" w:line="240" w:lineRule="auto"/>
-        <w:jc w:val="both"/>
-        <w:rPr>
-          <w:rFonts w:cstheme="minorHAnsi"/>
-          <w:b/>
-          <w:sz w:val="24"/>
-          <w:szCs w:val="24"/>
-        </w:rPr>
-      </w:pPr>
-    </w:p>
-    <w:p>
-      <w:pPr>
-        <w:spacing w:after="0" w:line="240" w:lineRule="auto"/>
-        <w:jc w:val="both"/>
-        <w:rPr>
-          <w:rFonts w:cstheme="minorHAnsi"/>
-          <w:sz w:val="24"/>
-          <w:szCs w:val="24"/>
-        </w:rPr>
-      </w:pPr>
-      <w:r>
-        <w:rPr>
-          <w:rFonts w:cstheme="minorHAnsi"/>
-          <w:sz w:val="24"/>
-          <w:szCs w:val="24"/>
-        </w:rPr>
-        <w:t xml:space="preserve">Al iniciar el juego aparecerá una imagen de inicio, que le pedirá al jugador apretar la TECLA ENTER para empezar a jugar. </w:t>
-      </w:r>
-    </w:p>
-    <w:p>
-      <w:pPr>
-        <w:spacing w:after="0" w:line="240" w:lineRule="auto"/>
-        <w:jc w:val="both"/>
-        <w:rPr>
-          <w:rFonts w:cstheme="minorHAnsi"/>
-          <w:sz w:val="24"/>
-          <w:szCs w:val="24"/>
-        </w:rPr>
-      </w:pPr>
-      <w:r>
-        <w:rPr>
-          <w:rFonts w:cstheme="minorHAnsi"/>
-          <w:sz w:val="24"/>
-          <w:szCs w:val="24"/>
-        </w:rPr>
-        <w:t>El Jugador cuando inicie el juego  controlara una nave espacial y tendrá que destruir  a una horda de marcianos enemigas.</w:t>
-      </w:r>
-    </w:p>
-    <w:p>
-      <w:pPr>
-        <w:spacing w:after="0" w:line="240" w:lineRule="auto"/>
-        <w:jc w:val="both"/>
-        <w:rPr>
-          <w:rFonts w:cstheme="minorHAnsi"/>
-          <w:sz w:val="24"/>
-          <w:szCs w:val="24"/>
-        </w:rPr>
-      </w:pPr>
-      <w:r>
-        <w:rPr>
-          <w:rFonts w:cstheme="minorHAnsi"/>
-          <w:sz w:val="24"/>
-          <w:szCs w:val="24"/>
-        </w:rPr>
-        <w:t>El objetivo principal del juego es destruir todos los marcianos enemigos que  aparezcan, una vez que el jugador destruya a todos los enemigos ganara el juego y podrá decidir si quiere volver a la pantalla de inicio o salir del juego apretando la TECLA C.</w:t>
-      </w:r>
-    </w:p>
-    <w:p>
-      <w:pPr>
-        <w:spacing w:after="0" w:line="240" w:lineRule="auto"/>
-        <w:jc w:val="both"/>
-        <w:rPr>
-          <w:rFonts w:cstheme="minorHAnsi"/>
-          <w:sz w:val="24"/>
-          <w:szCs w:val="24"/>
-        </w:rPr>
-      </w:pPr>
-      <w:r>
-        <w:rPr>
-          <w:rFonts w:cstheme="minorHAnsi"/>
-          <w:sz w:val="24"/>
-          <w:szCs w:val="24"/>
-        </w:rPr>
-        <w:t>Las teclas para mover la nave y disparar son:</w:t>
-      </w:r>
-    </w:p>
-    <w:p>
-      <w:pPr>
-        <w:pStyle w:val="Prrafodelista"/>
-        <w:numPr>
-          <w:ilvl w:val="0"/>
-          <w:numId w:val="1"/>
-        </w:numPr>
-        <w:spacing w:after="0" w:line="240" w:lineRule="auto"/>
-        <w:jc w:val="both"/>
-        <w:rPr>
-          <w:rFonts w:cstheme="minorHAnsi"/>
-          <w:sz w:val="24"/>
-          <w:szCs w:val="24"/>
-        </w:rPr>
-      </w:pPr>
-      <w:r>
-        <w:rPr>
-          <w:rFonts w:cstheme="minorHAnsi"/>
-          <w:sz w:val="24"/>
-          <w:szCs w:val="24"/>
-        </w:rPr>
-        <w:t>Movimiento de la nave derecho</w:t>
-      </w:r>
-      <w:r>
-        <w:rPr>
-          <w:rFonts w:cstheme="minorHAnsi"/>
-          <w:sz w:val="24"/>
-          <w:szCs w:val="24"/>
-        </w:rPr>
-        <w:t>:</w:t>
-      </w:r>
-      <w:r>
-        <w:rPr>
-          <w:rFonts w:cstheme="minorHAnsi"/>
-          <w:sz w:val="24"/>
-          <w:szCs w:val="24"/>
-        </w:rPr>
-        <w:t xml:space="preserve"> TECLA FLECHA DERECHA o TECLA D</w:t>
-      </w:r>
-    </w:p>
-    <w:p>
-      <w:pPr>
-        <w:pStyle w:val="Prrafodelista"/>
-        <w:numPr>
-          <w:ilvl w:val="0"/>
-          <w:numId w:val="1"/>
-        </w:numPr>
-        <w:spacing w:after="0" w:line="240" w:lineRule="auto"/>
-        <w:jc w:val="both"/>
-        <w:rPr>
-          <w:rFonts w:cstheme="minorHAnsi"/>
-          <w:sz w:val="24"/>
-          <w:szCs w:val="24"/>
-        </w:rPr>
-      </w:pPr>
-      <w:r>
-        <w:rPr>
-          <w:rFonts w:cstheme="minorHAnsi"/>
-          <w:sz w:val="24"/>
-          <w:szCs w:val="24"/>
-        </w:rPr>
-        <w:t>Movimiento de la nave izquierdo</w:t>
-      </w:r>
-      <w:r>
-        <w:rPr>
-          <w:rFonts w:cstheme="minorHAnsi"/>
-          <w:sz w:val="24"/>
-          <w:szCs w:val="24"/>
-        </w:rPr>
-        <w:t>:</w:t>
-      </w:r>
-      <w:r>
-        <w:rPr>
-          <w:rFonts w:cstheme="minorHAnsi"/>
-          <w:sz w:val="24"/>
-          <w:szCs w:val="24"/>
-        </w:rPr>
-        <w:t xml:space="preserve"> TECLA FLECHA IZQUIERDA o TECLA A</w:t>
-      </w:r>
-    </w:p>
-    <w:p>
-      <w:pPr>
-        <w:spacing w:after="0" w:line="240" w:lineRule="auto"/>
-        <w:jc w:val="both"/>
-        <w:rPr>
-          <w:rFonts w:cstheme="minorHAnsi"/>
-          <w:sz w:val="24"/>
-          <w:szCs w:val="24"/>
-        </w:rPr>
-      </w:pPr>
-      <w:r>
-        <w:rPr>
-          <w:rFonts w:cstheme="minorHAnsi"/>
-          <w:sz w:val="24"/>
-          <w:szCs w:val="24"/>
-        </w:rPr>
-        <w:t>(La nave se mueve lateralmente y para moverse rápido se requiere pulsar repetidamente las teclas)</w:t>
-      </w:r>
-    </w:p>
-    <w:p>
-      <w:pPr>
-        <w:pStyle w:val="Prrafodelista"/>
-        <w:numPr>
-          <w:ilvl w:val="0"/>
-          <w:numId w:val="1"/>
-        </w:numPr>
-        <w:spacing w:after="0" w:line="240" w:lineRule="auto"/>
-        <w:jc w:val="both"/>
-        <w:rPr>
-          <w:rFonts w:cstheme="minorHAnsi"/>
-          <w:sz w:val="24"/>
-          <w:szCs w:val="24"/>
-        </w:rPr>
-      </w:pPr>
-      <w:r>
-        <w:rPr>
-          <w:rFonts w:cstheme="minorHAnsi"/>
-          <w:sz w:val="24"/>
-          <w:szCs w:val="24"/>
-        </w:rPr>
-        <w:t>Disparar misiles</w:t>
-      </w:r>
-      <w:r>
-        <w:rPr>
-          <w:rFonts w:cstheme="minorHAnsi"/>
-          <w:sz w:val="24"/>
-          <w:szCs w:val="24"/>
-        </w:rPr>
-        <w:t>:</w:t>
-      </w:r>
-      <w:r>
-        <w:rPr>
-          <w:rFonts w:cstheme="minorHAnsi"/>
-          <w:sz w:val="24"/>
-          <w:szCs w:val="24"/>
-        </w:rPr>
-        <w:t xml:space="preserve"> BARRA ESPACIADORA</w:t>
-      </w:r>
-    </w:p>
-    <w:p>
-      <w:pPr>
-        <w:spacing w:after="0" w:line="240" w:lineRule="auto"/>
-        <w:jc w:val="both"/>
-        <w:rPr>
-          <w:rFonts w:cstheme="minorHAnsi"/>
-          <w:sz w:val="24"/>
-          <w:szCs w:val="24"/>
-        </w:rPr>
-      </w:pPr>
-      <w:r>
-        <w:rPr>
-          <w:rFonts w:cstheme="minorHAnsi"/>
-          <w:sz w:val="24"/>
-          <w:szCs w:val="24"/>
-        </w:rPr>
-        <w:t>El jugador deberá prestar atención ya que los marcianos también van a disparar misiles, tendrá que esquivarlos para no perder el juego.</w:t>
-      </w:r>
-    </w:p>
-    <w:p>
-      <w:pPr>
-        <w:spacing w:after="0" w:line="240" w:lineRule="auto"/>
-        <w:jc w:val="both"/>
-        <w:rPr>
-          <w:rFonts w:cstheme="minorHAnsi"/>
-          <w:sz w:val="24"/>
-          <w:szCs w:val="24"/>
-        </w:rPr>
-      </w:pPr>
-      <w:r>
-        <w:rPr>
-          <w:rFonts w:cstheme="minorHAnsi"/>
-          <w:sz w:val="24"/>
-          <w:szCs w:val="24"/>
-        </w:rPr>
-        <w:t>En caso de perder el jugador contara con una nueva posibilidad si aprieta la TECLA C.</w:t>
-      </w:r>
-    </w:p>
-    <w:p>
-      <w:pPr>
-        <w:spacing w:after="0" w:line="240" w:lineRule="auto"/>
-        <w:jc w:val="both"/>
-        <w:rPr>
-          <w:rFonts w:cstheme="minorHAnsi"/>
-          <w:b/>
-          <w:sz w:val="24"/>
-          <w:szCs w:val="28"/>
-          <w:u w:val="single"/>
-        </w:rPr>
-      </w:pPr>
-    </w:p>
-    <w:p>
-      <w:pPr>
-        <w:spacing w:after="0" w:line="240" w:lineRule="auto"/>
-        <w:jc w:val="both"/>
-        <w:rPr>
-          <w:rFonts w:cstheme="minorHAnsi"/>
-          <w:b/>
-          <w:sz w:val="24"/>
-          <w:szCs w:val="28"/>
-          <w:u w:val="single"/>
-        </w:rPr>
-      </w:pPr>
-      <w:r>
-        <w:rPr>
-          <w:rFonts w:cstheme="minorHAnsi"/>
-          <w:b/>
+        <w:spacing w:after="0"/>
+        <w:rPr>
+          <w:rFonts w:cstheme="minorHAnsi"/>
+          <w:b/>
+          <w:i/>
+          <w:sz w:val="24"/>
+          <w:szCs w:val="28"/>
+        </w:rPr>
+      </w:pPr>
+      <w:r>
+        <w:rPr>
+          <w:rFonts w:cstheme="minorHAnsi"/>
           <w:noProof/>
-          <w:sz w:val="24"/>
-          <w:szCs w:val="28"/>
-          <w:u w:val="single"/>
-          <w:lang w:eastAsia="es-ES"/>
+          <w:sz w:val="28"/>
+          <w:szCs w:val="28"/>
+          <w:lang w:val="es-AR" w:eastAsia="es-AR"/>
         </w:rPr>
         <w:lastRenderedPageBreak/>
         <w:drawing>
-          <wp:inline distT="0" distB="0" distL="0" distR="0">
-            <wp:extent cx="5086350" cy="2728118"/>
+          <wp:inline distT="0" distB="0" distL="0" distR="0" wp14:anchorId="0B86D2F1" wp14:editId="4E5722E5">
+            <wp:extent cx="5019675" cy="2752725"/>
             <wp:effectExtent l="0" t="0" r="0" b="0"/>
-            <wp:docPr id="2" name="0 Imagen"/>
+            <wp:docPr id="16" name="0 Imagen"/>
             <wp:cNvGraphicFramePr>
               <a:graphicFrameLocks xmlns:a="http://schemas.openxmlformats.org/drawingml/2006/main" noChangeAspect="1"/>
             </wp:cNvGraphicFramePr>
@@ -4357,20 +3857,20 @@
                     <pic:cNvPicPr/>
                   </pic:nvPicPr>
                   <pic:blipFill rotWithShape="1">
-                    <a:blip r:embed="rId20" cstate="print">
+                    <a:blip r:embed="rId21">
                       <a:extLst>
                         <a:ext uri="{28A0092B-C50C-407E-A947-70E740481C1C}">
-                          <a14:useLocalDpi xmlns:a14="http://schemas.microsoft.com/office/drawing/2010/main" xmlns:wps="http://schemas.microsoft.com/office/word/2010/wordprocessingShape" xmlns:wpi="http://schemas.microsoft.com/office/word/2010/wordprocessingInk" xmlns:wpg="http://schemas.microsoft.com/office/word/2010/wordprocessingGroup" xmlns:w14="http://schemas.microsoft.com/office/word/2010/wordml" xmlns:w="http://schemas.openxmlformats.org/wordprocessingml/2006/main" xmlns:w10="urn:schemas-microsoft-com:office:word" xmlns:wp14="http://schemas.microsoft.com/office/word/2010/wordprocessingDrawing" xmlns:v="urn:schemas-microsoft-com:vml" xmlns:o="urn:schemas-microsoft-com:office:office" xmlns:mc="http://schemas.openxmlformats.org/markup-compatibility/2006" xmlns:wpc="http://schemas.microsoft.com/office/word/2010/wordprocessingCanvas" xmlns="" val="0"/>
+                          <a14:useLocalDpi xmlns:a14="http://schemas.microsoft.com/office/drawing/2010/main" val="0"/>
                         </a:ext>
                       </a:extLst>
                     </a:blip>
-                    <a:srcRect l="22350" t="26098" r="1146" b="914"/>
+                    <a:srcRect l="22660" t="26275" r="1721" b="-35"/>
                     <a:stretch/>
                   </pic:blipFill>
                   <pic:spPr bwMode="auto">
                     <a:xfrm>
                       <a:off x="0" y="0"/>
-                      <a:ext cx="5084407" cy="2727076"/>
+                      <a:ext cx="5025503" cy="2755921"/>
                     </a:xfrm>
                     <a:prstGeom prst="rect">
                       <a:avLst/>
@@ -4380,7 +3880,7 @@
                     </a:ln>
                     <a:extLst>
                       <a:ext uri="{53640926-AAD7-44D8-BBD7-CCE9431645EC}">
-                        <a14:shadowObscured xmlns:a14="http://schemas.microsoft.com/office/drawing/2010/main" xmlns:wps="http://schemas.microsoft.com/office/word/2010/wordprocessingShape" xmlns:wpi="http://schemas.microsoft.com/office/word/2010/wordprocessingInk" xmlns:wpg="http://schemas.microsoft.com/office/word/2010/wordprocessingGroup" xmlns:w14="http://schemas.microsoft.com/office/word/2010/wordml" xmlns:w="http://schemas.openxmlformats.org/wordprocessingml/2006/main" xmlns:w10="urn:schemas-microsoft-com:office:word" xmlns:wp14="http://schemas.microsoft.com/office/word/2010/wordprocessingDrawing" xmlns:v="urn:schemas-microsoft-com:vml" xmlns:o="urn:schemas-microsoft-com:office:office" xmlns:mc="http://schemas.openxmlformats.org/markup-compatibility/2006" xmlns:wpc="http://schemas.microsoft.com/office/word/2010/wordprocessingCanvas" xmlns=""/>
+                        <a14:shadowObscured xmlns:a14="http://schemas.microsoft.com/office/drawing/2010/main"/>
                       </a:ext>
                     </a:extLst>
                   </pic:spPr>
@@ -4393,12 +3893,801 @@
     </w:p>
     <w:p>
       <w:pPr>
-        <w:spacing w:after="0" w:line="240" w:lineRule="auto"/>
-        <w:jc w:val="both"/>
-        <w:rPr>
-          <w:rFonts w:cstheme="minorHAnsi"/>
-          <w:b/>
-          <w:sz w:val="24"/>
+        <w:spacing w:after="0"/>
+        <w:rPr>
+          <w:rFonts w:cstheme="minorHAnsi"/>
+          <w:b/>
+          <w:i/>
+          <w:sz w:val="24"/>
+          <w:szCs w:val="28"/>
+        </w:rPr>
+      </w:pPr>
+    </w:p>
+    <w:p>
+      <w:pPr>
+        <w:spacing w:after="0"/>
+        <w:rPr>
+          <w:rFonts w:cstheme="minorHAnsi"/>
+          <w:b/>
+          <w:i/>
+          <w:sz w:val="24"/>
+          <w:szCs w:val="28"/>
+        </w:rPr>
+      </w:pPr>
+      <w:r>
+        <w:rPr>
+          <w:rFonts w:cstheme="minorHAnsi"/>
+          <w:b/>
+          <w:i/>
+          <w:sz w:val="24"/>
+          <w:szCs w:val="28"/>
+        </w:rPr>
+        <w:t>CORRECCIONES PARA LA ENTREGA DEFINITIVA</w:t>
+      </w:r>
+    </w:p>
+    <w:p>
+      <w:pPr>
+        <w:spacing w:after="0"/>
+        <w:rPr>
+          <w:rFonts w:cstheme="minorHAnsi"/>
+          <w:sz w:val="24"/>
+          <w:szCs w:val="28"/>
+        </w:rPr>
+      </w:pPr>
+      <w:r>
+        <w:rPr>
+          <w:rFonts w:cstheme="minorHAnsi"/>
+          <w:sz w:val="24"/>
+          <w:szCs w:val="28"/>
+        </w:rPr>
+        <w:t>Tras una corrección provisoria del proyecto  por parte del profesor de la materia Seminario de Lenguajes, procedemos a realizar las pertinentes modificaciones en el juego “Invasión Alienígena” como así también en el informe final del mismo. Se agregará el pedido menú del programa con su correspondiente imagen de fondo como así también se le incluirá un contador de puntaje acumulado por partida. En el caso del informe del proyecto, se incluirán un diagrama de clases del desarrollo en Python y una explicación sobre el diseño orientado a objetos (UML) elegido para dicho trabajo.</w:t>
+      </w:r>
+    </w:p>
+    <w:p>
+      <w:pPr>
+        <w:spacing w:after="0"/>
+        <w:rPr>
+          <w:rFonts w:cstheme="minorHAnsi"/>
+          <w:sz w:val="24"/>
+          <w:szCs w:val="28"/>
+        </w:rPr>
+      </w:pPr>
+      <w:r>
+        <w:rPr>
+          <w:rFonts w:cstheme="minorHAnsi"/>
+          <w:noProof/>
+          <w:sz w:val="24"/>
+          <w:szCs w:val="28"/>
+          <w:lang w:val="es-AR" w:eastAsia="es-AR"/>
+        </w:rPr>
+        <w:drawing>
+          <wp:inline distT="0" distB="0" distL="0" distR="0">
+            <wp:extent cx="4972050" cy="2962275"/>
+            <wp:effectExtent l="0" t="0" r="0" b="0"/>
+            <wp:docPr id="17" name="0 Imagen"/>
+            <wp:cNvGraphicFramePr>
+              <a:graphicFrameLocks xmlns:a="http://schemas.openxmlformats.org/drawingml/2006/main" noChangeAspect="1"/>
+            </wp:cNvGraphicFramePr>
+            <a:graphic xmlns:a="http://schemas.openxmlformats.org/drawingml/2006/main">
+              <a:graphicData uri="http://schemas.openxmlformats.org/drawingml/2006/picture">
+                <pic:pic xmlns:pic="http://schemas.openxmlformats.org/drawingml/2006/picture">
+                  <pic:nvPicPr>
+                    <pic:cNvPr id="0" name="16-Captura.jpg"/>
+                    <pic:cNvPicPr/>
+                  </pic:nvPicPr>
+                  <pic:blipFill rotWithShape="1">
+                    <a:blip r:embed="rId22">
+                      <a:extLst>
+                        <a:ext uri="{28A0092B-C50C-407E-A947-70E740481C1C}">
+                          <a14:useLocalDpi xmlns:a14="http://schemas.microsoft.com/office/drawing/2010/main" val="0"/>
+                        </a:ext>
+                      </a:extLst>
+                    </a:blip>
+                    <a:srcRect l="23066" t="16398" r="2146"/>
+                    <a:stretch/>
+                  </pic:blipFill>
+                  <pic:spPr bwMode="auto">
+                    <a:xfrm>
+                      <a:off x="0" y="0"/>
+                      <a:ext cx="4970267" cy="2961213"/>
+                    </a:xfrm>
+                    <a:prstGeom prst="rect">
+                      <a:avLst/>
+                    </a:prstGeom>
+                    <a:ln>
+                      <a:noFill/>
+                    </a:ln>
+                    <a:extLst>
+                      <a:ext uri="{53640926-AAD7-44D8-BBD7-CCE9431645EC}">
+                        <a14:shadowObscured xmlns:a14="http://schemas.microsoft.com/office/drawing/2010/main"/>
+                      </a:ext>
+                    </a:extLst>
+                  </pic:spPr>
+                </pic:pic>
+              </a:graphicData>
+            </a:graphic>
+          </wp:inline>
+        </w:drawing>
+      </w:r>
+    </w:p>
+    <w:p>
+      <w:pPr>
+        <w:spacing w:after="0"/>
+        <w:rPr>
+          <w:rFonts w:cstheme="minorHAnsi"/>
+          <w:sz w:val="24"/>
+          <w:szCs w:val="28"/>
+        </w:rPr>
+      </w:pPr>
+      <w:r>
+        <w:rPr>
+          <w:rFonts w:cstheme="minorHAnsi"/>
+          <w:noProof/>
+          <w:sz w:val="24"/>
+          <w:szCs w:val="28"/>
+          <w:lang w:val="es-AR" w:eastAsia="es-AR"/>
+        </w:rPr>
+        <w:lastRenderedPageBreak/>
+        <w:drawing>
+          <wp:inline distT="0" distB="0" distL="0" distR="0">
+            <wp:extent cx="4972050" cy="2990850"/>
+            <wp:effectExtent l="0" t="0" r="0" b="0"/>
+            <wp:docPr id="18" name="0 Imagen"/>
+            <wp:cNvGraphicFramePr>
+              <a:graphicFrameLocks xmlns:a="http://schemas.openxmlformats.org/drawingml/2006/main" noChangeAspect="1"/>
+            </wp:cNvGraphicFramePr>
+            <a:graphic xmlns:a="http://schemas.openxmlformats.org/drawingml/2006/main">
+              <a:graphicData uri="http://schemas.openxmlformats.org/drawingml/2006/picture">
+                <pic:pic xmlns:pic="http://schemas.openxmlformats.org/drawingml/2006/picture">
+                  <pic:nvPicPr>
+                    <pic:cNvPr id="0" name="17-Captura.jpg"/>
+                    <pic:cNvPicPr/>
+                  </pic:nvPicPr>
+                  <pic:blipFill rotWithShape="1">
+                    <a:blip r:embed="rId23">
+                      <a:extLst>
+                        <a:ext uri="{28A0092B-C50C-407E-A947-70E740481C1C}">
+                          <a14:useLocalDpi xmlns:a14="http://schemas.microsoft.com/office/drawing/2010/main" val="0"/>
+                        </a:ext>
+                      </a:extLst>
+                    </a:blip>
+                    <a:srcRect l="23210" t="15592" r="2003"/>
+                    <a:stretch/>
+                  </pic:blipFill>
+                  <pic:spPr bwMode="auto">
+                    <a:xfrm>
+                      <a:off x="0" y="0"/>
+                      <a:ext cx="4970268" cy="2989778"/>
+                    </a:xfrm>
+                    <a:prstGeom prst="rect">
+                      <a:avLst/>
+                    </a:prstGeom>
+                    <a:ln>
+                      <a:noFill/>
+                    </a:ln>
+                    <a:extLst>
+                      <a:ext uri="{53640926-AAD7-44D8-BBD7-CCE9431645EC}">
+                        <a14:shadowObscured xmlns:a14="http://schemas.microsoft.com/office/drawing/2010/main"/>
+                      </a:ext>
+                    </a:extLst>
+                  </pic:spPr>
+                </pic:pic>
+              </a:graphicData>
+            </a:graphic>
+          </wp:inline>
+        </w:drawing>
+      </w:r>
+    </w:p>
+    <w:p>
+      <w:pPr>
+        <w:spacing w:after="0"/>
+        <w:rPr>
+          <w:rFonts w:cstheme="minorHAnsi"/>
+          <w:sz w:val="24"/>
+          <w:szCs w:val="28"/>
+        </w:rPr>
+      </w:pPr>
+      <w:r>
+        <w:rPr>
+          <w:rFonts w:cstheme="minorHAnsi"/>
+          <w:noProof/>
+          <w:sz w:val="24"/>
+          <w:szCs w:val="28"/>
+          <w:lang w:val="es-AR" w:eastAsia="es-AR"/>
+        </w:rPr>
+        <w:drawing>
+          <wp:inline distT="0" distB="0" distL="0" distR="0">
+            <wp:extent cx="4972050" cy="3000375"/>
+            <wp:effectExtent l="0" t="0" r="0" b="0"/>
+            <wp:docPr id="19" name="0 Imagen"/>
+            <wp:cNvGraphicFramePr>
+              <a:graphicFrameLocks xmlns:a="http://schemas.openxmlformats.org/drawingml/2006/main" noChangeAspect="1"/>
+            </wp:cNvGraphicFramePr>
+            <a:graphic xmlns:a="http://schemas.openxmlformats.org/drawingml/2006/main">
+              <a:graphicData uri="http://schemas.openxmlformats.org/drawingml/2006/picture">
+                <pic:pic xmlns:pic="http://schemas.openxmlformats.org/drawingml/2006/picture">
+                  <pic:nvPicPr>
+                    <pic:cNvPr id="0" name="18-Captura.jpg"/>
+                    <pic:cNvPicPr/>
+                  </pic:nvPicPr>
+                  <pic:blipFill rotWithShape="1">
+                    <a:blip r:embed="rId24">
+                      <a:extLst>
+                        <a:ext uri="{28A0092B-C50C-407E-A947-70E740481C1C}">
+                          <a14:useLocalDpi xmlns:a14="http://schemas.microsoft.com/office/drawing/2010/main" val="0"/>
+                        </a:ext>
+                      </a:extLst>
+                    </a:blip>
+                    <a:srcRect l="23209" t="15323" r="2004"/>
+                    <a:stretch/>
+                  </pic:blipFill>
+                  <pic:spPr bwMode="auto">
+                    <a:xfrm>
+                      <a:off x="0" y="0"/>
+                      <a:ext cx="4970269" cy="2999300"/>
+                    </a:xfrm>
+                    <a:prstGeom prst="rect">
+                      <a:avLst/>
+                    </a:prstGeom>
+                    <a:ln>
+                      <a:noFill/>
+                    </a:ln>
+                    <a:extLst>
+                      <a:ext uri="{53640926-AAD7-44D8-BBD7-CCE9431645EC}">
+                        <a14:shadowObscured xmlns:a14="http://schemas.microsoft.com/office/drawing/2010/main"/>
+                      </a:ext>
+                    </a:extLst>
+                  </pic:spPr>
+                </pic:pic>
+              </a:graphicData>
+            </a:graphic>
+          </wp:inline>
+        </w:drawing>
+      </w:r>
+    </w:p>
+    <w:p>
+      <w:pPr>
+        <w:spacing w:after="0"/>
+        <w:rPr>
+          <w:rFonts w:cstheme="minorHAnsi"/>
+          <w:sz w:val="24"/>
+          <w:szCs w:val="28"/>
+        </w:rPr>
+      </w:pPr>
+      <w:r>
+        <w:rPr>
+          <w:rFonts w:cstheme="minorHAnsi"/>
+          <w:noProof/>
+          <w:sz w:val="24"/>
+          <w:szCs w:val="28"/>
+          <w:lang w:val="es-AR" w:eastAsia="es-AR"/>
+        </w:rPr>
+        <w:lastRenderedPageBreak/>
+        <w:drawing>
+          <wp:inline distT="0" distB="0" distL="0" distR="0">
+            <wp:extent cx="4943475" cy="3009900"/>
+            <wp:effectExtent l="0" t="0" r="0" b="0"/>
+            <wp:docPr id="20" name="0 Imagen"/>
+            <wp:cNvGraphicFramePr>
+              <a:graphicFrameLocks xmlns:a="http://schemas.openxmlformats.org/drawingml/2006/main" noChangeAspect="1"/>
+            </wp:cNvGraphicFramePr>
+            <a:graphic xmlns:a="http://schemas.openxmlformats.org/drawingml/2006/main">
+              <a:graphicData uri="http://schemas.openxmlformats.org/drawingml/2006/picture">
+                <pic:pic xmlns:pic="http://schemas.openxmlformats.org/drawingml/2006/picture">
+                  <pic:nvPicPr>
+                    <pic:cNvPr id="0" name="19-Captura.jpg"/>
+                    <pic:cNvPicPr/>
+                  </pic:nvPicPr>
+                  <pic:blipFill rotWithShape="1">
+                    <a:blip r:embed="rId25">
+                      <a:extLst>
+                        <a:ext uri="{28A0092B-C50C-407E-A947-70E740481C1C}">
+                          <a14:useLocalDpi xmlns:a14="http://schemas.microsoft.com/office/drawing/2010/main" val="0"/>
+                        </a:ext>
+                      </a:extLst>
+                    </a:blip>
+                    <a:srcRect l="23353" t="15054" r="2290"/>
+                    <a:stretch/>
+                  </pic:blipFill>
+                  <pic:spPr bwMode="auto">
+                    <a:xfrm>
+                      <a:off x="0" y="0"/>
+                      <a:ext cx="4941703" cy="3008821"/>
+                    </a:xfrm>
+                    <a:prstGeom prst="rect">
+                      <a:avLst/>
+                    </a:prstGeom>
+                    <a:ln>
+                      <a:noFill/>
+                    </a:ln>
+                    <a:extLst>
+                      <a:ext uri="{53640926-AAD7-44D8-BBD7-CCE9431645EC}">
+                        <a14:shadowObscured xmlns:a14="http://schemas.microsoft.com/office/drawing/2010/main"/>
+                      </a:ext>
+                    </a:extLst>
+                  </pic:spPr>
+                </pic:pic>
+              </a:graphicData>
+            </a:graphic>
+          </wp:inline>
+        </w:drawing>
+      </w:r>
+    </w:p>
+    <w:p>
+      <w:pPr>
+        <w:spacing w:after="0"/>
+        <w:rPr>
+          <w:rFonts w:cstheme="minorHAnsi"/>
+          <w:sz w:val="24"/>
+          <w:szCs w:val="28"/>
+        </w:rPr>
+      </w:pPr>
+    </w:p>
+    <w:p>
+      <w:pPr>
+        <w:spacing w:after="0"/>
+        <w:rPr>
+          <w:rFonts w:cstheme="minorHAnsi"/>
+          <w:sz w:val="28"/>
+          <w:szCs w:val="28"/>
+        </w:rPr>
+      </w:pPr>
+    </w:p>
+    <w:p>
+      <w:pPr>
+        <w:spacing w:after="0" w:line="240" w:lineRule="auto"/>
+        <w:jc w:val="both"/>
+        <w:rPr>
+          <w:rFonts w:cstheme="minorHAnsi"/>
+          <w:b/>
+          <w:sz w:val="28"/>
+          <w:szCs w:val="28"/>
+        </w:rPr>
+      </w:pPr>
+      <w:r>
+        <w:rPr>
+          <w:rFonts w:cstheme="minorHAnsi"/>
+          <w:b/>
+          <w:sz w:val="28"/>
+          <w:szCs w:val="28"/>
+        </w:rPr>
+        <w:t>Historia</w:t>
+      </w:r>
+      <w:r>
+        <w:rPr>
+          <w:rFonts w:cstheme="minorHAnsi"/>
+          <w:b/>
+          <w:sz w:val="28"/>
+          <w:szCs w:val="28"/>
+        </w:rPr>
+        <w:t xml:space="preserve"> del juego</w:t>
+      </w:r>
+    </w:p>
+    <w:p>
+      <w:pPr>
+        <w:spacing w:after="0" w:line="240" w:lineRule="auto"/>
+        <w:jc w:val="both"/>
+        <w:rPr>
+          <w:rFonts w:cstheme="minorHAnsi"/>
+          <w:sz w:val="24"/>
+          <w:szCs w:val="28"/>
+        </w:rPr>
+      </w:pPr>
+    </w:p>
+    <w:p>
+      <w:pPr>
+        <w:spacing w:after="0" w:line="240" w:lineRule="auto"/>
+        <w:jc w:val="both"/>
+        <w:rPr>
+          <w:rFonts w:cstheme="minorHAnsi"/>
+          <w:sz w:val="24"/>
+          <w:szCs w:val="24"/>
+        </w:rPr>
+      </w:pPr>
+      <w:r>
+        <w:rPr>
+          <w:rFonts w:cstheme="minorHAnsi"/>
+          <w:sz w:val="24"/>
+          <w:szCs w:val="28"/>
+        </w:rPr>
+        <w:t>Casi al unísono, luego de que el elevador lunar fuera terminado y la primera operación de reconocimiento fuera de la vía láctea se llevó a cabo, la raza humana deseaba que no estemos solos en el universo.</w:t>
+      </w:r>
+      <w:r>
+        <w:rPr>
+          <w:rFonts w:cstheme="minorHAnsi"/>
+          <w:sz w:val="24"/>
+          <w:szCs w:val="28"/>
+        </w:rPr>
+        <w:br/>
+        <w:t>Si bien el viaje no pudo conectar con ninguna vida en los ajenos cuerpos estelares, dimos con un planeta con inmensas cantidades de minerales y elementos nunca antes vistos, así comenzó la primera operación de minería extraterrestre</w:t>
+      </w:r>
+      <w:r>
+        <w:rPr>
+          <w:rFonts w:cstheme="minorHAnsi"/>
+          <w:sz w:val="24"/>
+          <w:szCs w:val="28"/>
+        </w:rPr>
+        <w:t xml:space="preserve"> </w:t>
+      </w:r>
+      <w:r>
+        <w:rPr>
+          <w:rFonts w:cstheme="minorHAnsi"/>
+          <w:sz w:val="24"/>
+          <w:szCs w:val="28"/>
+        </w:rPr>
+        <w:t xml:space="preserve">en la </w:t>
+      </w:r>
+      <w:r>
+        <w:rPr>
+          <w:rFonts w:cstheme="minorHAnsi"/>
+          <w:sz w:val="24"/>
+          <w:szCs w:val="24"/>
+        </w:rPr>
+        <w:t>historia de la humanidad y el nombre Moonsanto se convirtió en un emblema de la conquista a la nueva</w:t>
+      </w:r>
+      <w:r>
+        <w:rPr>
+          <w:rFonts w:cstheme="minorHAnsi"/>
+          <w:sz w:val="24"/>
+          <w:szCs w:val="24"/>
+        </w:rPr>
+        <w:t xml:space="preserve"> frontera, el espacio exterior. </w:t>
+      </w:r>
+      <w:r>
+        <w:rPr>
+          <w:rFonts w:cstheme="minorHAnsi"/>
+          <w:sz w:val="24"/>
+          <w:szCs w:val="24"/>
+        </w:rPr>
+        <w:t>Pero un cuarto reconocimiento al sistema estelar en que se ubicaba la operación minera detecto una pequeña civilización de apenas 100 habitantes en la cueva de una montaña. El contacto duro poco y los entonces Alienígenas huyeron a una velocidad nunca antes vista. Las noticias estaban siendo furor en la tierra, todos esperaban un re-encuentro con esta pequeña tribu. Pero lo que siguió fue una horda de cientos de naves acercándose a la operación minera. En ese entonces la tierra contaba con tan solo una docena de navíos espaciales equipados con armamento; La ofensa fue brutal, del millón de personas habitando ese lejano planeta que tan orgullosamente conquistamos sol</w:t>
+      </w:r>
+      <w:r>
+        <w:rPr>
+          <w:rFonts w:cstheme="minorHAnsi"/>
+          <w:sz w:val="24"/>
+          <w:szCs w:val="24"/>
+        </w:rPr>
+        <w:t>o un centenar lograron escapar.</w:t>
+      </w:r>
+    </w:p>
+    <w:p>
+      <w:pPr>
+        <w:spacing w:after="0" w:line="240" w:lineRule="auto"/>
+        <w:jc w:val="both"/>
+        <w:rPr>
+          <w:rFonts w:cstheme="minorHAnsi"/>
+          <w:sz w:val="24"/>
+          <w:szCs w:val="24"/>
+        </w:rPr>
+      </w:pPr>
+      <w:r>
+        <w:rPr>
+          <w:rFonts w:cstheme="minorHAnsi"/>
+          <w:sz w:val="24"/>
+          <w:szCs w:val="24"/>
+        </w:rPr>
+        <w:t>Desde entonces la raza humana trabaja como una para poder derrotar a la inminente amenaza alienígena que sin lugar a dudas se dirige a nuestro planeta.</w:t>
+      </w:r>
+    </w:p>
+    <w:p>
+      <w:pPr>
+        <w:spacing w:after="0" w:line="240" w:lineRule="auto"/>
+        <w:jc w:val="both"/>
+        <w:rPr>
+          <w:rFonts w:cstheme="minorHAnsi"/>
+          <w:sz w:val="24"/>
+          <w:szCs w:val="24"/>
+        </w:rPr>
+      </w:pPr>
+      <w:r>
+        <w:rPr>
+          <w:rFonts w:cstheme="minorHAnsi"/>
+          <w:sz w:val="24"/>
+          <w:szCs w:val="24"/>
+        </w:rPr>
+        <w:t>Mi nombre es Jon Starkiller, capitán del escuadrón rojo operado por NATO. ¿El año? S1XX, y estoy a cargo de defender la base Lativus en el corazón de la Antártida. A mi comando tengo mi fiel X-Wing Starfighter, el último modelo comisionado por un esfuerzo conjunto de E.E.U.U Y la URSS. A la distancia los veo acercarse lentamente a mi posición, mi misión es mantener mi posición hasta que lleguen los refuerzos y esta es mi historia.</w:t>
+      </w:r>
+    </w:p>
+    <w:p>
+      <w:pPr>
+        <w:spacing w:after="0" w:line="240" w:lineRule="auto"/>
+        <w:jc w:val="both"/>
+        <w:rPr>
+          <w:rFonts w:cstheme="minorHAnsi"/>
+          <w:sz w:val="28"/>
+          <w:szCs w:val="24"/>
+        </w:rPr>
+      </w:pPr>
+    </w:p>
+    <w:p>
+      <w:pPr>
+        <w:spacing w:after="0" w:line="240" w:lineRule="auto"/>
+        <w:jc w:val="both"/>
+        <w:rPr>
+          <w:rFonts w:cstheme="minorHAnsi"/>
+          <w:sz w:val="28"/>
+          <w:szCs w:val="24"/>
+        </w:rPr>
+      </w:pPr>
+    </w:p>
+    <w:p>
+      <w:pPr>
+        <w:spacing w:after="0" w:line="240" w:lineRule="auto"/>
+        <w:jc w:val="both"/>
+        <w:rPr>
+          <w:rFonts w:cstheme="minorHAnsi"/>
+          <w:sz w:val="28"/>
+          <w:szCs w:val="24"/>
+        </w:rPr>
+      </w:pPr>
+    </w:p>
+    <w:p>
+      <w:pPr>
+        <w:spacing w:after="0" w:line="240" w:lineRule="auto"/>
+        <w:jc w:val="both"/>
+        <w:rPr>
+          <w:rFonts w:cstheme="minorHAnsi"/>
+          <w:sz w:val="28"/>
+          <w:szCs w:val="24"/>
+        </w:rPr>
+      </w:pPr>
+    </w:p>
+    <w:p>
+      <w:pPr>
+        <w:spacing w:after="0" w:line="240" w:lineRule="auto"/>
+        <w:jc w:val="both"/>
+        <w:rPr>
+          <w:rFonts w:cstheme="minorHAnsi"/>
+          <w:sz w:val="28"/>
+          <w:szCs w:val="24"/>
+        </w:rPr>
+      </w:pPr>
+    </w:p>
+    <w:p>
+      <w:pPr>
+        <w:spacing w:after="0" w:line="240" w:lineRule="auto"/>
+        <w:jc w:val="both"/>
+        <w:rPr>
+          <w:rFonts w:cstheme="minorHAnsi"/>
+          <w:sz w:val="28"/>
+          <w:szCs w:val="24"/>
+        </w:rPr>
+      </w:pPr>
+    </w:p>
+    <w:p>
+      <w:pPr>
+        <w:spacing w:after="0" w:line="240" w:lineRule="auto"/>
+        <w:jc w:val="both"/>
+        <w:rPr>
+          <w:rFonts w:cstheme="minorHAnsi"/>
+          <w:b/>
+          <w:sz w:val="28"/>
+          <w:szCs w:val="24"/>
+        </w:rPr>
+      </w:pPr>
+      <w:bookmarkStart w:id="0" w:name="_GoBack"/>
+      <w:bookmarkEnd w:id="0"/>
+      <w:r>
+        <w:rPr>
+          <w:rFonts w:cstheme="minorHAnsi"/>
+          <w:b/>
+          <w:sz w:val="28"/>
+          <w:szCs w:val="24"/>
+        </w:rPr>
+        <w:lastRenderedPageBreak/>
+        <w:t>Manual de uso</w:t>
+      </w:r>
+    </w:p>
+    <w:p>
+      <w:pPr>
+        <w:spacing w:after="0" w:line="240" w:lineRule="auto"/>
+        <w:jc w:val="both"/>
+        <w:rPr>
+          <w:rFonts w:cstheme="minorHAnsi"/>
+          <w:b/>
+          <w:sz w:val="24"/>
+          <w:szCs w:val="24"/>
+        </w:rPr>
+      </w:pPr>
+    </w:p>
+    <w:p>
+      <w:pPr>
+        <w:spacing w:after="0" w:line="240" w:lineRule="auto"/>
+        <w:jc w:val="both"/>
+        <w:rPr>
+          <w:rFonts w:cstheme="minorHAnsi"/>
+          <w:sz w:val="24"/>
+          <w:szCs w:val="28"/>
+        </w:rPr>
+      </w:pPr>
+      <w:r>
+        <w:rPr>
+          <w:rFonts w:cstheme="minorHAnsi"/>
+          <w:sz w:val="24"/>
+          <w:szCs w:val="28"/>
+        </w:rPr>
+        <w:t xml:space="preserve">Al iniciar el juego aparecerá un menú, que le pedirá al jugador apretar teclas de acuerdo a lo que quiera realizar. TECLA ENTER para empezar a jugar, TECLA M para ver el manual de uso, TECLA D para ver los créditos y TECLA S para salir del juego. </w:t>
+      </w:r>
+    </w:p>
+    <w:p>
+      <w:pPr>
+        <w:spacing w:after="0" w:line="240" w:lineRule="auto"/>
+        <w:jc w:val="both"/>
+        <w:rPr>
+          <w:rFonts w:cstheme="minorHAnsi"/>
+          <w:sz w:val="24"/>
+          <w:szCs w:val="28"/>
+        </w:rPr>
+      </w:pPr>
+      <w:r>
+        <w:rPr>
+          <w:rFonts w:cstheme="minorHAnsi"/>
+          <w:sz w:val="24"/>
+          <w:szCs w:val="28"/>
+        </w:rPr>
+        <w:t>El Jugador cuando inicie el juego  controlara una nave espacial y tendrá que destruir  a una horda de marcianos enemigas.</w:t>
+      </w:r>
+    </w:p>
+    <w:p>
+      <w:pPr>
+        <w:spacing w:after="0" w:line="240" w:lineRule="auto"/>
+        <w:jc w:val="both"/>
+        <w:rPr>
+          <w:rFonts w:cstheme="minorHAnsi"/>
+          <w:sz w:val="24"/>
+          <w:szCs w:val="28"/>
+        </w:rPr>
+      </w:pPr>
+      <w:r>
+        <w:rPr>
+          <w:rFonts w:cstheme="minorHAnsi"/>
+          <w:sz w:val="24"/>
+          <w:szCs w:val="28"/>
+        </w:rPr>
+        <w:t>El objetivo principal del juego es destruir todos los marcianos enemigos que  aparezcan, una vez que el jugador destruya a todos los enemigos ganara el juego y podrá decidir si quiere volver al menú del juego apretando la TECLA C, o ver el puntaje obtenido presionando la TECLA P.</w:t>
+      </w:r>
+    </w:p>
+    <w:p>
+      <w:pPr>
+        <w:spacing w:after="0" w:line="240" w:lineRule="auto"/>
+        <w:jc w:val="both"/>
+        <w:rPr>
+          <w:rFonts w:cstheme="minorHAnsi"/>
+          <w:sz w:val="24"/>
+          <w:szCs w:val="28"/>
+        </w:rPr>
+      </w:pPr>
+      <w:r>
+        <w:rPr>
+          <w:rFonts w:cstheme="minorHAnsi"/>
+          <w:sz w:val="24"/>
+          <w:szCs w:val="28"/>
+        </w:rPr>
+        <w:t>Las teclas para mover la nave y disparar son:</w:t>
+      </w:r>
+    </w:p>
+    <w:p>
+      <w:pPr>
+        <w:spacing w:after="0" w:line="240" w:lineRule="auto"/>
+        <w:jc w:val="both"/>
+        <w:rPr>
+          <w:rFonts w:cstheme="minorHAnsi"/>
+          <w:sz w:val="24"/>
+          <w:szCs w:val="28"/>
+        </w:rPr>
+      </w:pPr>
+      <w:r>
+        <w:rPr>
+          <w:rFonts w:cstheme="minorHAnsi"/>
+          <w:sz w:val="24"/>
+          <w:szCs w:val="28"/>
+        </w:rPr>
+        <w:t>-Movimiento de la nave derecho TECLA FLECHA DERECHA o TECLA D</w:t>
+      </w:r>
+    </w:p>
+    <w:p>
+      <w:pPr>
+        <w:spacing w:after="0" w:line="240" w:lineRule="auto"/>
+        <w:jc w:val="both"/>
+        <w:rPr>
+          <w:rFonts w:cstheme="minorHAnsi"/>
+          <w:sz w:val="24"/>
+          <w:szCs w:val="28"/>
+        </w:rPr>
+      </w:pPr>
+      <w:r>
+        <w:rPr>
+          <w:rFonts w:cstheme="minorHAnsi"/>
+          <w:sz w:val="24"/>
+          <w:szCs w:val="28"/>
+        </w:rPr>
+        <w:t>-Movimiento de la nave izquierdo TECLA FLECHA IZQUIERDA o TECLA A</w:t>
+      </w:r>
+    </w:p>
+    <w:p>
+      <w:pPr>
+        <w:spacing w:after="0" w:line="240" w:lineRule="auto"/>
+        <w:jc w:val="both"/>
+        <w:rPr>
+          <w:rFonts w:cstheme="minorHAnsi"/>
+          <w:sz w:val="24"/>
+          <w:szCs w:val="28"/>
+        </w:rPr>
+      </w:pPr>
+      <w:r>
+        <w:rPr>
+          <w:rFonts w:cstheme="minorHAnsi"/>
+          <w:sz w:val="24"/>
+          <w:szCs w:val="28"/>
+        </w:rPr>
+        <w:t>(La nave se mueve lateralmente y para moverse rápido se requiere pulsar repetidamente las teclas)</w:t>
+      </w:r>
+    </w:p>
+    <w:p>
+      <w:pPr>
+        <w:spacing w:after="0" w:line="240" w:lineRule="auto"/>
+        <w:jc w:val="both"/>
+        <w:rPr>
+          <w:rFonts w:cstheme="minorHAnsi"/>
+          <w:sz w:val="24"/>
+          <w:szCs w:val="28"/>
+        </w:rPr>
+      </w:pPr>
+      <w:r>
+        <w:rPr>
+          <w:rFonts w:cstheme="minorHAnsi"/>
+          <w:sz w:val="24"/>
+          <w:szCs w:val="28"/>
+        </w:rPr>
+        <w:t>-Disparar misiles BARRA ESPACIADORA</w:t>
+      </w:r>
+    </w:p>
+    <w:p>
+      <w:pPr>
+        <w:spacing w:after="0" w:line="240" w:lineRule="auto"/>
+        <w:jc w:val="both"/>
+        <w:rPr>
+          <w:rFonts w:cstheme="minorHAnsi"/>
+          <w:sz w:val="24"/>
+          <w:szCs w:val="28"/>
+        </w:rPr>
+      </w:pPr>
+      <w:r>
+        <w:rPr>
+          <w:rFonts w:cstheme="minorHAnsi"/>
+          <w:sz w:val="24"/>
+          <w:szCs w:val="28"/>
+        </w:rPr>
+        <w:t>El jugador deberá prestar atención ya que los marcianos también van a disparar misiles, tendrá que esquivarlos para no perder el juego.</w:t>
+      </w:r>
+    </w:p>
+    <w:p>
+      <w:pPr>
+        <w:spacing w:after="0" w:line="240" w:lineRule="auto"/>
+        <w:jc w:val="both"/>
+        <w:rPr>
+          <w:rFonts w:cstheme="minorHAnsi"/>
+          <w:sz w:val="24"/>
+          <w:szCs w:val="28"/>
+        </w:rPr>
+      </w:pPr>
+      <w:r>
+        <w:rPr>
+          <w:rFonts w:cstheme="minorHAnsi"/>
+          <w:sz w:val="24"/>
+          <w:szCs w:val="28"/>
+        </w:rPr>
+        <w:t>En caso de perder el jugador contara con una nueva posibilidad si aprieta la TECLA C volviendo al menú de inicio, o ver el puntaje obtenido pulsando la TECLA P.</w:t>
+      </w:r>
+    </w:p>
+    <w:p>
+      <w:pPr>
+        <w:spacing w:after="0" w:line="240" w:lineRule="auto"/>
+        <w:jc w:val="both"/>
+        <w:rPr>
+          <w:rFonts w:cstheme="minorHAnsi"/>
+          <w:b/>
+          <w:sz w:val="28"/>
           <w:szCs w:val="28"/>
           <w:u w:val="single"/>
         </w:rPr>
@@ -4411,7 +4700,7 @@
         <w:rPr>
           <w:rFonts w:cstheme="minorHAnsi"/>
           <w:b/>
-          <w:sz w:val="28"/>
+          <w:sz w:val="24"/>
           <w:szCs w:val="28"/>
           <w:u w:val="single"/>
         </w:rPr>
@@ -4419,6 +4708,91 @@
       <w:r>
         <w:rPr>
           <w:rFonts w:cstheme="minorHAnsi"/>
+          <w:b/>
+          <w:noProof/>
+          <w:sz w:val="24"/>
+          <w:szCs w:val="28"/>
+          <w:u w:val="single"/>
+          <w:lang w:val="es-AR" w:eastAsia="es-AR"/>
+        </w:rPr>
+        <w:drawing>
+          <wp:inline distT="0" distB="0" distL="0" distR="0">
+            <wp:extent cx="4962525" cy="3067050"/>
+            <wp:effectExtent l="0" t="0" r="0" b="0"/>
+            <wp:docPr id="21" name="0 Imagen"/>
+            <wp:cNvGraphicFramePr>
+              <a:graphicFrameLocks xmlns:a="http://schemas.openxmlformats.org/drawingml/2006/main" noChangeAspect="1"/>
+            </wp:cNvGraphicFramePr>
+            <a:graphic xmlns:a="http://schemas.openxmlformats.org/drawingml/2006/main">
+              <a:graphicData uri="http://schemas.openxmlformats.org/drawingml/2006/picture">
+                <pic:pic xmlns:pic="http://schemas.openxmlformats.org/drawingml/2006/picture">
+                  <pic:nvPicPr>
+                    <pic:cNvPr id="0" name="20-Captura.jpg"/>
+                    <pic:cNvPicPr/>
+                  </pic:nvPicPr>
+                  <pic:blipFill rotWithShape="1">
+                    <a:blip r:embed="rId26">
+                      <a:extLst>
+                        <a:ext uri="{28A0092B-C50C-407E-A947-70E740481C1C}">
+                          <a14:useLocalDpi xmlns:a14="http://schemas.microsoft.com/office/drawing/2010/main" val="0"/>
+                        </a:ext>
+                      </a:extLst>
+                    </a:blip>
+                    <a:srcRect l="23353" t="14516" r="2006" b="-1073"/>
+                    <a:stretch/>
+                  </pic:blipFill>
+                  <pic:spPr bwMode="auto">
+                    <a:xfrm>
+                      <a:off x="0" y="0"/>
+                      <a:ext cx="4960629" cy="3065878"/>
+                    </a:xfrm>
+                    <a:prstGeom prst="rect">
+                      <a:avLst/>
+                    </a:prstGeom>
+                    <a:ln>
+                      <a:noFill/>
+                    </a:ln>
+                    <a:extLst>
+                      <a:ext uri="{53640926-AAD7-44D8-BBD7-CCE9431645EC}">
+                        <a14:shadowObscured xmlns:a14="http://schemas.microsoft.com/office/drawing/2010/main"/>
+                      </a:ext>
+                    </a:extLst>
+                  </pic:spPr>
+                </pic:pic>
+              </a:graphicData>
+            </a:graphic>
+          </wp:inline>
+        </w:drawing>
+      </w:r>
+    </w:p>
+    <w:p>
+      <w:pPr>
+        <w:spacing w:after="0" w:line="240" w:lineRule="auto"/>
+        <w:jc w:val="both"/>
+        <w:rPr>
+          <w:rFonts w:cstheme="minorHAnsi"/>
+          <w:b/>
+          <w:sz w:val="24"/>
+          <w:szCs w:val="28"/>
+          <w:u w:val="single"/>
+        </w:rPr>
+      </w:pPr>
+    </w:p>
+    <w:p>
+      <w:pPr>
+        <w:spacing w:after="0" w:line="240" w:lineRule="auto"/>
+        <w:jc w:val="both"/>
+        <w:rPr>
+          <w:rFonts w:cstheme="minorHAnsi"/>
+          <w:b/>
+          <w:sz w:val="28"/>
+          <w:szCs w:val="28"/>
+          <w:u w:val="single"/>
+        </w:rPr>
+      </w:pPr>
+      <w:r>
+        <w:rPr>
+          <w:rFonts w:cstheme="minorHAnsi"/>
           <w:sz w:val="24"/>
           <w:szCs w:val="24"/>
         </w:rPr>
@@ -4460,15 +4834,81 @@
           <w:b/>
           <w:sz w:val="28"/>
           <w:szCs w:val="28"/>
-        </w:rPr>
-      </w:pPr>
-      <w:r>
-        <w:rPr>
-          <w:rFonts w:cstheme="minorHAnsi"/>
-          <w:b/>
-          <w:sz w:val="28"/>
-          <w:szCs w:val="28"/>
-        </w:rPr>
+          <w:u w:val="single"/>
+        </w:rPr>
+      </w:pPr>
+    </w:p>
+    <w:p>
+      <w:pPr>
+        <w:spacing w:after="0" w:line="240" w:lineRule="auto"/>
+        <w:jc w:val="both"/>
+        <w:rPr>
+          <w:rFonts w:cstheme="minorHAnsi"/>
+          <w:b/>
+          <w:sz w:val="28"/>
+          <w:szCs w:val="28"/>
+          <w:u w:val="single"/>
+        </w:rPr>
+      </w:pPr>
+    </w:p>
+    <w:p>
+      <w:pPr>
+        <w:spacing w:after="0" w:line="240" w:lineRule="auto"/>
+        <w:jc w:val="both"/>
+        <w:rPr>
+          <w:rFonts w:cstheme="minorHAnsi"/>
+          <w:b/>
+          <w:sz w:val="28"/>
+          <w:szCs w:val="28"/>
+          <w:u w:val="single"/>
+        </w:rPr>
+      </w:pPr>
+    </w:p>
+    <w:p>
+      <w:pPr>
+        <w:spacing w:after="0" w:line="240" w:lineRule="auto"/>
+        <w:jc w:val="both"/>
+        <w:rPr>
+          <w:rFonts w:cstheme="minorHAnsi"/>
+          <w:b/>
+          <w:sz w:val="28"/>
+          <w:szCs w:val="28"/>
+          <w:u w:val="single"/>
+        </w:rPr>
+      </w:pPr>
+    </w:p>
+    <w:p>
+      <w:pPr>
+        <w:spacing w:after="0" w:line="240" w:lineRule="auto"/>
+        <w:jc w:val="both"/>
+        <w:rPr>
+          <w:rFonts w:cstheme="minorHAnsi"/>
+          <w:b/>
+          <w:sz w:val="28"/>
+          <w:szCs w:val="28"/>
+          <w:u w:val="single"/>
+        </w:rPr>
+      </w:pPr>
+    </w:p>
+    <w:p>
+      <w:pPr>
+        <w:spacing w:after="0" w:line="240" w:lineRule="auto"/>
+        <w:jc w:val="both"/>
+        <w:rPr>
+          <w:rFonts w:cstheme="minorHAnsi"/>
+          <w:b/>
+          <w:sz w:val="28"/>
+          <w:szCs w:val="28"/>
+        </w:rPr>
+      </w:pPr>
+      <w:r>
+        <w:rPr>
+          <w:rFonts w:cstheme="minorHAnsi"/>
+          <w:b/>
+          <w:sz w:val="28"/>
+          <w:szCs w:val="28"/>
+        </w:rPr>
+        <w:lastRenderedPageBreak/>
         <w:t>Documentación técnica</w:t>
       </w:r>
     </w:p>
@@ -4491,91 +4931,374 @@
         <w:rPr>
           <w:rFonts w:cstheme="minorHAnsi"/>
           <w:b/>
-          <w:sz w:val="28"/>
-          <w:szCs w:val="28"/>
-        </w:rPr>
-      </w:pPr>
-      <w:r>
-        <w:rPr>
-          <w:rFonts w:cstheme="minorHAnsi"/>
-          <w:b/>
-          <w:sz w:val="28"/>
-          <w:szCs w:val="28"/>
-        </w:rPr>
-        <w:t>&lt;Diseño de Sistema&gt;</w:t>
-      </w:r>
-    </w:p>
-    <w:p>
-      <w:pPr>
-        <w:spacing w:after="0" w:line="240" w:lineRule="auto"/>
-        <w:jc w:val="both"/>
-        <w:rPr>
-          <w:rFonts w:cstheme="minorHAnsi"/>
-          <w:b/>
-          <w:sz w:val="28"/>
-          <w:szCs w:val="28"/>
-        </w:rPr>
-      </w:pPr>
-      <w:r>
-        <w:rPr>
-          <w:rFonts w:cstheme="minorHAnsi"/>
-          <w:b/>
-          <w:sz w:val="28"/>
-          <w:szCs w:val="28"/>
-        </w:rPr>
-        <w:t>&lt;Diagrama de Clases&gt;</w:t>
-      </w:r>
-    </w:p>
-    <w:p>
-      <w:pPr>
-        <w:spacing w:after="0" w:line="240" w:lineRule="auto"/>
-        <w:jc w:val="both"/>
-        <w:rPr>
-          <w:rFonts w:cstheme="minorHAnsi"/>
-          <w:b/>
-          <w:sz w:val="28"/>
-          <w:szCs w:val="28"/>
-        </w:rPr>
-      </w:pPr>
-      <w:r>
-        <w:rPr>
-          <w:rFonts w:cstheme="minorHAnsi"/>
-          <w:b/>
-          <w:sz w:val="28"/>
-          <w:szCs w:val="28"/>
-        </w:rPr>
-        <w:t>&lt;Explicación de POO&gt;</w:t>
-      </w:r>
-    </w:p>
-    <w:p>
-      <w:pPr>
-        <w:spacing w:after="0" w:line="240" w:lineRule="auto"/>
-        <w:jc w:val="both"/>
-        <w:rPr>
-          <w:rFonts w:cstheme="minorHAnsi"/>
-          <w:b/>
-          <w:sz w:val="28"/>
-          <w:szCs w:val="28"/>
-        </w:rPr>
-      </w:pPr>
-      <w:r>
-        <w:rPr>
-          <w:rFonts w:cstheme="minorHAnsi"/>
-          <w:b/>
-          <w:sz w:val="28"/>
-          <w:szCs w:val="28"/>
-        </w:rPr>
-        <w:t>&lt;Requerimientos del Sistema&gt;</w:t>
-      </w:r>
-    </w:p>
-    <w:p>
-      <w:pPr>
-        <w:spacing w:after="0" w:line="240" w:lineRule="auto"/>
-        <w:jc w:val="both"/>
-        <w:rPr>
-          <w:rFonts w:cstheme="minorHAnsi"/>
-          <w:b/>
-          <w:sz w:val="28"/>
+          <w:i/>
+          <w:sz w:val="28"/>
+          <w:szCs w:val="28"/>
+        </w:rPr>
+      </w:pPr>
+      <w:r>
+        <w:rPr>
+          <w:rFonts w:cstheme="minorHAnsi"/>
+          <w:b/>
+          <w:i/>
+          <w:sz w:val="28"/>
+          <w:szCs w:val="28"/>
+        </w:rPr>
+        <w:t>Diseño de Sistema</w:t>
+      </w:r>
+    </w:p>
+    <w:p>
+      <w:pPr>
+        <w:spacing w:after="0" w:line="240" w:lineRule="auto"/>
+        <w:jc w:val="both"/>
+        <w:rPr>
+          <w:rFonts w:cstheme="minorHAnsi"/>
+          <w:sz w:val="24"/>
+          <w:szCs w:val="28"/>
+        </w:rPr>
+      </w:pPr>
+    </w:p>
+    <w:p>
+      <w:pPr>
+        <w:spacing w:after="0" w:line="240" w:lineRule="auto"/>
+        <w:jc w:val="both"/>
+        <w:rPr>
+          <w:rFonts w:cstheme="minorHAnsi"/>
+          <w:sz w:val="24"/>
+          <w:szCs w:val="28"/>
+        </w:rPr>
+      </w:pPr>
+      <w:r>
+        <w:rPr>
+          <w:rFonts w:cstheme="minorHAnsi"/>
+          <w:sz w:val="24"/>
+          <w:szCs w:val="28"/>
+        </w:rPr>
+        <w:t>El presente programa se encuentra desarrollado en el lenguaje Python junto con la librería Pygame diseñada espec</w:t>
+      </w:r>
+      <w:r>
+        <w:rPr>
+          <w:rFonts w:cstheme="minorHAnsi"/>
+          <w:sz w:val="24"/>
+          <w:szCs w:val="28"/>
+        </w:rPr>
+        <w:t xml:space="preserve">íficamente para videojuegos. Se utilizó la Programación Orientada a Objetos (POO), dividiendo el desarrollo en cuatro clases mediante relaciones de composición como de agregación. </w:t>
+      </w:r>
+    </w:p>
+    <w:p>
+      <w:pPr>
+        <w:spacing w:after="0" w:line="240" w:lineRule="auto"/>
+        <w:jc w:val="both"/>
+        <w:rPr>
+          <w:rFonts w:cstheme="minorHAnsi"/>
+          <w:b/>
+          <w:sz w:val="28"/>
+          <w:szCs w:val="28"/>
+        </w:rPr>
+      </w:pPr>
+      <w:r>
+        <w:rPr>
+          <w:rFonts w:cstheme="minorHAnsi"/>
+          <w:sz w:val="24"/>
+          <w:szCs w:val="28"/>
+        </w:rPr>
+        <w:t>Se realizó la estructura del menú de forma que sea lo más clara y sencilla posible para la fácil comprensión y uso por parte de los futuros usuarios</w:t>
+      </w:r>
+      <w:r>
+        <w:rPr>
+          <w:rFonts w:cstheme="minorHAnsi"/>
+          <w:sz w:val="24"/>
+          <w:szCs w:val="28"/>
+        </w:rPr>
+        <w:t xml:space="preserve">, manejable por medio del teclado (cuyos accesos están detallados en el manual de uso, presente más adelante). En cuanto a las partidas, se trata de un estilo arcade donde se disparan proyectiles a las naves alienígenas enemigas que progresivamente van bajando hacia donde está la nave bajo una lluvia de proyectiles que deberán eliminarse junto con ellas por medio de disparos que irán acumulando puntos cada vez que una nave enemiga sea eliminada. </w:t>
+      </w:r>
+    </w:p>
+    <w:p>
+      <w:pPr>
+        <w:spacing w:after="0" w:line="240" w:lineRule="auto"/>
+        <w:jc w:val="both"/>
+        <w:rPr>
+          <w:rFonts w:cstheme="minorHAnsi"/>
+          <w:b/>
+          <w:sz w:val="28"/>
+          <w:szCs w:val="28"/>
+        </w:rPr>
+      </w:pPr>
+    </w:p>
+    <w:p>
+      <w:pPr>
+        <w:spacing w:after="0" w:line="240" w:lineRule="auto"/>
+        <w:jc w:val="both"/>
+        <w:rPr>
+          <w:rFonts w:cstheme="minorHAnsi"/>
+          <w:b/>
+          <w:i/>
+          <w:sz w:val="28"/>
+          <w:szCs w:val="28"/>
+        </w:rPr>
+      </w:pPr>
+      <w:r>
+        <w:rPr>
+          <w:rFonts w:cstheme="minorHAnsi"/>
+          <w:b/>
+          <w:i/>
+          <w:sz w:val="28"/>
+          <w:szCs w:val="28"/>
+        </w:rPr>
+        <w:t>Diagrama de Clases</w:t>
+      </w:r>
+    </w:p>
+    <w:p>
+      <w:pPr>
+        <w:spacing w:after="0" w:line="240" w:lineRule="auto"/>
+        <w:jc w:val="both"/>
+        <w:rPr>
+          <w:rFonts w:cstheme="minorHAnsi"/>
+          <w:b/>
+          <w:sz w:val="24"/>
+          <w:szCs w:val="28"/>
+        </w:rPr>
+      </w:pPr>
+      <w:r>
+        <w:rPr>
+          <w:rFonts w:cstheme="minorHAnsi"/>
+          <w:b/>
+          <w:noProof/>
+          <w:sz w:val="24"/>
+          <w:szCs w:val="28"/>
+          <w:lang w:val="es-AR" w:eastAsia="es-AR"/>
+        </w:rPr>
+        <w:drawing>
+          <wp:inline distT="0" distB="0" distL="0" distR="0">
+            <wp:extent cx="4562475" cy="3838575"/>
+            <wp:effectExtent l="0" t="0" r="0" b="0"/>
+            <wp:docPr id="12" name="0 Imagen"/>
+            <wp:cNvGraphicFramePr>
+              <a:graphicFrameLocks xmlns:a="http://schemas.openxmlformats.org/drawingml/2006/main" noChangeAspect="1"/>
+            </wp:cNvGraphicFramePr>
+            <a:graphic xmlns:a="http://schemas.openxmlformats.org/drawingml/2006/main">
+              <a:graphicData uri="http://schemas.openxmlformats.org/drawingml/2006/picture">
+                <pic:pic xmlns:pic="http://schemas.openxmlformats.org/drawingml/2006/picture">
+                  <pic:nvPicPr>
+                    <pic:cNvPr id="0" name="invasiónAlienigena.png"/>
+                    <pic:cNvPicPr/>
+                  </pic:nvPicPr>
+                  <pic:blipFill>
+                    <a:blip r:embed="rId27">
+                      <a:extLst>
+                        <a:ext uri="{28A0092B-C50C-407E-A947-70E740481C1C}">
+                          <a14:useLocalDpi xmlns:a14="http://schemas.microsoft.com/office/drawing/2010/main" val="0"/>
+                        </a:ext>
+                      </a:extLst>
+                    </a:blip>
+                    <a:stretch>
+                      <a:fillRect/>
+                    </a:stretch>
+                  </pic:blipFill>
+                  <pic:spPr>
+                    <a:xfrm>
+                      <a:off x="0" y="0"/>
+                      <a:ext cx="4562475" cy="3838575"/>
+                    </a:xfrm>
+                    <a:prstGeom prst="rect">
+                      <a:avLst/>
+                    </a:prstGeom>
+                  </pic:spPr>
+                </pic:pic>
+              </a:graphicData>
+            </a:graphic>
+          </wp:inline>
+        </w:drawing>
+      </w:r>
+    </w:p>
+    <w:p>
+      <w:pPr>
+        <w:spacing w:after="0" w:line="240" w:lineRule="auto"/>
+        <w:jc w:val="both"/>
+        <w:rPr>
+          <w:rFonts w:cstheme="minorHAnsi"/>
+          <w:b/>
+          <w:sz w:val="24"/>
+          <w:szCs w:val="28"/>
+        </w:rPr>
+      </w:pPr>
+    </w:p>
+    <w:p>
+      <w:pPr>
+        <w:spacing w:after="0" w:line="240" w:lineRule="auto"/>
+        <w:jc w:val="both"/>
+        <w:rPr>
+          <w:rFonts w:cstheme="minorHAnsi"/>
+          <w:b/>
+          <w:sz w:val="28"/>
+          <w:szCs w:val="28"/>
+        </w:rPr>
+      </w:pPr>
+    </w:p>
+    <w:p>
+      <w:pPr>
+        <w:spacing w:after="0" w:line="240" w:lineRule="auto"/>
+        <w:jc w:val="both"/>
+        <w:rPr>
+          <w:rFonts w:cstheme="minorHAnsi"/>
+          <w:b/>
+          <w:i/>
+          <w:sz w:val="24"/>
+          <w:szCs w:val="28"/>
+        </w:rPr>
+      </w:pPr>
+      <w:r>
+        <w:rPr>
+          <w:rFonts w:cstheme="minorHAnsi"/>
+          <w:b/>
+          <w:i/>
+          <w:sz w:val="28"/>
+          <w:szCs w:val="28"/>
+        </w:rPr>
+        <w:t xml:space="preserve">Explicación de </w:t>
+      </w:r>
+      <w:r>
+        <w:rPr>
+          <w:rFonts w:cstheme="minorHAnsi"/>
+          <w:b/>
+          <w:i/>
+          <w:sz w:val="28"/>
+          <w:szCs w:val="28"/>
+        </w:rPr>
+        <w:t xml:space="preserve">la Programación </w:t>
+      </w:r>
+      <w:r>
+        <w:rPr>
+          <w:rFonts w:cstheme="minorHAnsi"/>
+          <w:b/>
+          <w:i/>
+          <w:sz w:val="28"/>
+          <w:szCs w:val="28"/>
+        </w:rPr>
+        <w:t>O</w:t>
+      </w:r>
+      <w:r>
+        <w:rPr>
+          <w:rFonts w:cstheme="minorHAnsi"/>
+          <w:b/>
+          <w:i/>
+          <w:sz w:val="28"/>
+          <w:szCs w:val="28"/>
+        </w:rPr>
+        <w:t xml:space="preserve">rientada a </w:t>
+      </w:r>
+      <w:r>
+        <w:rPr>
+          <w:rFonts w:cstheme="minorHAnsi"/>
+          <w:b/>
+          <w:i/>
+          <w:sz w:val="28"/>
+          <w:szCs w:val="28"/>
+        </w:rPr>
+        <w:t>O</w:t>
+      </w:r>
+      <w:r>
+        <w:rPr>
+          <w:rFonts w:cstheme="minorHAnsi"/>
+          <w:b/>
+          <w:i/>
+          <w:sz w:val="28"/>
+          <w:szCs w:val="28"/>
+        </w:rPr>
+        <w:t>bjetos (POO)</w:t>
+      </w:r>
+    </w:p>
+    <w:p>
+      <w:pPr>
+        <w:spacing w:after="0" w:line="240" w:lineRule="auto"/>
+        <w:jc w:val="both"/>
+        <w:rPr>
+          <w:rFonts w:cstheme="minorHAnsi"/>
+          <w:sz w:val="24"/>
+          <w:szCs w:val="28"/>
+        </w:rPr>
+      </w:pPr>
+    </w:p>
+    <w:p>
+      <w:pPr>
+        <w:spacing w:after="0" w:line="240" w:lineRule="auto"/>
+        <w:jc w:val="both"/>
+        <w:rPr>
+          <w:rFonts w:cstheme="minorHAnsi"/>
+          <w:sz w:val="24"/>
+          <w:szCs w:val="28"/>
+        </w:rPr>
+      </w:pPr>
+      <w:r>
+        <w:rPr>
+          <w:rFonts w:cstheme="minorHAnsi"/>
+          <w:sz w:val="24"/>
+          <w:szCs w:val="28"/>
+        </w:rPr>
+        <w:t>La Programación Orientada a Objetos co</w:t>
+      </w:r>
+      <w:r>
+        <w:rPr>
+          <w:rFonts w:cstheme="minorHAnsi"/>
+          <w:sz w:val="24"/>
+          <w:szCs w:val="28"/>
+        </w:rPr>
+        <w:t>mprende la división del código fuente en clases, relacionadas entre sí, para facilitar las pruebas y el posterior mantenimiento y modificación en caso de errores, bugs o futuras funciones nuevas que se apliquen sobre el proyecto. Bajo el lenguaje de diseño UML es posible graficar esta división por clases para tener una rápida y clara visión de cada uno de sus atributos y sus métodos o casos de uso por los cuales se ejecutan todas las acciones que atañen al programa.</w:t>
+      </w:r>
+    </w:p>
+    <w:p>
+      <w:pPr>
+        <w:spacing w:after="0" w:line="240" w:lineRule="auto"/>
+        <w:jc w:val="both"/>
+        <w:rPr>
+          <w:rFonts w:cstheme="minorHAnsi"/>
+          <w:b/>
+          <w:sz w:val="28"/>
+          <w:szCs w:val="28"/>
+        </w:rPr>
+      </w:pPr>
+    </w:p>
+    <w:p>
+      <w:pPr>
+        <w:spacing w:after="0" w:line="240" w:lineRule="auto"/>
+        <w:jc w:val="both"/>
+        <w:rPr>
+          <w:rFonts w:cstheme="minorHAnsi"/>
+          <w:b/>
+          <w:sz w:val="28"/>
+          <w:szCs w:val="28"/>
+        </w:rPr>
+      </w:pPr>
+    </w:p>
+    <w:p>
+      <w:pPr>
+        <w:spacing w:after="0" w:line="240" w:lineRule="auto"/>
+        <w:jc w:val="both"/>
+        <w:rPr>
+          <w:rFonts w:cstheme="minorHAnsi"/>
+          <w:b/>
+          <w:sz w:val="28"/>
+          <w:szCs w:val="28"/>
+        </w:rPr>
+      </w:pPr>
+      <w:r>
+        <w:rPr>
+          <w:rFonts w:cstheme="minorHAnsi"/>
+          <w:b/>
+          <w:sz w:val="28"/>
+          <w:szCs w:val="28"/>
+        </w:rPr>
+        <w:lastRenderedPageBreak/>
+        <w:t>Requerimientos del Sistema</w:t>
+      </w:r>
+    </w:p>
+    <w:p>
+      <w:pPr>
+        <w:spacing w:after="0" w:line="240" w:lineRule="auto"/>
+        <w:jc w:val="both"/>
+        <w:rPr>
+          <w:rFonts w:cstheme="minorHAnsi"/>
+          <w:sz w:val="24"/>
           <w:szCs w:val="28"/>
           <w:u w:val="single"/>
         </w:rPr>
@@ -4587,199 +5310,25 @@
         <w:jc w:val="both"/>
         <w:rPr>
           <w:rFonts w:cstheme="minorHAnsi"/>
-          <w:b/>
-          <w:sz w:val="28"/>
-          <w:szCs w:val="28"/>
-        </w:rPr>
-      </w:pPr>
-      <w:r>
-        <w:rPr>
-          <w:rFonts w:cstheme="minorHAnsi"/>
-          <w:b/>
-          <w:sz w:val="28"/>
-          <w:szCs w:val="28"/>
-        </w:rPr>
-        <w:t>Conclusiones</w:t>
-      </w:r>
-    </w:p>
-    <w:p>
-      <w:pPr>
-        <w:spacing w:after="0" w:line="240" w:lineRule="auto"/>
-        <w:jc w:val="both"/>
-        <w:rPr>
-          <w:rFonts w:cstheme="minorHAnsi"/>
-          <w:b/>
-          <w:sz w:val="24"/>
-          <w:szCs w:val="28"/>
-        </w:rPr>
-      </w:pPr>
-    </w:p>
-    <w:p>
-      <w:pPr>
-        <w:spacing w:after="0" w:line="240" w:lineRule="auto"/>
-        <w:jc w:val="both"/>
-        <w:rPr>
-          <w:rFonts w:cstheme="minorHAnsi"/>
-          <w:sz w:val="24"/>
-          <w:szCs w:val="28"/>
-        </w:rPr>
-      </w:pPr>
-      <w:r>
-        <w:rPr>
-          <w:rFonts w:cstheme="minorHAnsi"/>
-          <w:sz w:val="24"/>
-          <w:szCs w:val="28"/>
-        </w:rPr>
-        <w:t xml:space="preserve">Debido al escaso conocimiento en Python y sobretodo en la librería Pygame, sentimos que </w:t>
-      </w:r>
-      <w:r>
-        <w:rPr>
-          <w:rFonts w:cstheme="minorHAnsi"/>
-          <w:sz w:val="24"/>
-          <w:szCs w:val="28"/>
-        </w:rPr>
-        <w:t xml:space="preserve">con los conocimientos adecuados hubiéramos podido haber hecho aún más de lo ya realizado. De todas maneras, por el nivel del grupo nos sentimos conformes con el resultado alcanzado hasta el momento. </w:t>
-      </w:r>
-    </w:p>
-    <w:p>
-      <w:pPr>
-        <w:spacing w:after="0" w:line="240" w:lineRule="auto"/>
-        <w:jc w:val="both"/>
-        <w:rPr>
-          <w:rFonts w:cstheme="minorHAnsi"/>
-          <w:b/>
-          <w:sz w:val="28"/>
-          <w:szCs w:val="28"/>
-          <w:u w:val="single"/>
-        </w:rPr>
-      </w:pPr>
-    </w:p>
-    <w:p>
-      <w:pPr>
-        <w:spacing w:after="0" w:line="240" w:lineRule="auto"/>
-        <w:jc w:val="both"/>
-        <w:rPr>
-          <w:rFonts w:cstheme="minorHAnsi"/>
-          <w:b/>
-          <w:sz w:val="28"/>
-          <w:szCs w:val="28"/>
-          <w:u w:val="single"/>
-        </w:rPr>
-      </w:pPr>
-    </w:p>
-    <w:p>
-      <w:pPr>
-        <w:spacing w:after="0" w:line="240" w:lineRule="auto"/>
-        <w:jc w:val="both"/>
-        <w:rPr>
-          <w:rFonts w:cstheme="minorHAnsi"/>
-          <w:b/>
-          <w:sz w:val="28"/>
-          <w:szCs w:val="28"/>
-        </w:rPr>
-      </w:pPr>
-      <w:r>
-        <w:rPr>
-          <w:rFonts w:cstheme="minorHAnsi"/>
-          <w:b/>
-          <w:sz w:val="28"/>
-          <w:szCs w:val="28"/>
-        </w:rPr>
-        <w:t>Futuras líneas de investigación</w:t>
-      </w:r>
-    </w:p>
-    <w:p>
-      <w:pPr>
-        <w:spacing w:after="0" w:line="240" w:lineRule="auto"/>
-        <w:jc w:val="both"/>
-        <w:rPr>
-          <w:rFonts w:cstheme="minorHAnsi"/>
-          <w:b/>
-          <w:sz w:val="24"/>
-          <w:szCs w:val="28"/>
-        </w:rPr>
-      </w:pPr>
-    </w:p>
-    <w:p>
-      <w:pPr>
-        <w:spacing w:after="0" w:line="240" w:lineRule="auto"/>
-        <w:jc w:val="both"/>
-        <w:rPr>
-          <w:rFonts w:cstheme="minorHAnsi"/>
-          <w:sz w:val="24"/>
-          <w:szCs w:val="28"/>
-        </w:rPr>
-      </w:pPr>
-      <w:r>
-        <w:rPr>
-          <w:rFonts w:cstheme="minorHAnsi"/>
-          <w:sz w:val="24"/>
-          <w:szCs w:val="28"/>
-        </w:rPr>
-        <w:t>&gt; Agregar niveles</w:t>
-      </w:r>
-    </w:p>
-    <w:p>
-      <w:pPr>
-        <w:spacing w:after="0" w:line="240" w:lineRule="auto"/>
-        <w:jc w:val="both"/>
-        <w:rPr>
-          <w:rFonts w:cstheme="minorHAnsi"/>
-          <w:sz w:val="24"/>
-          <w:szCs w:val="28"/>
-        </w:rPr>
-      </w:pPr>
-    </w:p>
-    <w:p>
-      <w:pPr>
-        <w:spacing w:after="0" w:line="240" w:lineRule="auto"/>
-        <w:jc w:val="both"/>
-        <w:rPr>
-          <w:rFonts w:cstheme="minorHAnsi"/>
-          <w:sz w:val="28"/>
-          <w:szCs w:val="28"/>
-        </w:rPr>
-      </w:pPr>
-    </w:p>
-    <w:p>
-      <w:pPr>
-        <w:spacing w:after="0" w:line="240" w:lineRule="auto"/>
-        <w:jc w:val="both"/>
-        <w:rPr>
-          <w:rFonts w:cstheme="minorHAnsi"/>
-          <w:sz w:val="28"/>
-          <w:szCs w:val="28"/>
-        </w:rPr>
-      </w:pPr>
-    </w:p>
-    <w:p>
-      <w:pPr>
-        <w:spacing w:after="0" w:line="240" w:lineRule="auto"/>
-        <w:jc w:val="both"/>
-        <w:rPr>
-          <w:rFonts w:cstheme="minorHAnsi"/>
-          <w:b/>
-          <w:sz w:val="28"/>
-          <w:szCs w:val="28"/>
-        </w:rPr>
-      </w:pPr>
-      <w:r>
-        <w:rPr>
-          <w:rFonts w:cstheme="minorHAnsi"/>
-          <w:b/>
-          <w:sz w:val="28"/>
-          <w:szCs w:val="28"/>
-        </w:rPr>
-        <w:t>Referencias</w:t>
-      </w:r>
-    </w:p>
-    <w:p>
-      <w:pPr>
-        <w:spacing w:after="0" w:line="240" w:lineRule="auto"/>
-        <w:jc w:val="both"/>
-        <w:rPr>
-          <w:rFonts w:cstheme="minorHAnsi"/>
-          <w:b/>
+          <w:sz w:val="24"/>
+          <w:szCs w:val="28"/>
+        </w:rPr>
+      </w:pPr>
+      <w:r>
+        <w:rPr>
+          <w:rFonts w:cstheme="minorHAnsi"/>
+          <w:sz w:val="24"/>
+          <w:szCs w:val="28"/>
+        </w:rPr>
+        <w:t>Los siguientes son los requerimientos mínimos para la ejecución del programa en computadoras.</w:t>
+      </w:r>
+    </w:p>
+    <w:p>
+      <w:pPr>
+        <w:spacing w:after="0" w:line="240" w:lineRule="auto"/>
+        <w:jc w:val="both"/>
+        <w:rPr>
+          <w:rFonts w:cstheme="minorHAnsi"/>
           <w:sz w:val="24"/>
           <w:szCs w:val="28"/>
         </w:rPr>
@@ -4796,25 +5345,27 @@
         <w:jc w:val="both"/>
         <w:rPr>
           <w:rFonts w:cstheme="minorHAnsi"/>
-          <w:sz w:val="24"/>
-          <w:szCs w:val="28"/>
-        </w:rPr>
-      </w:pPr>
-      <w:r>
-        <w:rPr>
-          <w:rFonts w:cstheme="minorHAnsi"/>
-          <w:sz w:val="24"/>
-          <w:szCs w:val="28"/>
-        </w:rPr>
-        <w:t>Google Argentina</w:t>
-      </w:r>
-      <w:r>
-        <w:rPr>
-          <w:rFonts w:cstheme="minorHAnsi"/>
-          <w:sz w:val="24"/>
-          <w:szCs w:val="28"/>
-        </w:rPr>
-        <w:t xml:space="preserve"> – http://www.google.com.ar/</w:t>
+          <w:b/>
+          <w:sz w:val="24"/>
+          <w:szCs w:val="28"/>
+        </w:rPr>
+      </w:pPr>
+      <w:r>
+        <w:rPr>
+          <w:rFonts w:cstheme="minorHAnsi"/>
+          <w:b/>
+          <w:sz w:val="24"/>
+          <w:szCs w:val="28"/>
+        </w:rPr>
+        <w:t xml:space="preserve">Sistema Operativo: </w:t>
+      </w:r>
+      <w:r>
+        <w:rPr>
+          <w:rFonts w:cstheme="minorHAnsi"/>
+          <w:sz w:val="24"/>
+          <w:szCs w:val="28"/>
+        </w:rPr>
+        <w:t>Windows 7 o posterior</w:t>
       </w:r>
     </w:p>
     <w:p>
@@ -4828,30 +5379,27 @@
         <w:jc w:val="both"/>
         <w:rPr>
           <w:rFonts w:cstheme="minorHAnsi"/>
-          <w:sz w:val="24"/>
-          <w:szCs w:val="28"/>
-          <w:lang w:val="en-US"/>
-        </w:rPr>
-      </w:pPr>
-      <w:proofErr w:type="spellStart"/>
-      <w:r>
-        <w:rPr>
-          <w:rFonts w:cstheme="minorHAnsi"/>
-          <w:sz w:val="24"/>
-          <w:szCs w:val="28"/>
-          <w:lang w:val="en-US"/>
-        </w:rPr>
-        <w:t>Pygame</w:t>
-      </w:r>
-      <w:proofErr w:type="spellEnd"/>
-      <w:r>
-        <w:rPr>
-          <w:rFonts w:cstheme="minorHAnsi"/>
-          <w:sz w:val="24"/>
-          <w:szCs w:val="28"/>
-          <w:lang w:val="en-US"/>
-        </w:rPr>
-        <w:t xml:space="preserve"> - https://www.pygame.org/news</w:t>
+          <w:b/>
+          <w:sz w:val="24"/>
+          <w:szCs w:val="28"/>
+        </w:rPr>
+      </w:pPr>
+      <w:r>
+        <w:rPr>
+          <w:rFonts w:cstheme="minorHAnsi"/>
+          <w:b/>
+          <w:sz w:val="24"/>
+          <w:szCs w:val="28"/>
+        </w:rPr>
+        <w:t xml:space="preserve">Memoria RAM: </w:t>
+      </w:r>
+      <w:r>
+        <w:rPr>
+          <w:rFonts w:cstheme="minorHAnsi"/>
+          <w:sz w:val="24"/>
+          <w:szCs w:val="28"/>
+        </w:rPr>
+        <w:t>2 GB o mayor</w:t>
       </w:r>
     </w:p>
     <w:p>
@@ -4867,35 +5415,24 @@
           <w:rFonts w:cstheme="minorHAnsi"/>
           <w:sz w:val="24"/>
           <w:szCs w:val="28"/>
-          <w:lang w:val="en-US"/>
-        </w:rPr>
-      </w:pPr>
-      <w:r>
-        <w:rPr>
-          <w:rFonts w:cstheme="minorHAnsi"/>
-          <w:sz w:val="24"/>
-          <w:szCs w:val="28"/>
-          <w:lang w:val="en-US"/>
-        </w:rPr>
-        <w:t>Python</w:t>
-      </w:r>
-      <w:r>
-        <w:rPr>
-          <w:rFonts w:cstheme="minorHAnsi"/>
-          <w:sz w:val="24"/>
-          <w:szCs w:val="28"/>
-          <w:lang w:val="en-US"/>
-        </w:rPr>
-        <w:t xml:space="preserve"> </w:t>
-      </w:r>
-      <w:r>
-        <w:rPr>
-          <w:rFonts w:cstheme="minorHAnsi"/>
-          <w:sz w:val="24"/>
-          <w:szCs w:val="28"/>
-          <w:lang w:val="en-US"/>
-        </w:rPr>
-        <w:t>- https://www.python.org/</w:t>
+        </w:rPr>
+      </w:pPr>
+      <w:r>
+        <w:rPr>
+          <w:rFonts w:cstheme="minorHAnsi"/>
+          <w:b/>
+          <w:sz w:val="24"/>
+          <w:szCs w:val="28"/>
+        </w:rPr>
+        <w:t xml:space="preserve">Espacio en Disco Duro disponible: </w:t>
+      </w:r>
+      <w:r>
+        <w:rPr>
+          <w:rFonts w:cstheme="minorHAnsi"/>
+          <w:sz w:val="24"/>
+          <w:szCs w:val="28"/>
+        </w:rPr>
+        <w:t>1 GB o mayor</w:t>
       </w:r>
     </w:p>
     <w:p>
@@ -4909,25 +5446,59 @@
         <w:jc w:val="both"/>
         <w:rPr>
           <w:rFonts w:cstheme="minorHAnsi"/>
-          <w:sz w:val="24"/>
-          <w:szCs w:val="28"/>
-        </w:rPr>
-      </w:pPr>
-      <w:r>
-        <w:rPr>
-          <w:rFonts w:cstheme="minorHAnsi"/>
-          <w:sz w:val="24"/>
-          <w:szCs w:val="28"/>
-        </w:rPr>
-        <w:t>Tutoriales Programación Ya</w:t>
-      </w:r>
-      <w:r>
-        <w:rPr>
-          <w:rFonts w:cstheme="minorHAnsi"/>
-          <w:sz w:val="24"/>
-          <w:szCs w:val="28"/>
-        </w:rPr>
-        <w:t xml:space="preserve"> - http://www.tutorialesprogramacionya.com/pythonya/</w:t>
+          <w:b/>
+          <w:sz w:val="24"/>
+          <w:szCs w:val="28"/>
+        </w:rPr>
+      </w:pPr>
+      <w:r>
+        <w:rPr>
+          <w:rFonts w:cstheme="minorHAnsi"/>
+          <w:b/>
+          <w:sz w:val="24"/>
+          <w:szCs w:val="28"/>
+        </w:rPr>
+        <w:t xml:space="preserve">Procesador: </w:t>
+      </w:r>
+      <w:r>
+        <w:rPr>
+          <w:rFonts w:cstheme="minorHAnsi"/>
+          <w:sz w:val="24"/>
+          <w:szCs w:val="28"/>
+        </w:rPr>
+        <w:t>Intel Atom</w:t>
+      </w:r>
+      <w:r>
+        <w:rPr>
+          <w:rFonts w:cstheme="minorHAnsi"/>
+          <w:sz w:val="24"/>
+          <w:szCs w:val="28"/>
+        </w:rPr>
+        <w:t xml:space="preserve"> N450</w:t>
+      </w:r>
+      <w:r>
+        <w:rPr>
+          <w:rFonts w:cstheme="minorHAnsi"/>
+          <w:sz w:val="24"/>
+          <w:szCs w:val="28"/>
+        </w:rPr>
+        <w:t xml:space="preserve"> 1,6</w:t>
+      </w:r>
+      <w:r>
+        <w:rPr>
+          <w:rFonts w:cstheme="minorHAnsi"/>
+          <w:sz w:val="24"/>
+          <w:szCs w:val="28"/>
+        </w:rPr>
+        <w:t>7</w:t>
+      </w:r>
+      <w:r>
+        <w:rPr>
+          <w:rFonts w:cstheme="minorHAnsi"/>
+          <w:sz w:val="24"/>
+          <w:szCs w:val="28"/>
+        </w:rPr>
+        <w:t xml:space="preserve"> GHz o posterior</w:t>
       </w:r>
     </w:p>
     <w:p>
@@ -4941,61 +5512,290 @@
         <w:jc w:val="both"/>
         <w:rPr>
           <w:rFonts w:cstheme="minorHAnsi"/>
-          <w:sz w:val="24"/>
-          <w:szCs w:val="28"/>
-          <w:lang w:val="en-US"/>
-        </w:rPr>
-      </w:pPr>
-      <w:proofErr w:type="spellStart"/>
-      <w:r>
-        <w:rPr>
-          <w:rFonts w:cstheme="minorHAnsi"/>
-          <w:sz w:val="24"/>
-          <w:szCs w:val="28"/>
-          <w:lang w:val="en-US"/>
-        </w:rPr>
-        <w:lastRenderedPageBreak/>
-        <w:t>Atlassian</w:t>
-      </w:r>
-      <w:proofErr w:type="spellEnd"/>
-      <w:r>
-        <w:rPr>
-          <w:rFonts w:cstheme="minorHAnsi"/>
-          <w:sz w:val="24"/>
-          <w:szCs w:val="28"/>
-          <w:lang w:val="en-US"/>
-        </w:rPr>
-        <w:t xml:space="preserve"> (</w:t>
-      </w:r>
-      <w:proofErr w:type="spellStart"/>
-      <w:r>
-        <w:rPr>
-          <w:rFonts w:cstheme="minorHAnsi"/>
-          <w:sz w:val="24"/>
-          <w:szCs w:val="28"/>
-          <w:lang w:val="en-US"/>
-        </w:rPr>
-        <w:t>Bitbucket</w:t>
-      </w:r>
-      <w:proofErr w:type="spellEnd"/>
-      <w:r>
-        <w:rPr>
-          <w:rFonts w:cstheme="minorHAnsi"/>
-          <w:sz w:val="24"/>
-          <w:szCs w:val="28"/>
-          <w:lang w:val="en-US"/>
-        </w:rPr>
-        <w:t>)</w:t>
-      </w:r>
-      <w:r>
-        <w:rPr>
-          <w:rFonts w:cstheme="minorHAnsi"/>
-          <w:sz w:val="24"/>
-          <w:szCs w:val="28"/>
-          <w:lang w:val="en-US"/>
-        </w:rPr>
-        <w:t xml:space="preserve"> - https://bitbucket.org/product</w:t>
-      </w:r>
+          <w:b/>
+          <w:sz w:val="24"/>
+          <w:szCs w:val="28"/>
+        </w:rPr>
+      </w:pPr>
+      <w:r>
+        <w:rPr>
+          <w:rFonts w:cstheme="minorHAnsi"/>
+          <w:b/>
+          <w:sz w:val="24"/>
+          <w:szCs w:val="28"/>
+        </w:rPr>
+        <w:t xml:space="preserve">Resolución de pantalla: </w:t>
+      </w:r>
+      <w:r>
+        <w:rPr>
+          <w:rFonts w:cstheme="minorHAnsi"/>
+          <w:sz w:val="24"/>
+          <w:szCs w:val="28"/>
+        </w:rPr>
+        <w:t>1024 x 600</w:t>
+      </w:r>
+      <w:r>
+        <w:rPr>
+          <w:rFonts w:cstheme="minorHAnsi"/>
+          <w:sz w:val="24"/>
+          <w:szCs w:val="28"/>
+        </w:rPr>
+        <w:t xml:space="preserve"> píxeles</w:t>
+      </w:r>
+      <w:r>
+        <w:rPr>
+          <w:rFonts w:cstheme="minorHAnsi"/>
+          <w:sz w:val="24"/>
+          <w:szCs w:val="28"/>
+        </w:rPr>
+        <w:t xml:space="preserve"> o mayor</w:t>
+      </w:r>
+    </w:p>
+    <w:p>
+      <w:pPr>
+        <w:spacing w:after="0" w:line="240" w:lineRule="auto"/>
+        <w:jc w:val="both"/>
+        <w:rPr>
+          <w:rFonts w:cstheme="minorHAnsi"/>
+          <w:b/>
+          <w:sz w:val="28"/>
+          <w:szCs w:val="28"/>
+          <w:u w:val="single"/>
+        </w:rPr>
+      </w:pPr>
+    </w:p>
+    <w:p>
+      <w:pPr>
+        <w:spacing w:after="0" w:line="240" w:lineRule="auto"/>
+        <w:jc w:val="both"/>
+        <w:rPr>
+          <w:rFonts w:cstheme="minorHAnsi"/>
+          <w:b/>
+          <w:sz w:val="28"/>
+          <w:szCs w:val="28"/>
+          <w:u w:val="single"/>
+        </w:rPr>
+      </w:pPr>
+    </w:p>
+    <w:p>
+      <w:pPr>
+        <w:spacing w:after="0" w:line="240" w:lineRule="auto"/>
+        <w:jc w:val="both"/>
+        <w:rPr>
+          <w:rFonts w:cstheme="minorHAnsi"/>
+          <w:b/>
+          <w:sz w:val="28"/>
+          <w:szCs w:val="28"/>
+        </w:rPr>
+      </w:pPr>
+      <w:r>
+        <w:rPr>
+          <w:rFonts w:cstheme="minorHAnsi"/>
+          <w:b/>
+          <w:sz w:val="28"/>
+          <w:szCs w:val="28"/>
+        </w:rPr>
+        <w:t>Conclusiones</w:t>
+      </w:r>
+    </w:p>
+    <w:p>
+      <w:pPr>
+        <w:spacing w:after="0" w:line="240" w:lineRule="auto"/>
+        <w:jc w:val="both"/>
+        <w:rPr>
+          <w:rFonts w:cstheme="minorHAnsi"/>
+          <w:b/>
+          <w:sz w:val="24"/>
+          <w:szCs w:val="28"/>
+        </w:rPr>
+      </w:pPr>
+    </w:p>
+    <w:p>
+      <w:pPr>
+        <w:spacing w:after="0" w:line="240" w:lineRule="auto"/>
+        <w:jc w:val="both"/>
+        <w:rPr>
+          <w:rFonts w:cstheme="minorHAnsi"/>
+          <w:sz w:val="24"/>
+          <w:szCs w:val="28"/>
+        </w:rPr>
+      </w:pPr>
+      <w:r>
+        <w:rPr>
+          <w:rFonts w:cstheme="minorHAnsi"/>
+          <w:sz w:val="24"/>
+          <w:szCs w:val="28"/>
+        </w:rPr>
+        <w:t xml:space="preserve">Debido al escaso conocimiento en Python y sobretodo en la librería Pygame, sentimos que </w:t>
+      </w:r>
+      <w:r>
+        <w:rPr>
+          <w:rFonts w:cstheme="minorHAnsi"/>
+          <w:sz w:val="24"/>
+          <w:szCs w:val="28"/>
+        </w:rPr>
+        <w:t xml:space="preserve">con los conocimientos adecuados hubiéramos podido haber hecho aún más de lo ya realizado. De todas maneras, por el nivel del grupo nos sentimos conformes con el resultado alcanzado hasta el momento. </w:t>
+      </w:r>
+    </w:p>
+    <w:p>
+      <w:pPr>
+        <w:spacing w:after="0" w:line="240" w:lineRule="auto"/>
+        <w:jc w:val="both"/>
+        <w:rPr>
+          <w:rFonts w:cstheme="minorHAnsi"/>
+          <w:b/>
+          <w:sz w:val="28"/>
+          <w:szCs w:val="28"/>
+          <w:u w:val="single"/>
+        </w:rPr>
+      </w:pPr>
+    </w:p>
+    <w:p>
+      <w:pPr>
+        <w:spacing w:after="0" w:line="240" w:lineRule="auto"/>
+        <w:jc w:val="both"/>
+        <w:rPr>
+          <w:rFonts w:cstheme="minorHAnsi"/>
+          <w:b/>
+          <w:sz w:val="28"/>
+          <w:szCs w:val="28"/>
+          <w:u w:val="single"/>
+        </w:rPr>
+      </w:pPr>
+    </w:p>
+    <w:p>
+      <w:pPr>
+        <w:spacing w:after="0" w:line="240" w:lineRule="auto"/>
+        <w:jc w:val="both"/>
+        <w:rPr>
+          <w:rFonts w:cstheme="minorHAnsi"/>
+          <w:b/>
+          <w:sz w:val="28"/>
+          <w:szCs w:val="28"/>
+        </w:rPr>
+      </w:pPr>
+      <w:r>
+        <w:rPr>
+          <w:rFonts w:cstheme="minorHAnsi"/>
+          <w:b/>
+          <w:sz w:val="28"/>
+          <w:szCs w:val="28"/>
+        </w:rPr>
+        <w:t>Futuras líneas de investigación</w:t>
+      </w:r>
+    </w:p>
+    <w:p>
+      <w:pPr>
+        <w:spacing w:after="0" w:line="240" w:lineRule="auto"/>
+        <w:jc w:val="both"/>
+        <w:rPr>
+          <w:rFonts w:cstheme="minorHAnsi"/>
+          <w:b/>
+          <w:sz w:val="24"/>
+          <w:szCs w:val="28"/>
+        </w:rPr>
+      </w:pPr>
+    </w:p>
+    <w:p>
+      <w:pPr>
+        <w:spacing w:after="0" w:line="240" w:lineRule="auto"/>
+        <w:jc w:val="both"/>
+        <w:rPr>
+          <w:rFonts w:cstheme="minorHAnsi"/>
+          <w:sz w:val="24"/>
+          <w:szCs w:val="28"/>
+        </w:rPr>
+      </w:pPr>
+      <w:r>
+        <w:rPr>
+          <w:rFonts w:cstheme="minorHAnsi"/>
+          <w:sz w:val="24"/>
+          <w:szCs w:val="28"/>
+        </w:rPr>
+        <w:t>&gt; Agregar niveles</w:t>
+      </w:r>
+      <w:r>
+        <w:rPr>
+          <w:rFonts w:cstheme="minorHAnsi"/>
+          <w:sz w:val="24"/>
+          <w:szCs w:val="28"/>
+        </w:rPr>
+        <w:t xml:space="preserve"> de mayor dificultad.</w:t>
+      </w:r>
+    </w:p>
+    <w:p>
+      <w:pPr>
+        <w:spacing w:after="0" w:line="240" w:lineRule="auto"/>
+        <w:jc w:val="both"/>
+        <w:rPr>
+          <w:rFonts w:cstheme="minorHAnsi"/>
+          <w:sz w:val="24"/>
+          <w:szCs w:val="28"/>
+        </w:rPr>
+      </w:pPr>
+      <w:r>
+        <w:rPr>
+          <w:rFonts w:cstheme="minorHAnsi"/>
+          <w:sz w:val="24"/>
+          <w:szCs w:val="28"/>
+        </w:rPr>
+        <w:t>&gt; Mejorar la tabla de puntuaciones.</w:t>
+      </w:r>
+    </w:p>
+    <w:p>
+      <w:pPr>
+        <w:spacing w:after="0" w:line="240" w:lineRule="auto"/>
+        <w:jc w:val="both"/>
+        <w:rPr>
+          <w:rFonts w:cstheme="minorHAnsi"/>
+          <w:sz w:val="28"/>
+          <w:szCs w:val="28"/>
+        </w:rPr>
+      </w:pPr>
+    </w:p>
+    <w:p>
+      <w:pPr>
+        <w:spacing w:after="0" w:line="240" w:lineRule="auto"/>
+        <w:jc w:val="both"/>
+        <w:rPr>
+          <w:rFonts w:cstheme="minorHAnsi"/>
+          <w:sz w:val="28"/>
+          <w:szCs w:val="28"/>
+        </w:rPr>
+      </w:pPr>
+    </w:p>
+    <w:p>
+      <w:pPr>
+        <w:spacing w:after="0" w:line="240" w:lineRule="auto"/>
+        <w:jc w:val="both"/>
+        <w:rPr>
+          <w:rFonts w:cstheme="minorHAnsi"/>
+          <w:b/>
+          <w:sz w:val="28"/>
+          <w:szCs w:val="28"/>
+        </w:rPr>
+      </w:pPr>
+      <w:r>
+        <w:rPr>
+          <w:rFonts w:cstheme="minorHAnsi"/>
+          <w:b/>
+          <w:sz w:val="28"/>
+          <w:szCs w:val="28"/>
+        </w:rPr>
+        <w:t>Referencias</w:t>
+      </w:r>
+    </w:p>
+    <w:p>
+      <w:pPr>
+        <w:spacing w:after="0" w:line="240" w:lineRule="auto"/>
+        <w:jc w:val="both"/>
+        <w:rPr>
+          <w:rFonts w:cstheme="minorHAnsi"/>
+          <w:b/>
+          <w:sz w:val="24"/>
+          <w:szCs w:val="28"/>
+        </w:rPr>
+      </w:pPr>
     </w:p>
     <w:p>
       <w:pPr>
@@ -5010,48 +5810,23 @@
           <w:rFonts w:cstheme="minorHAnsi"/>
           <w:sz w:val="24"/>
           <w:szCs w:val="28"/>
-          <w:lang w:val="en-US"/>
-        </w:rPr>
-      </w:pPr>
-      <w:proofErr w:type="spellStart"/>
-      <w:r>
-        <w:rPr>
-          <w:rFonts w:cstheme="minorHAnsi"/>
-          <w:sz w:val="24"/>
-          <w:szCs w:val="28"/>
-          <w:lang w:val="en-US"/>
-        </w:rPr>
-        <w:t>Atlassian</w:t>
-      </w:r>
-      <w:proofErr w:type="spellEnd"/>
-      <w:r>
-        <w:rPr>
-          <w:rFonts w:cstheme="minorHAnsi"/>
-          <w:sz w:val="24"/>
-          <w:szCs w:val="28"/>
-          <w:lang w:val="en-US"/>
-        </w:rPr>
-        <w:t xml:space="preserve"> (</w:t>
-      </w:r>
-      <w:proofErr w:type="spellStart"/>
-      <w:r>
-        <w:rPr>
-          <w:rFonts w:cstheme="minorHAnsi"/>
-          <w:sz w:val="24"/>
-          <w:szCs w:val="28"/>
-          <w:lang w:val="en-US"/>
-        </w:rPr>
-        <w:t>SourceTree</w:t>
-      </w:r>
-      <w:proofErr w:type="spellEnd"/>
-      <w:r>
-        <w:rPr>
-          <w:rFonts w:cstheme="minorHAnsi"/>
-          <w:sz w:val="24"/>
-          <w:szCs w:val="28"/>
-          <w:lang w:val="en-US"/>
-        </w:rPr>
-        <w:t>) - https://www.sourcetreeapp.com/</w:t>
+        </w:rPr>
+      </w:pPr>
+      <w:r>
+        <w:rPr>
+          <w:rFonts w:cstheme="minorHAnsi"/>
+          <w:sz w:val="24"/>
+          <w:szCs w:val="28"/>
+        </w:rPr>
+        <w:t>Google Argentina</w:t>
+      </w:r>
+      <w:r>
+        <w:rPr>
+          <w:rFonts w:cstheme="minorHAnsi"/>
+          <w:sz w:val="24"/>
+          <w:szCs w:val="28"/>
+        </w:rPr>
+        <w:t xml:space="preserve"> – http://www.google.com.ar/</w:t>
       </w:r>
     </w:p>
     <w:p>
@@ -5067,25 +5842,26 @@
           <w:rFonts w:cstheme="minorHAnsi"/>
           <w:sz w:val="24"/>
           <w:szCs w:val="28"/>
-        </w:rPr>
-      </w:pPr>
-      <w:proofErr w:type="spellStart"/>
-      <w:r>
-        <w:rPr>
-          <w:rFonts w:cstheme="minorHAnsi"/>
-          <w:sz w:val="24"/>
-          <w:szCs w:val="28"/>
-        </w:rPr>
-        <w:t>GitHub</w:t>
-      </w:r>
-      <w:proofErr w:type="spellEnd"/>
-      <w:r>
-        <w:rPr>
-          <w:rFonts w:cstheme="minorHAnsi"/>
-          <w:sz w:val="24"/>
-          <w:szCs w:val="28"/>
-        </w:rPr>
-        <w:t xml:space="preserve"> - https://github.com/</w:t>
+          <w:lang w:val="en-US"/>
+        </w:rPr>
+      </w:pPr>
+      <w:r>
+        <w:rPr>
+          <w:rFonts w:cstheme="minorHAnsi"/>
+          <w:sz w:val="24"/>
+          <w:szCs w:val="28"/>
+          <w:lang w:val="en-US"/>
+        </w:rPr>
+        <w:t>Pygame</w:t>
+      </w:r>
+      <w:r>
+        <w:rPr>
+          <w:rFonts w:cstheme="minorHAnsi"/>
+          <w:sz w:val="24"/>
+          <w:szCs w:val="28"/>
+          <w:lang w:val="en-US"/>
+        </w:rPr>
+        <w:t xml:space="preserve"> - https://www.pygame.org/news</w:t>
       </w:r>
     </w:p>
     <w:p>
@@ -5101,23 +5877,35 @@
           <w:rFonts w:cstheme="minorHAnsi"/>
           <w:sz w:val="24"/>
           <w:szCs w:val="28"/>
-        </w:rPr>
-      </w:pPr>
-      <w:r>
-        <w:rPr>
-          <w:rFonts w:cstheme="minorHAnsi"/>
-          <w:sz w:val="24"/>
-          <w:szCs w:val="28"/>
-        </w:rPr>
-        <w:t>Trello</w:t>
-      </w:r>
-      <w:r>
-        <w:rPr>
-          <w:rFonts w:cstheme="minorHAnsi"/>
-          <w:sz w:val="24"/>
-          <w:szCs w:val="28"/>
-        </w:rPr>
-        <w:t xml:space="preserve"> - https://trello.com/</w:t>
+          <w:lang w:val="en-US"/>
+        </w:rPr>
+      </w:pPr>
+      <w:r>
+        <w:rPr>
+          <w:rFonts w:cstheme="minorHAnsi"/>
+          <w:sz w:val="24"/>
+          <w:szCs w:val="28"/>
+          <w:lang w:val="en-US"/>
+        </w:rPr>
+        <w:t>Python</w:t>
+      </w:r>
+      <w:r>
+        <w:rPr>
+          <w:rFonts w:cstheme="minorHAnsi"/>
+          <w:sz w:val="24"/>
+          <w:szCs w:val="28"/>
+          <w:lang w:val="en-US"/>
+        </w:rPr>
+        <w:t xml:space="preserve"> </w:t>
+      </w:r>
+      <w:r>
+        <w:rPr>
+          <w:rFonts w:cstheme="minorHAnsi"/>
+          <w:sz w:val="24"/>
+          <w:szCs w:val="28"/>
+          <w:lang w:val="en-US"/>
+        </w:rPr>
+        <w:t>- https://www.python.org/</w:t>
       </w:r>
     </w:p>
     <w:p>
@@ -5133,26 +5921,23 @@
           <w:rFonts w:cstheme="minorHAnsi"/>
           <w:sz w:val="24"/>
           <w:szCs w:val="28"/>
-          <w:lang w:val="en-US"/>
-        </w:rPr>
-      </w:pPr>
-      <w:r>
-        <w:rPr>
-          <w:rFonts w:cstheme="minorHAnsi"/>
-          <w:sz w:val="24"/>
-          <w:szCs w:val="28"/>
-          <w:lang w:val="en-US"/>
-        </w:rPr>
-        <w:t>YouTube</w:t>
-      </w:r>
-      <w:r>
-        <w:rPr>
-          <w:rFonts w:cstheme="minorHAnsi"/>
-          <w:sz w:val="24"/>
-          <w:szCs w:val="28"/>
-          <w:lang w:val="en-US"/>
-        </w:rPr>
-        <w:t xml:space="preserve"> – http://www.youtube.com/</w:t>
+        </w:rPr>
+      </w:pPr>
+      <w:r>
+        <w:rPr>
+          <w:rFonts w:cstheme="minorHAnsi"/>
+          <w:sz w:val="24"/>
+          <w:szCs w:val="28"/>
+        </w:rPr>
+        <w:t>Tutoriales Programación Ya</w:t>
+      </w:r>
+      <w:r>
+        <w:rPr>
+          <w:rFonts w:cstheme="minorHAnsi"/>
+          <w:sz w:val="24"/>
+          <w:szCs w:val="28"/>
+        </w:rPr>
+        <w:t xml:space="preserve"> - http://www.tutorialesprogramacionya.com/pythonya/</w:t>
       </w:r>
     </w:p>
     <w:p>
@@ -5168,26 +5953,176 @@
           <w:rFonts w:cstheme="minorHAnsi"/>
           <w:sz w:val="24"/>
           <w:szCs w:val="28"/>
-        </w:rPr>
-      </w:pPr>
-      <w:r>
-        <w:rPr>
-          <w:rFonts w:cstheme="minorHAnsi"/>
-          <w:sz w:val="24"/>
-          <w:szCs w:val="28"/>
-        </w:rPr>
-        <w:t xml:space="preserve">Blogs de </w:t>
-      </w:r>
-      <w:proofErr w:type="spellStart"/>
-      <w:r>
-        <w:rPr>
-          <w:rFonts w:cstheme="minorHAnsi"/>
-          <w:sz w:val="24"/>
-          <w:szCs w:val="28"/>
-        </w:rPr>
-        <w:t>Python</w:t>
-      </w:r>
-      <w:proofErr w:type="spellEnd"/>
+          <w:lang w:val="en-US"/>
+        </w:rPr>
+      </w:pPr>
+      <w:r>
+        <w:rPr>
+          <w:rFonts w:cstheme="minorHAnsi"/>
+          <w:sz w:val="24"/>
+          <w:szCs w:val="28"/>
+          <w:lang w:val="en-US"/>
+        </w:rPr>
+        <w:t>Atlassian (Bitbucket)</w:t>
+      </w:r>
+      <w:r>
+        <w:rPr>
+          <w:rFonts w:cstheme="minorHAnsi"/>
+          <w:sz w:val="24"/>
+          <w:szCs w:val="28"/>
+          <w:lang w:val="en-US"/>
+        </w:rPr>
+        <w:t xml:space="preserve"> - https://bitbucket.org/product</w:t>
+      </w:r>
+    </w:p>
+    <w:p>
+      <w:pPr>
+        <w:pStyle w:val="Prrafodelista"/>
+        <w:numPr>
+          <w:ilvl w:val="0"/>
+          <w:numId w:val="1"/>
+        </w:numPr>
+        <w:spacing w:after="0" w:line="240" w:lineRule="auto"/>
+        <w:jc w:val="both"/>
+        <w:rPr>
+          <w:rFonts w:cstheme="minorHAnsi"/>
+          <w:sz w:val="24"/>
+          <w:szCs w:val="28"/>
+          <w:lang w:val="en-US"/>
+        </w:rPr>
+      </w:pPr>
+      <w:r>
+        <w:rPr>
+          <w:rFonts w:cstheme="minorHAnsi"/>
+          <w:sz w:val="24"/>
+          <w:szCs w:val="28"/>
+          <w:lang w:val="en-US"/>
+        </w:rPr>
+        <w:t>Atlassian (SourceTree) - https://www.sourcetreeapp.com/</w:t>
+      </w:r>
+    </w:p>
+    <w:p>
+      <w:pPr>
+        <w:pStyle w:val="Prrafodelista"/>
+        <w:numPr>
+          <w:ilvl w:val="0"/>
+          <w:numId w:val="1"/>
+        </w:numPr>
+        <w:spacing w:after="0" w:line="240" w:lineRule="auto"/>
+        <w:jc w:val="both"/>
+        <w:rPr>
+          <w:rFonts w:cstheme="minorHAnsi"/>
+          <w:sz w:val="24"/>
+          <w:szCs w:val="28"/>
+        </w:rPr>
+      </w:pPr>
+      <w:r>
+        <w:rPr>
+          <w:rFonts w:cstheme="minorHAnsi"/>
+          <w:sz w:val="24"/>
+          <w:szCs w:val="28"/>
+        </w:rPr>
+        <w:t>GitHub</w:t>
+      </w:r>
+      <w:r>
+        <w:rPr>
+          <w:rFonts w:cstheme="minorHAnsi"/>
+          <w:sz w:val="24"/>
+          <w:szCs w:val="28"/>
+        </w:rPr>
+        <w:t xml:space="preserve"> - https://github.com/</w:t>
+      </w:r>
+    </w:p>
+    <w:p>
+      <w:pPr>
+        <w:pStyle w:val="Prrafodelista"/>
+        <w:numPr>
+          <w:ilvl w:val="0"/>
+          <w:numId w:val="1"/>
+        </w:numPr>
+        <w:spacing w:after="0" w:line="240" w:lineRule="auto"/>
+        <w:jc w:val="both"/>
+        <w:rPr>
+          <w:rFonts w:cstheme="minorHAnsi"/>
+          <w:sz w:val="24"/>
+          <w:szCs w:val="28"/>
+        </w:rPr>
+      </w:pPr>
+      <w:r>
+        <w:rPr>
+          <w:rFonts w:cstheme="minorHAnsi"/>
+          <w:sz w:val="24"/>
+          <w:szCs w:val="28"/>
+        </w:rPr>
+        <w:t>Trello</w:t>
+      </w:r>
+      <w:r>
+        <w:rPr>
+          <w:rFonts w:cstheme="minorHAnsi"/>
+          <w:sz w:val="24"/>
+          <w:szCs w:val="28"/>
+        </w:rPr>
+        <w:t xml:space="preserve"> - https://trello.com/</w:t>
+      </w:r>
+    </w:p>
+    <w:p>
+      <w:pPr>
+        <w:pStyle w:val="Prrafodelista"/>
+        <w:numPr>
+          <w:ilvl w:val="0"/>
+          <w:numId w:val="1"/>
+        </w:numPr>
+        <w:spacing w:after="0" w:line="240" w:lineRule="auto"/>
+        <w:jc w:val="both"/>
+        <w:rPr>
+          <w:rFonts w:cstheme="minorHAnsi"/>
+          <w:sz w:val="24"/>
+          <w:szCs w:val="28"/>
+          <w:lang w:val="en-US"/>
+        </w:rPr>
+      </w:pPr>
+      <w:r>
+        <w:rPr>
+          <w:rFonts w:cstheme="minorHAnsi"/>
+          <w:sz w:val="24"/>
+          <w:szCs w:val="28"/>
+          <w:lang w:val="en-US"/>
+        </w:rPr>
+        <w:t>YouTube</w:t>
+      </w:r>
+      <w:r>
+        <w:rPr>
+          <w:rFonts w:cstheme="minorHAnsi"/>
+          <w:sz w:val="24"/>
+          <w:szCs w:val="28"/>
+          <w:lang w:val="en-US"/>
+        </w:rPr>
+        <w:t xml:space="preserve"> – http://www.youtube.com/</w:t>
+      </w:r>
+    </w:p>
+    <w:p>
+      <w:pPr>
+        <w:pStyle w:val="Prrafodelista"/>
+        <w:numPr>
+          <w:ilvl w:val="0"/>
+          <w:numId w:val="1"/>
+        </w:numPr>
+        <w:spacing w:after="0" w:line="240" w:lineRule="auto"/>
+        <w:jc w:val="both"/>
+        <w:rPr>
+          <w:rFonts w:cstheme="minorHAnsi"/>
+          <w:sz w:val="24"/>
+          <w:szCs w:val="28"/>
+        </w:rPr>
+      </w:pPr>
+      <w:r>
+        <w:rPr>
+          <w:rFonts w:cstheme="minorHAnsi"/>
+          <w:sz w:val="24"/>
+          <w:szCs w:val="28"/>
+        </w:rPr>
+        <w:t>Blogs de Python</w:t>
+      </w:r>
       <w:r>
         <w:rPr>
           <w:rFonts w:cstheme="minorHAnsi"/>
@@ -5309,7 +6244,6 @@
           <w:lang w:val="en-US"/>
         </w:rPr>
       </w:pPr>
-      <w:proofErr w:type="spellStart"/>
       <w:r>
         <w:rPr>
           <w:rFonts w:cstheme="minorHAnsi"/>
@@ -5317,19 +6251,7 @@
           <w:szCs w:val="28"/>
           <w:lang w:val="en-US"/>
         </w:rPr>
-        <w:t>Codecademy</w:t>
-      </w:r>
-      <w:bookmarkStart w:id="0" w:name="_GoBack"/>
-      <w:bookmarkEnd w:id="0"/>
-      <w:proofErr w:type="spellEnd"/>
-      <w:r>
-        <w:rPr>
-          <w:rFonts w:cstheme="minorHAnsi"/>
-          <w:sz w:val="24"/>
-          <w:szCs w:val="28"/>
-          <w:lang w:val="en-US"/>
-        </w:rPr>
-        <w:t xml:space="preserve"> (Python) - https://www.codecademy.com/es/tracks/python-traduccion-al-espanol-america-latina-clone-1 </w:t>
+        <w:t xml:space="preserve">Codecademy (Python) - https://www.codecademy.com/es/tracks/python-traduccion-al-espanol-america-latina-clone-1 </w:t>
       </w:r>
     </w:p>
     <w:p>
@@ -5367,15 +6289,30 @@
           <w:b/>
           <w:sz w:val="28"/>
           <w:szCs w:val="28"/>
-        </w:rPr>
-      </w:pPr>
-      <w:r>
-        <w:rPr>
-          <w:rFonts w:cstheme="minorHAnsi"/>
-          <w:b/>
-          <w:sz w:val="28"/>
-          <w:szCs w:val="28"/>
-        </w:rPr>
+          <w:u w:val="single"/>
+          <w:lang w:val="en-US"/>
+        </w:rPr>
+      </w:pPr>
+    </w:p>
+    <w:p>
+      <w:pPr>
+        <w:spacing w:after="0" w:line="240" w:lineRule="auto"/>
+        <w:jc w:val="both"/>
+        <w:rPr>
+          <w:rFonts w:cstheme="minorHAnsi"/>
+          <w:b/>
+          <w:sz w:val="28"/>
+          <w:szCs w:val="28"/>
+        </w:rPr>
+      </w:pPr>
+      <w:r>
+        <w:rPr>
+          <w:rFonts w:cstheme="minorHAnsi"/>
+          <w:b/>
+          <w:sz w:val="28"/>
+          <w:szCs w:val="28"/>
+        </w:rPr>
+        <w:lastRenderedPageBreak/>
         <w:t>Agradecimientos</w:t>
       </w:r>
     </w:p>
@@ -5489,8 +6426,8 @@
       </w:pPr>
     </w:p>
     <w:sectPr>
-      <w:headerReference w:type="default" r:id="rId21"/>
-      <w:footerReference w:type="default" r:id="rId22"/>
+      <w:headerReference w:type="default" r:id="rId28"/>
+      <w:footerReference w:type="default" r:id="rId29"/>
       <w:pgSz w:w="11906" w:h="16838"/>
       <w:pgMar w:top="720" w:right="720" w:bottom="720" w:left="720" w:header="708" w:footer="708" w:gutter="0"/>
       <w:cols w:space="708"/>
@@ -5501,7 +6438,7 @@
 </file>
 
 <file path=word/endnotes.xml><?xml version="1.0" encoding="utf-8"?>
-<w:endnotes xmlns:ve="http://schemas.openxmlformats.org/markup-compatibility/2006" xmlns:o="urn:schemas-microsoft-com:office:office" xmlns:r="http://schemas.openxmlformats.org/officeDocument/2006/relationships" xmlns:m="http://schemas.openxmlformats.org/officeDocument/2006/math" xmlns:v="urn:schemas-microsoft-com:vml" xmlns:wp="http://schemas.openxmlformats.org/drawingml/2006/wordprocessingDrawing" xmlns:w10="urn:schemas-microsoft-com:office:word" xmlns:w="http://schemas.openxmlformats.org/wordprocessingml/2006/main" xmlns:wne="http://schemas.microsoft.com/office/word/2006/wordml">
+<w:endnotes xmlns:wpc="http://schemas.microsoft.com/office/word/2010/wordprocessingCanvas" xmlns:mc="http://schemas.openxmlformats.org/markup-compatibility/2006" xmlns:o="urn:schemas-microsoft-com:office:office" xmlns:r="http://schemas.openxmlformats.org/officeDocument/2006/relationships" xmlns:m="http://schemas.openxmlformats.org/officeDocument/2006/math" xmlns:v="urn:schemas-microsoft-com:vml" xmlns:wp14="http://schemas.microsoft.com/office/word/2010/wordprocessingDrawing" xmlns:wp="http://schemas.openxmlformats.org/drawingml/2006/wordprocessingDrawing" xmlns:w10="urn:schemas-microsoft-com:office:word" xmlns:w="http://schemas.openxmlformats.org/wordprocessingml/2006/main" xmlns:w14="http://schemas.microsoft.com/office/word/2010/wordml" xmlns:wpg="http://schemas.microsoft.com/office/word/2010/wordprocessingGroup" xmlns:wpi="http://schemas.microsoft.com/office/word/2010/wordprocessingInk" xmlns:wne="http://schemas.microsoft.com/office/word/2006/wordml" xmlns:wps="http://schemas.microsoft.com/office/word/2010/wordprocessingShape" mc:Ignorable="w14 wp14">
   <w:endnote w:type="separator" w:id="-1">
     <w:p>
       <w:pPr>
@@ -5526,7 +6463,7 @@
 </file>
 
 <file path=word/footer1.xml><?xml version="1.0" encoding="utf-8"?>
-<w:ftr xmlns:ve="http://schemas.openxmlformats.org/markup-compatibility/2006" xmlns:o="urn:schemas-microsoft-com:office:office" xmlns:r="http://schemas.openxmlformats.org/officeDocument/2006/relationships" xmlns:m="http://schemas.openxmlformats.org/officeDocument/2006/math" xmlns:v="urn:schemas-microsoft-com:vml" xmlns:wp="http://schemas.openxmlformats.org/drawingml/2006/wordprocessingDrawing" xmlns:w10="urn:schemas-microsoft-com:office:word" xmlns:w="http://schemas.openxmlformats.org/wordprocessingml/2006/main" xmlns:wne="http://schemas.microsoft.com/office/word/2006/wordml">
+<w:ftr xmlns:wpc="http://schemas.microsoft.com/office/word/2010/wordprocessingCanvas" xmlns:mc="http://schemas.openxmlformats.org/markup-compatibility/2006" xmlns:o="urn:schemas-microsoft-com:office:office" xmlns:r="http://schemas.openxmlformats.org/officeDocument/2006/relationships" xmlns:m="http://schemas.openxmlformats.org/officeDocument/2006/math" xmlns:v="urn:schemas-microsoft-com:vml" xmlns:wp14="http://schemas.microsoft.com/office/word/2010/wordprocessingDrawing" xmlns:wp="http://schemas.openxmlformats.org/drawingml/2006/wordprocessingDrawing" xmlns:w10="urn:schemas-microsoft-com:office:word" xmlns:w="http://schemas.openxmlformats.org/wordprocessingml/2006/main" xmlns:w14="http://schemas.microsoft.com/office/word/2010/wordml" xmlns:wpg="http://schemas.microsoft.com/office/word/2010/wordprocessingGroup" xmlns:wpi="http://schemas.microsoft.com/office/word/2010/wordprocessingInk" xmlns:wne="http://schemas.microsoft.com/office/word/2006/wordml" xmlns:wps="http://schemas.microsoft.com/office/word/2010/wordprocessingShape" mc:Ignorable="w14 wp14">
   <w:sdt>
     <w:sdtPr>
       <w:id w:val="534468449"/>
@@ -5535,6 +6472,7 @@
         <w:docPartUnique/>
       </w:docPartObj>
     </w:sdtPr>
+    <w:sdtEndPr/>
     <w:sdtContent>
       <w:p>
         <w:pPr>
@@ -5554,7 +6492,7 @@
           <w:rPr>
             <w:noProof/>
           </w:rPr>
-          <w:t>12</w:t>
+          <w:t>1</w:t>
         </w:r>
         <w:r>
           <w:fldChar w:fldCharType="end"/>
@@ -5571,7 +6509,7 @@
 </file>
 
 <file path=word/footnotes.xml><?xml version="1.0" encoding="utf-8"?>
-<w:footnotes xmlns:ve="http://schemas.openxmlformats.org/markup-compatibility/2006" xmlns:o="urn:schemas-microsoft-com:office:office" xmlns:r="http://schemas.openxmlformats.org/officeDocument/2006/relationships" xmlns:m="http://schemas.openxmlformats.org/officeDocument/2006/math" xmlns:v="urn:schemas-microsoft-com:vml" xmlns:wp="http://schemas.openxmlformats.org/drawingml/2006/wordprocessingDrawing" xmlns:w10="urn:schemas-microsoft-com:office:word" xmlns:w="http://schemas.openxmlformats.org/wordprocessingml/2006/main" xmlns:wne="http://schemas.microsoft.com/office/word/2006/wordml">
+<w:footnotes xmlns:wpc="http://schemas.microsoft.com/office/word/2010/wordprocessingCanvas" xmlns:mc="http://schemas.openxmlformats.org/markup-compatibility/2006" xmlns:o="urn:schemas-microsoft-com:office:office" xmlns:r="http://schemas.openxmlformats.org/officeDocument/2006/relationships" xmlns:m="http://schemas.openxmlformats.org/officeDocument/2006/math" xmlns:v="urn:schemas-microsoft-com:vml" xmlns:wp14="http://schemas.microsoft.com/office/word/2010/wordprocessingDrawing" xmlns:wp="http://schemas.openxmlformats.org/drawingml/2006/wordprocessingDrawing" xmlns:w10="urn:schemas-microsoft-com:office:word" xmlns:w="http://schemas.openxmlformats.org/wordprocessingml/2006/main" xmlns:w14="http://schemas.microsoft.com/office/word/2010/wordml" xmlns:wpg="http://schemas.microsoft.com/office/word/2010/wordprocessingGroup" xmlns:wpi="http://schemas.microsoft.com/office/word/2010/wordprocessingInk" xmlns:wne="http://schemas.microsoft.com/office/word/2006/wordml" xmlns:wps="http://schemas.microsoft.com/office/word/2010/wordprocessingShape" mc:Ignorable="w14 wp14">
   <w:footnote w:type="separator" w:id="-1">
     <w:p>
       <w:pPr>
@@ -5596,11 +6534,11 @@
 </file>
 
 <file path=word/header1.xml><?xml version="1.0" encoding="utf-8"?>
-<w:hdr xmlns:ve="http://schemas.openxmlformats.org/markup-compatibility/2006" xmlns:o="urn:schemas-microsoft-com:office:office" xmlns:r="http://schemas.openxmlformats.org/officeDocument/2006/relationships" xmlns:m="http://schemas.openxmlformats.org/officeDocument/2006/math" xmlns:v="urn:schemas-microsoft-com:vml" xmlns:wp="http://schemas.openxmlformats.org/drawingml/2006/wordprocessingDrawing" xmlns:w10="urn:schemas-microsoft-com:office:word" xmlns:w="http://schemas.openxmlformats.org/wordprocessingml/2006/main" xmlns:wne="http://schemas.microsoft.com/office/word/2006/wordml">
+<w:hdr xmlns:wpc="http://schemas.microsoft.com/office/word/2010/wordprocessingCanvas" xmlns:mc="http://schemas.openxmlformats.org/markup-compatibility/2006" xmlns:o="urn:schemas-microsoft-com:office:office" xmlns:r="http://schemas.openxmlformats.org/officeDocument/2006/relationships" xmlns:m="http://schemas.openxmlformats.org/officeDocument/2006/math" xmlns:v="urn:schemas-microsoft-com:vml" xmlns:wp14="http://schemas.microsoft.com/office/word/2010/wordprocessingDrawing" xmlns:wp="http://schemas.openxmlformats.org/drawingml/2006/wordprocessingDrawing" xmlns:w10="urn:schemas-microsoft-com:office:word" xmlns:w="http://schemas.openxmlformats.org/wordprocessingml/2006/main" xmlns:w14="http://schemas.microsoft.com/office/word/2010/wordml" xmlns:wpg="http://schemas.microsoft.com/office/word/2010/wordprocessingGroup" xmlns:wpi="http://schemas.microsoft.com/office/word/2010/wordprocessingInk" xmlns:wne="http://schemas.microsoft.com/office/word/2006/wordml" xmlns:wps="http://schemas.microsoft.com/office/word/2010/wordprocessingShape" mc:Ignorable="w14 wp14">
   <w:sdt>
     <w:sdtPr>
       <w:rPr>
-        <w:rFonts w:asciiTheme="majorHAnsi" w:eastAsiaTheme="majorEastAsia" w:hAnsiTheme="majorHAnsi" w:cstheme="majorBidi"/>
+        <w:rFonts w:eastAsiaTheme="majorEastAsia" w:cstheme="minorHAnsi"/>
         <w:sz w:val="32"/>
         <w:szCs w:val="32"/>
       </w:rPr>
@@ -5612,6 +6550,7 @@
       <w:dataBinding w:prefixMappings="xmlns:ns0='http://schemas.openxmlformats.org/package/2006/metadata/core-properties' xmlns:ns1='http://purl.org/dc/elements/1.1/'" w:xpath="/ns0:coreProperties[1]/ns1:title[1]" w:storeItemID="{6C3C8BC8-F283-45AE-878A-BAB7291924A1}"/>
       <w:text/>
     </w:sdtPr>
+    <w:sdtEndPr/>
     <w:sdtContent>
       <w:p>
         <w:pPr>
@@ -5621,14 +6560,14 @@
           </w:pBdr>
           <w:jc w:val="center"/>
           <w:rPr>
-            <w:rFonts w:asciiTheme="majorHAnsi" w:eastAsiaTheme="majorEastAsia" w:hAnsiTheme="majorHAnsi" w:cstheme="majorBidi"/>
+            <w:rFonts w:eastAsiaTheme="majorEastAsia" w:cstheme="minorHAnsi"/>
             <w:sz w:val="32"/>
             <w:szCs w:val="32"/>
           </w:rPr>
         </w:pPr>
         <w:r>
           <w:rPr>
-            <w:rFonts w:asciiTheme="majorHAnsi" w:eastAsiaTheme="majorEastAsia" w:hAnsiTheme="majorHAnsi" w:cstheme="majorBidi"/>
+            <w:rFonts w:eastAsiaTheme="majorEastAsia" w:cstheme="minorHAnsi"/>
             <w:sz w:val="32"/>
             <w:szCs w:val="32"/>
           </w:rPr>
@@ -5646,8 +6585,120 @@
 </file>
 
 <file path=word/numbering.xml><?xml version="1.0" encoding="utf-8"?>
-<w:numbering xmlns:ve="http://schemas.openxmlformats.org/markup-compatibility/2006" xmlns:o="urn:schemas-microsoft-com:office:office" xmlns:r="http://schemas.openxmlformats.org/officeDocument/2006/relationships" xmlns:m="http://schemas.openxmlformats.org/officeDocument/2006/math" xmlns:v="urn:schemas-microsoft-com:vml" xmlns:wp="http://schemas.openxmlformats.org/drawingml/2006/wordprocessingDrawing" xmlns:w10="urn:schemas-microsoft-com:office:word" xmlns:w="http://schemas.openxmlformats.org/wordprocessingml/2006/main" xmlns:wne="http://schemas.microsoft.com/office/word/2006/wordml">
+<w:numbering xmlns:wpc="http://schemas.microsoft.com/office/word/2010/wordprocessingCanvas" xmlns:mc="http://schemas.openxmlformats.org/markup-compatibility/2006" xmlns:o="urn:schemas-microsoft-com:office:office" xmlns:r="http://schemas.openxmlformats.org/officeDocument/2006/relationships" xmlns:m="http://schemas.openxmlformats.org/officeDocument/2006/math" xmlns:v="urn:schemas-microsoft-com:vml" xmlns:wp14="http://schemas.microsoft.com/office/word/2010/wordprocessingDrawing" xmlns:wp="http://schemas.openxmlformats.org/drawingml/2006/wordprocessingDrawing" xmlns:w10="urn:schemas-microsoft-com:office:word" xmlns:w="http://schemas.openxmlformats.org/wordprocessingml/2006/main" xmlns:w14="http://schemas.microsoft.com/office/word/2010/wordml" xmlns:wpg="http://schemas.microsoft.com/office/word/2010/wordprocessingGroup" xmlns:wpi="http://schemas.microsoft.com/office/word/2010/wordprocessingInk" xmlns:wne="http://schemas.microsoft.com/office/word/2006/wordml" xmlns:wps="http://schemas.microsoft.com/office/word/2010/wordprocessingShape" mc:Ignorable="w14 wp14">
   <w:abstractNum w:abstractNumId="0">
+    <w:nsid w:val="2D0716D3"/>
+    <w:multiLevelType w:val="hybridMultilevel"/>
+    <w:tmpl w:val="3EB0411A"/>
+    <w:lvl w:ilvl="0" w:tplc="2C1473F0">
+      <w:numFmt w:val="bullet"/>
+      <w:lvlText w:val=""/>
+      <w:lvlJc w:val="left"/>
+      <w:pPr>
+        <w:ind w:left="720" w:hanging="360"/>
+      </w:pPr>
+      <w:rPr>
+        <w:rFonts w:ascii="Wingdings" w:eastAsiaTheme="minorHAnsi" w:hAnsi="Wingdings" w:cstheme="minorHAnsi" w:hint="default"/>
+      </w:rPr>
+    </w:lvl>
+    <w:lvl w:ilvl="1" w:tplc="2C0A0003" w:tentative="1">
+      <w:start w:val="1"/>
+      <w:numFmt w:val="bullet"/>
+      <w:lvlText w:val="o"/>
+      <w:lvlJc w:val="left"/>
+      <w:pPr>
+        <w:ind w:left="1440" w:hanging="360"/>
+      </w:pPr>
+      <w:rPr>
+        <w:rFonts w:ascii="Courier New" w:hAnsi="Courier New" w:cs="Courier New" w:hint="default"/>
+      </w:rPr>
+    </w:lvl>
+    <w:lvl w:ilvl="2" w:tplc="2C0A0005" w:tentative="1">
+      <w:start w:val="1"/>
+      <w:numFmt w:val="bullet"/>
+      <w:lvlText w:val=""/>
+      <w:lvlJc w:val="left"/>
+      <w:pPr>
+        <w:ind w:left="2160" w:hanging="360"/>
+      </w:pPr>
+      <w:rPr>
+        <w:rFonts w:ascii="Wingdings" w:hAnsi="Wingdings" w:hint="default"/>
+      </w:rPr>
+    </w:lvl>
+    <w:lvl w:ilvl="3" w:tplc="2C0A0001" w:tentative="1">
+      <w:start w:val="1"/>
+      <w:numFmt w:val="bullet"/>
+      <w:lvlText w:val=""/>
+      <w:lvlJc w:val="left"/>
+      <w:pPr>
+        <w:ind w:left="2880" w:hanging="360"/>
+      </w:pPr>
+      <w:rPr>
+        <w:rFonts w:ascii="Symbol" w:hAnsi="Symbol" w:hint="default"/>
+      </w:rPr>
+    </w:lvl>
+    <w:lvl w:ilvl="4" w:tplc="2C0A0003" w:tentative="1">
+      <w:start w:val="1"/>
+      <w:numFmt w:val="bullet"/>
+      <w:lvlText w:val="o"/>
+      <w:lvlJc w:val="left"/>
+      <w:pPr>
+        <w:ind w:left="3600" w:hanging="360"/>
+      </w:pPr>
+      <w:rPr>
+        <w:rFonts w:ascii="Courier New" w:hAnsi="Courier New" w:cs="Courier New" w:hint="default"/>
+      </w:rPr>
+    </w:lvl>
+    <w:lvl w:ilvl="5" w:tplc="2C0A0005" w:tentative="1">
+      <w:start w:val="1"/>
+      <w:numFmt w:val="bullet"/>
+      <w:lvlText w:val=""/>
+      <w:lvlJc w:val="left"/>
+      <w:pPr>
+        <w:ind w:left="4320" w:hanging="360"/>
+      </w:pPr>
+      <w:rPr>
+        <w:rFonts w:ascii="Wingdings" w:hAnsi="Wingdings" w:hint="default"/>
+      </w:rPr>
+    </w:lvl>
+    <w:lvl w:ilvl="6" w:tplc="2C0A0001" w:tentative="1">
+      <w:start w:val="1"/>
+      <w:numFmt w:val="bullet"/>
+      <w:lvlText w:val=""/>
+      <w:lvlJc w:val="left"/>
+      <w:pPr>
+        <w:ind w:left="5040" w:hanging="360"/>
+      </w:pPr>
+      <w:rPr>
+        <w:rFonts w:ascii="Symbol" w:hAnsi="Symbol" w:hint="default"/>
+      </w:rPr>
+    </w:lvl>
+    <w:lvl w:ilvl="7" w:tplc="2C0A0003" w:tentative="1">
+      <w:start w:val="1"/>
+      <w:numFmt w:val="bullet"/>
+      <w:lvlText w:val="o"/>
+      <w:lvlJc w:val="left"/>
+      <w:pPr>
+        <w:ind w:left="5760" w:hanging="360"/>
+      </w:pPr>
+      <w:rPr>
+        <w:rFonts w:ascii="Courier New" w:hAnsi="Courier New" w:cs="Courier New" w:hint="default"/>
+      </w:rPr>
+    </w:lvl>
+    <w:lvl w:ilvl="8" w:tplc="2C0A0005" w:tentative="1">
+      <w:start w:val="1"/>
+      <w:numFmt w:val="bullet"/>
+      <w:lvlText w:val=""/>
+      <w:lvlJc w:val="left"/>
+      <w:pPr>
+        <w:ind w:left="6480" w:hanging="360"/>
+      </w:pPr>
+      <w:rPr>
+        <w:rFonts w:ascii="Wingdings" w:hAnsi="Wingdings" w:hint="default"/>
+      </w:rPr>
+    </w:lvl>
+  </w:abstractNum>
+  <w:abstractNum w:abstractNumId="1">
     <w:nsid w:val="3A200C22"/>
     <w:multiLevelType w:val="hybridMultilevel"/>
     <w:tmpl w:val="5074D85C"/>
@@ -5760,7 +6811,7 @@
       </w:rPr>
     </w:lvl>
   </w:abstractNum>
-  <w:abstractNum w:abstractNumId="1">
+  <w:abstractNum w:abstractNumId="2">
     <w:nsid w:val="4684791F"/>
     <w:multiLevelType w:val="hybridMultilevel"/>
     <w:tmpl w:val="0F36F6E4"/>
@@ -5872,7 +6923,7 @@
       </w:rPr>
     </w:lvl>
   </w:abstractNum>
-  <w:abstractNum w:abstractNumId="2">
+  <w:abstractNum w:abstractNumId="3">
     <w:nsid w:val="49307109"/>
     <w:multiLevelType w:val="hybridMultilevel"/>
     <w:tmpl w:val="75F4A810"/>
@@ -5986,19 +7037,22 @@
     </w:lvl>
   </w:abstractNum>
   <w:num w:numId="1">
-    <w:abstractNumId w:val="0"/>
+    <w:abstractNumId w:val="1"/>
   </w:num>
   <w:num w:numId="2">
+    <w:abstractNumId w:val="3"/>
+  </w:num>
+  <w:num w:numId="3">
     <w:abstractNumId w:val="2"/>
   </w:num>
-  <w:num w:numId="3">
-    <w:abstractNumId w:val="1"/>
+  <w:num w:numId="4">
+    <w:abstractNumId w:val="0"/>
   </w:num>
 </w:numbering>
 </file>
 
 <file path=word/styles.xml><?xml version="1.0" encoding="utf-8"?>
-<w:styles xmlns:r="http://schemas.openxmlformats.org/officeDocument/2006/relationships" xmlns:w="http://schemas.openxmlformats.org/wordprocessingml/2006/main">
+<w:styles xmlns:mc="http://schemas.openxmlformats.org/markup-compatibility/2006" xmlns:r="http://schemas.openxmlformats.org/officeDocument/2006/relationships" xmlns:w="http://schemas.openxmlformats.org/wordprocessingml/2006/main" xmlns:w14="http://schemas.microsoft.com/office/word/2010/wordml" mc:Ignorable="w14">
   <w:docDefaults>
     <w:rPrDefault>
       <w:rPr>
@@ -6169,7 +7223,6 @@
     <w:uiPriority w:val="99"/>
     <w:semiHidden/>
     <w:unhideWhenUsed/>
-    <w:qFormat/>
     <w:tblPr>
       <w:tblInd w:w="0" w:type="dxa"/>
       <w:tblCellMar>
@@ -6476,7 +7529,7 @@
 </file>
 
 <file path=word/glossary/document.xml><?xml version="1.0" encoding="utf-8"?>
-<w:glossaryDocument xmlns:ve="http://schemas.openxmlformats.org/markup-compatibility/2006" xmlns:o="urn:schemas-microsoft-com:office:office" xmlns:r="http://schemas.openxmlformats.org/officeDocument/2006/relationships" xmlns:m="http://schemas.openxmlformats.org/officeDocument/2006/math" xmlns:v="urn:schemas-microsoft-com:vml" xmlns:wp="http://schemas.openxmlformats.org/drawingml/2006/wordprocessingDrawing" xmlns:w10="urn:schemas-microsoft-com:office:word" xmlns:w="http://schemas.openxmlformats.org/wordprocessingml/2006/main" xmlns:wne="http://schemas.microsoft.com/office/word/2006/wordml">
+<w:glossaryDocument xmlns:wpc="http://schemas.microsoft.com/office/word/2010/wordprocessingCanvas" xmlns:mc="http://schemas.openxmlformats.org/markup-compatibility/2006" xmlns:o="urn:schemas-microsoft-com:office:office" xmlns:r="http://schemas.openxmlformats.org/officeDocument/2006/relationships" xmlns:m="http://schemas.openxmlformats.org/officeDocument/2006/math" xmlns:v="urn:schemas-microsoft-com:vml" xmlns:wp14="http://schemas.microsoft.com/office/word/2010/wordprocessingDrawing" xmlns:wp="http://schemas.openxmlformats.org/drawingml/2006/wordprocessingDrawing" xmlns:w10="urn:schemas-microsoft-com:office:word" xmlns:w="http://schemas.openxmlformats.org/wordprocessingml/2006/main" xmlns:w14="http://schemas.microsoft.com/office/word/2010/wordml" xmlns:wpg="http://schemas.microsoft.com/office/word/2010/wordprocessingGroup" xmlns:wpi="http://schemas.microsoft.com/office/word/2010/wordprocessingInk" xmlns:wne="http://schemas.microsoft.com/office/word/2006/wordml" xmlns:wps="http://schemas.microsoft.com/office/word/2010/wordprocessingShape" mc:Ignorable="w14 wp14">
   <w:docParts>
     <w:docPart>
       <w:docPartPr>
@@ -6514,41 +7567,34 @@
 </file>
 
 <file path=word/glossary/fontTable.xml><?xml version="1.0" encoding="utf-8"?>
-<w:fonts xmlns:r="http://schemas.openxmlformats.org/officeDocument/2006/relationships" xmlns:w="http://schemas.openxmlformats.org/wordprocessingml/2006/main">
-  <w:font w:name="Arial Black">
-    <w:panose1 w:val="020B0A04020102020204"/>
-    <w:charset w:val="00"/>
-    <w:family w:val="swiss"/>
+<w:fonts xmlns:mc="http://schemas.openxmlformats.org/markup-compatibility/2006" xmlns:r="http://schemas.openxmlformats.org/officeDocument/2006/relationships" xmlns:w="http://schemas.openxmlformats.org/wordprocessingml/2006/main" xmlns:w14="http://schemas.microsoft.com/office/word/2010/wordml" mc:Ignorable="w14">
+  <w:font w:name="Wingdings">
+    <w:panose1 w:val="05000000000000000000"/>
+    <w:charset w:val="02"/>
+    <w:family w:val="auto"/>
     <w:pitch w:val="variable"/>
-    <w:sig w:usb0="00000287" w:usb1="00000000" w:usb2="00000000" w:usb3="00000000" w:csb0="0000009F" w:csb1="00000000"/>
+    <w:sig w:usb0="00000000" w:usb1="10000000" w:usb2="00000000" w:usb3="00000000" w:csb0="80000000" w:csb1="00000000"/>
   </w:font>
   <w:font w:name="Calibri">
     <w:panose1 w:val="020F0502020204030204"/>
     <w:charset w:val="00"/>
     <w:family w:val="swiss"/>
     <w:pitch w:val="variable"/>
-    <w:sig w:usb0="E00002FF" w:usb1="4000ACFF" w:usb2="00000001" w:usb3="00000000" w:csb0="0000019F" w:csb1="00000000"/>
+    <w:sig w:usb0="E0002AFF" w:usb1="C000247B" w:usb2="00000009" w:usb3="00000000" w:csb0="000001FF" w:csb1="00000000"/>
+  </w:font>
+  <w:font w:name="Courier New">
+    <w:panose1 w:val="02070309020205020404"/>
+    <w:charset w:val="00"/>
+    <w:family w:val="modern"/>
+    <w:pitch w:val="fixed"/>
+    <w:sig w:usb0="E0002EFF" w:usb1="C0007843" w:usb2="00000009" w:usb3="00000000" w:csb0="000001FF" w:csb1="00000000"/>
   </w:font>
   <w:font w:name="Times New Roman">
     <w:panose1 w:val="02020603050405020304"/>
     <w:charset w:val="00"/>
     <w:family w:val="roman"/>
     <w:pitch w:val="variable"/>
-    <w:sig w:usb0="E0002AFF" w:usb1="C0007841" w:usb2="00000009" w:usb3="00000000" w:csb0="000001FF" w:csb1="00000000"/>
-  </w:font>
-  <w:font w:name="Courier New">
-    <w:panose1 w:val="02070309020205020404"/>
-    <w:charset w:val="00"/>
-    <w:family w:val="modern"/>
-    <w:pitch w:val="fixed"/>
-    <w:sig w:usb0="E0002AFF" w:usb1="C0007843" w:usb2="00000009" w:usb3="00000000" w:csb0="000001FF" w:csb1="00000000"/>
-  </w:font>
-  <w:font w:name="Wingdings">
-    <w:panose1 w:val="05000000000000000000"/>
-    <w:charset w:val="02"/>
-    <w:family w:val="auto"/>
-    <w:pitch w:val="variable"/>
-    <w:sig w:usb0="00000000" w:usb1="10000000" w:usb2="00000000" w:usb3="00000000" w:csb0="80000000" w:csb1="00000000"/>
+    <w:sig w:usb0="E0002EFF" w:usb1="C000785B" w:usb2="00000009" w:usb3="00000000" w:csb0="000001FF" w:csb1="00000000"/>
   </w:font>
   <w:font w:name="Symbol">
     <w:panose1 w:val="05050102010706020507"/>
@@ -6557,13 +7603,19 @@
     <w:pitch w:val="variable"/>
     <w:sig w:usb0="00000000" w:usb1="10000000" w:usb2="00000000" w:usb3="00000000" w:csb0="80000000" w:csb1="00000000"/>
   </w:font>
+  <w:font w:name="Arial Black">
+    <w:panose1 w:val="020B0A04020102020204"/>
+    <w:charset w:val="00"/>
+    <w:family w:val="swiss"/>
+    <w:pitch w:val="variable"/>
+    <w:sig w:usb0="A00002AF" w:usb1="400078FB" w:usb2="00000000" w:usb3="00000000" w:csb0="0000009F" w:csb1="00000000"/>
+  </w:font>
   <w:font w:name="Tahoma">
     <w:panose1 w:val="020B0604030504040204"/>
     <w:charset w:val="00"/>
     <w:family w:val="swiss"/>
-    <w:notTrueType/>
     <w:pitch w:val="variable"/>
-    <w:sig w:usb0="00000003" w:usb1="00000000" w:usb2="00000000" w:usb3="00000000" w:csb0="00000001" w:csb1="00000000"/>
+    <w:sig w:usb0="E1002EFF" w:usb1="C000605B" w:usb2="00000029" w:usb3="00000000" w:csb0="000101FF" w:csb1="00000000"/>
   </w:font>
   <w:font w:name="Cambria">
     <w:panose1 w:val="02040503050406030204"/>
@@ -6576,24 +7628,29 @@
 </file>
 
 <file path=word/glossary/settings.xml><?xml version="1.0" encoding="utf-8"?>
-<w:settings xmlns:o="urn:schemas-microsoft-com:office:office" xmlns:r="http://schemas.openxmlformats.org/officeDocument/2006/relationships" xmlns:m="http://schemas.openxmlformats.org/officeDocument/2006/math" xmlns:v="urn:schemas-microsoft-com:vml" xmlns:w10="urn:schemas-microsoft-com:office:word" xmlns:w="http://schemas.openxmlformats.org/wordprocessingml/2006/main" xmlns:sl="http://schemas.openxmlformats.org/schemaLibrary/2006/main">
+<w:settings xmlns:mc="http://schemas.openxmlformats.org/markup-compatibility/2006" xmlns:o="urn:schemas-microsoft-com:office:office" xmlns:r="http://schemas.openxmlformats.org/officeDocument/2006/relationships" xmlns:m="http://schemas.openxmlformats.org/officeDocument/2006/math" xmlns:v="urn:schemas-microsoft-com:vml" xmlns:w10="urn:schemas-microsoft-com:office:word" xmlns:w="http://schemas.openxmlformats.org/wordprocessingml/2006/main" xmlns:w14="http://schemas.microsoft.com/office/word/2010/wordml" xmlns:sl="http://schemas.openxmlformats.org/schemaLibrary/2006/main" mc:Ignorable="w14">
   <w:view w:val="normal"/>
   <w:defaultTabStop w:val="708"/>
   <w:hyphenationZone w:val="425"/>
   <w:characterSpacingControl w:val="doNotCompress"/>
   <w:compat>
     <w:useFELayout/>
+    <w:compatSetting w:name="compatibilityMode" w:uri="http://schemas.microsoft.com/office/word" w:val="12"/>
   </w:compat>
   <w:rsids>
     <w:rsidRoot w:val="00C01C38"/>
+    <w:rsid w:val="00230B75"/>
+    <w:rsid w:val="00745006"/>
     <w:rsid w:val="00C01C38"/>
     <w:rsid w:val="00C871B3"/>
+    <w:rsid w:val="00CC1EED"/>
+    <w:rsid w:val="00CF2F23"/>
   </w:rsids>
   <m:mathPr>
     <m:mathFont m:val="Cambria Math"/>
     <m:brkBin m:val="before"/>
     <m:brkBinSub m:val="--"/>
-    <m:smallFrac m:val="off"/>
+    <m:smallFrac m:val="0"/>
     <m:dispDef/>
     <m:lMargin m:val="0"/>
     <m:rMargin m:val="0"/>
@@ -6610,7 +7667,7 @@
 </file>
 
 <file path=word/glossary/styles.xml><?xml version="1.0" encoding="utf-8"?>
-<w:styles xmlns:r="http://schemas.openxmlformats.org/officeDocument/2006/relationships" xmlns:w="http://schemas.openxmlformats.org/wordprocessingml/2006/main">
+<w:styles xmlns:mc="http://schemas.openxmlformats.org/markup-compatibility/2006" xmlns:r="http://schemas.openxmlformats.org/officeDocument/2006/relationships" xmlns:w="http://schemas.openxmlformats.org/wordprocessingml/2006/main" xmlns:w14="http://schemas.microsoft.com/office/word/2010/wordml" mc:Ignorable="w14">
   <w:docDefaults>
     <w:rPrDefault>
       <w:rPr>
@@ -6780,7 +7837,6 @@
     <w:uiPriority w:val="99"/>
     <w:semiHidden/>
     <w:unhideWhenUsed/>
-    <w:qFormat/>
     <w:tblPr>
       <w:tblInd w:w="0" w:type="dxa"/>
       <w:tblCellMar>
@@ -6804,8 +7860,198 @@
 </w:styles>
 </file>
 
+<file path=word/glossary/stylesWithEffects.xml><?xml version="1.0" encoding="utf-8"?>
+<w:styles xmlns:wpc="http://schemas.microsoft.com/office/word/2010/wordprocessingCanvas" xmlns:mc="http://schemas.openxmlformats.org/markup-compatibility/2006" xmlns:o="urn:schemas-microsoft-com:office:office" xmlns:r="http://schemas.openxmlformats.org/officeDocument/2006/relationships" xmlns:m="http://schemas.openxmlformats.org/officeDocument/2006/math" xmlns:v="urn:schemas-microsoft-com:vml" xmlns:wp14="http://schemas.microsoft.com/office/word/2010/wordprocessingDrawing" xmlns:wp="http://schemas.openxmlformats.org/drawingml/2006/wordprocessingDrawing" xmlns:w10="urn:schemas-microsoft-com:office:word" xmlns:w="http://schemas.openxmlformats.org/wordprocessingml/2006/main" xmlns:w14="http://schemas.microsoft.com/office/word/2010/wordml" xmlns:wpg="http://schemas.microsoft.com/office/word/2010/wordprocessingGroup" xmlns:wpi="http://schemas.microsoft.com/office/word/2010/wordprocessingInk" xmlns:wne="http://schemas.microsoft.com/office/word/2006/wordml" xmlns:wps="http://schemas.microsoft.com/office/word/2010/wordprocessingShape" mc:Ignorable="w14 wp14">
+  <w:docDefaults>
+    <w:rPrDefault>
+      <w:rPr>
+        <w:rFonts w:asciiTheme="minorHAnsi" w:eastAsiaTheme="minorEastAsia" w:hAnsiTheme="minorHAnsi" w:cstheme="minorBidi"/>
+        <w:sz w:val="22"/>
+        <w:szCs w:val="22"/>
+        <w:lang w:val="es-AR" w:eastAsia="es-AR" w:bidi="ar-SA"/>
+      </w:rPr>
+    </w:rPrDefault>
+    <w:pPrDefault>
+      <w:pPr>
+        <w:spacing w:after="200" w:line="276" w:lineRule="auto"/>
+      </w:pPr>
+    </w:pPrDefault>
+  </w:docDefaults>
+  <w:latentStyles w:defLockedState="0" w:defUIPriority="99" w:defSemiHidden="1" w:defUnhideWhenUsed="1" w:defQFormat="0" w:count="267">
+    <w:lsdException w:name="Normal" w:semiHidden="0" w:uiPriority="0" w:unhideWhenUsed="0" w:qFormat="1"/>
+    <w:lsdException w:name="heading 1" w:semiHidden="0" w:uiPriority="9" w:unhideWhenUsed="0" w:qFormat="1"/>
+    <w:lsdException w:name="heading 2" w:uiPriority="9" w:qFormat="1"/>
+    <w:lsdException w:name="heading 3" w:uiPriority="9" w:qFormat="1"/>
+    <w:lsdException w:name="heading 4" w:uiPriority="9" w:qFormat="1"/>
+    <w:lsdException w:name="heading 5" w:uiPriority="9" w:qFormat="1"/>
+    <w:lsdException w:name="heading 6" w:uiPriority="9" w:qFormat="1"/>
+    <w:lsdException w:name="heading 7" w:uiPriority="9" w:qFormat="1"/>
+    <w:lsdException w:name="heading 8" w:uiPriority="9" w:qFormat="1"/>
+    <w:lsdException w:name="heading 9" w:uiPriority="9" w:qFormat="1"/>
+    <w:lsdException w:name="toc 1" w:uiPriority="39"/>
+    <w:lsdException w:name="toc 2" w:uiPriority="39"/>
+    <w:lsdException w:name="toc 3" w:uiPriority="39"/>
+    <w:lsdException w:name="toc 4" w:uiPriority="39"/>
+    <w:lsdException w:name="toc 5" w:uiPriority="39"/>
+    <w:lsdException w:name="toc 6" w:uiPriority="39"/>
+    <w:lsdException w:name="toc 7" w:uiPriority="39"/>
+    <w:lsdException w:name="toc 8" w:uiPriority="39"/>
+    <w:lsdException w:name="toc 9" w:uiPriority="39"/>
+    <w:lsdException w:name="caption" w:uiPriority="35" w:qFormat="1"/>
+    <w:lsdException w:name="Title" w:semiHidden="0" w:uiPriority="10" w:unhideWhenUsed="0" w:qFormat="1"/>
+    <w:lsdException w:name="Default Paragraph Font" w:uiPriority="1"/>
+    <w:lsdException w:name="Subtitle" w:semiHidden="0" w:uiPriority="11" w:unhideWhenUsed="0" w:qFormat="1"/>
+    <w:lsdException w:name="Strong" w:semiHidden="0" w:uiPriority="22" w:unhideWhenUsed="0" w:qFormat="1"/>
+    <w:lsdException w:name="Emphasis" w:semiHidden="0" w:uiPriority="20" w:unhideWhenUsed="0" w:qFormat="1"/>
+    <w:lsdException w:name="Table Grid" w:semiHidden="0" w:uiPriority="59" w:unhideWhenUsed="0"/>
+    <w:lsdException w:name="Placeholder Text" w:unhideWhenUsed="0"/>
+    <w:lsdException w:name="No Spacing" w:semiHidden="0" w:uiPriority="1" w:unhideWhenUsed="0" w:qFormat="1"/>
+    <w:lsdException w:name="Light Shading" w:semiHidden="0" w:uiPriority="60" w:unhideWhenUsed="0"/>
+    <w:lsdException w:name="Light List" w:semiHidden="0" w:uiPriority="61" w:unhideWhenUsed="0"/>
+    <w:lsdException w:name="Light Grid" w:semiHidden="0" w:uiPriority="62" w:unhideWhenUsed="0"/>
+    <w:lsdException w:name="Medium Shading 1" w:semiHidden="0" w:uiPriority="63" w:unhideWhenUsed="0"/>
+    <w:lsdException w:name="Medium Shading 2" w:semiHidden="0" w:uiPriority="64" w:unhideWhenUsed="0"/>
+    <w:lsdException w:name="Medium List 1" w:semiHidden="0" w:uiPriority="65" w:unhideWhenUsed="0"/>
+    <w:lsdException w:name="Medium List 2" w:semiHidden="0" w:uiPriority="66" w:unhideWhenUsed="0"/>
+    <w:lsdException w:name="Medium Grid 1" w:semiHidden="0" w:uiPriority="67" w:unhideWhenUsed="0"/>
+    <w:lsdException w:name="Medium Grid 2" w:semiHidden="0" w:uiPriority="68" w:unhideWhenUsed="0"/>
+    <w:lsdException w:name="Medium Grid 3" w:semiHidden="0" w:uiPriority="69" w:unhideWhenUsed="0"/>
+    <w:lsdException w:name="Dark List" w:semiHidden="0" w:uiPriority="70" w:unhideWhenUsed="0"/>
+    <w:lsdException w:name="Colorful Shading" w:semiHidden="0" w:uiPriority="71" w:unhideWhenUsed="0"/>
+    <w:lsdException w:name="Colorful List" w:semiHidden="0" w:uiPriority="72" w:unhideWhenUsed="0"/>
+    <w:lsdException w:name="Colorful Grid" w:semiHidden="0" w:uiPriority="73" w:unhideWhenUsed="0"/>
+    <w:lsdException w:name="Light Shading Accent 1" w:semiHidden="0" w:uiPriority="60" w:unhideWhenUsed="0"/>
+    <w:lsdException w:name="Light List Accent 1" w:semiHidden="0" w:uiPriority="61" w:unhideWhenUsed="0"/>
+    <w:lsdException w:name="Light Grid Accent 1" w:semiHidden="0" w:uiPriority="62" w:unhideWhenUsed="0"/>
+    <w:lsdException w:name="Medium Shading 1 Accent 1" w:semiHidden="0" w:uiPriority="63" w:unhideWhenUsed="0"/>
+    <w:lsdException w:name="Medium Shading 2 Accent 1" w:semiHidden="0" w:uiPriority="64" w:unhideWhenUsed="0"/>
+    <w:lsdException w:name="Medium List 1 Accent 1" w:semiHidden="0" w:uiPriority="65" w:unhideWhenUsed="0"/>
+    <w:lsdException w:name="Revision" w:unhideWhenUsed="0"/>
+    <w:lsdException w:name="List Paragraph" w:semiHidden="0" w:uiPriority="34" w:unhideWhenUsed="0" w:qFormat="1"/>
+    <w:lsdException w:name="Quote" w:semiHidden="0" w:uiPriority="29" w:unhideWhenUsed="0" w:qFormat="1"/>
+    <w:lsdException w:name="Intense Quote" w:semiHidden="0" w:uiPriority="30" w:unhideWhenUsed="0" w:qFormat="1"/>
+    <w:lsdException w:name="Medium List 2 Accent 1" w:semiHidden="0" w:uiPriority="66" w:unhideWhenUsed="0"/>
+    <w:lsdException w:name="Medium Grid 1 Accent 1" w:semiHidden="0" w:uiPriority="67" w:unhideWhenUsed="0"/>
+    <w:lsdException w:name="Medium Grid 2 Accent 1" w:semiHidden="0" w:uiPriority="68" w:unhideWhenUsed="0"/>
+    <w:lsdException w:name="Medium Grid 3 Accent 1" w:semiHidden="0" w:uiPriority="69" w:unhideWhenUsed="0"/>
+    <w:lsdException w:name="Dark List Accent 1" w:semiHidden="0" w:uiPriority="70" w:unhideWhenUsed="0"/>
+    <w:lsdException w:name="Colorful Shading Accent 1" w:semiHidden="0" w:uiPriority="71" w:unhideWhenUsed="0"/>
+    <w:lsdException w:name="Colorful List Accent 1" w:semiHidden="0" w:uiPriority="72" w:unhideWhenUsed="0"/>
+    <w:lsdException w:name="Colorful Grid Accent 1" w:semiHidden="0" w:uiPriority="73" w:unhideWhenUsed="0"/>
+    <w:lsdException w:name="Light Shading Accent 2" w:semiHidden="0" w:uiPriority="60" w:unhideWhenUsed="0"/>
+    <w:lsdException w:name="Light List Accent 2" w:semiHidden="0" w:uiPriority="61" w:unhideWhenUsed="0"/>
+    <w:lsdException w:name="Light Grid Accent 2" w:semiHidden="0" w:uiPriority="62" w:unhideWhenUsed="0"/>
+    <w:lsdException w:name="Medium Shading 1 Accent 2" w:semiHidden="0" w:uiPriority="63" w:unhideWhenUsed="0"/>
+    <w:lsdException w:name="Medium Shading 2 Accent 2" w:semiHidden="0" w:uiPriority="64" w:unhideWhenUsed="0"/>
+    <w:lsdException w:name="Medium List 1 Accent 2" w:semiHidden="0" w:uiPriority="65" w:unhideWhenUsed="0"/>
+    <w:lsdException w:name="Medium List 2 Accent 2" w:semiHidden="0" w:uiPriority="66" w:unhideWhenUsed="0"/>
+    <w:lsdException w:name="Medium Grid 1 Accent 2" w:semiHidden="0" w:uiPriority="67" w:unhideWhenUsed="0"/>
+    <w:lsdException w:name="Medium Grid 2 Accent 2" w:semiHidden="0" w:uiPriority="68" w:unhideWhenUsed="0"/>
+    <w:lsdException w:name="Medium Grid 3 Accent 2" w:semiHidden="0" w:uiPriority="69" w:unhideWhenUsed="0"/>
+    <w:lsdException w:name="Dark List Accent 2" w:semiHidden="0" w:uiPriority="70" w:unhideWhenUsed="0"/>
+    <w:lsdException w:name="Colorful Shading Accent 2" w:semiHidden="0" w:uiPriority="71" w:unhideWhenUsed="0"/>
+    <w:lsdException w:name="Colorful List Accent 2" w:semiHidden="0" w:uiPriority="72" w:unhideWhenUsed="0"/>
+    <w:lsdException w:name="Colorful Grid Accent 2" w:semiHidden="0" w:uiPriority="73" w:unhideWhenUsed="0"/>
+    <w:lsdException w:name="Light Shading Accent 3" w:semiHidden="0" w:uiPriority="60" w:unhideWhenUsed="0"/>
+    <w:lsdException w:name="Light List Accent 3" w:semiHidden="0" w:uiPriority="61" w:unhideWhenUsed="0"/>
+    <w:lsdException w:name="Light Grid Accent 3" w:semiHidden="0" w:uiPriority="62" w:unhideWhenUsed="0"/>
+    <w:lsdException w:name="Medium Shading 1 Accent 3" w:semiHidden="0" w:uiPriority="63" w:unhideWhenUsed="0"/>
+    <w:lsdException w:name="Medium Shading 2 Accent 3" w:semiHidden="0" w:uiPriority="64" w:unhideWhenUsed="0"/>
+    <w:lsdException w:name="Medium List 1 Accent 3" w:semiHidden="0" w:uiPriority="65" w:unhideWhenUsed="0"/>
+    <w:lsdException w:name="Medium List 2 Accent 3" w:semiHidden="0" w:uiPriority="66" w:unhideWhenUsed="0"/>
+    <w:lsdException w:name="Medium Grid 1 Accent 3" w:semiHidden="0" w:uiPriority="67" w:unhideWhenUsed="0"/>
+    <w:lsdException w:name="Medium Grid 2 Accent 3" w:semiHidden="0" w:uiPriority="68" w:unhideWhenUsed="0"/>
+    <w:lsdException w:name="Medium Grid 3 Accent 3" w:semiHidden="0" w:uiPriority="69" w:unhideWhenUsed="0"/>
+    <w:lsdException w:name="Dark List Accent 3" w:semiHidden="0" w:uiPriority="70" w:unhideWhenUsed="0"/>
+    <w:lsdException w:name="Colorful Shading Accent 3" w:semiHidden="0" w:uiPriority="71" w:unhideWhenUsed="0"/>
+    <w:lsdException w:name="Colorful List Accent 3" w:semiHidden="0" w:uiPriority="72" w:unhideWhenUsed="0"/>
+    <w:lsdException w:name="Colorful Grid Accent 3" w:semiHidden="0" w:uiPriority="73" w:unhideWhenUsed="0"/>
+    <w:lsdException w:name="Light Shading Accent 4" w:semiHidden="0" w:uiPriority="60" w:unhideWhenUsed="0"/>
+    <w:lsdException w:name="Light List Accent 4" w:semiHidden="0" w:uiPriority="61" w:unhideWhenUsed="0"/>
+    <w:lsdException w:name="Light Grid Accent 4" w:semiHidden="0" w:uiPriority="62" w:unhideWhenUsed="0"/>
+    <w:lsdException w:name="Medium Shading 1 Accent 4" w:semiHidden="0" w:uiPriority="63" w:unhideWhenUsed="0"/>
+    <w:lsdException w:name="Medium Shading 2 Accent 4" w:semiHidden="0" w:uiPriority="64" w:unhideWhenUsed="0"/>
+    <w:lsdException w:name="Medium List 1 Accent 4" w:semiHidden="0" w:uiPriority="65" w:unhideWhenUsed="0"/>
+    <w:lsdException w:name="Medium List 2 Accent 4" w:semiHidden="0" w:uiPriority="66" w:unhideWhenUsed="0"/>
+    <w:lsdException w:name="Medium Grid 1 Accent 4" w:semiHidden="0" w:uiPriority="67" w:unhideWhenUsed="0"/>
+    <w:lsdException w:name="Medium Grid 2 Accent 4" w:semiHidden="0" w:uiPriority="68" w:unhideWhenUsed="0"/>
+    <w:lsdException w:name="Medium Grid 3 Accent 4" w:semiHidden="0" w:uiPriority="69" w:unhideWhenUsed="0"/>
+    <w:lsdException w:name="Dark List Accent 4" w:semiHidden="0" w:uiPriority="70" w:unhideWhenUsed="0"/>
+    <w:lsdException w:name="Colorful Shading Accent 4" w:semiHidden="0" w:uiPriority="71" w:unhideWhenUsed="0"/>
+    <w:lsdException w:name="Colorful List Accent 4" w:semiHidden="0" w:uiPriority="72" w:unhideWhenUsed="0"/>
+    <w:lsdException w:name="Colorful Grid Accent 4" w:semiHidden="0" w:uiPriority="73" w:unhideWhenUsed="0"/>
+    <w:lsdException w:name="Light Shading Accent 5" w:semiHidden="0" w:uiPriority="60" w:unhideWhenUsed="0"/>
+    <w:lsdException w:name="Light List Accent 5" w:semiHidden="0" w:uiPriority="61" w:unhideWhenUsed="0"/>
+    <w:lsdException w:name="Light Grid Accent 5" w:semiHidden="0" w:uiPriority="62" w:unhideWhenUsed="0"/>
+    <w:lsdException w:name="Medium Shading 1 Accent 5" w:semiHidden="0" w:uiPriority="63" w:unhideWhenUsed="0"/>
+    <w:lsdException w:name="Medium Shading 2 Accent 5" w:semiHidden="0" w:uiPriority="64" w:unhideWhenUsed="0"/>
+    <w:lsdException w:name="Medium List 1 Accent 5" w:semiHidden="0" w:uiPriority="65" w:unhideWhenUsed="0"/>
+    <w:lsdException w:name="Medium List 2 Accent 5" w:semiHidden="0" w:uiPriority="66" w:unhideWhenUsed="0"/>
+    <w:lsdException w:name="Medium Grid 1 Accent 5" w:semiHidden="0" w:uiPriority="67" w:unhideWhenUsed="0"/>
+    <w:lsdException w:name="Medium Grid 2 Accent 5" w:semiHidden="0" w:uiPriority="68" w:unhideWhenUsed="0"/>
+    <w:lsdException w:name="Medium Grid 3 Accent 5" w:semiHidden="0" w:uiPriority="69" w:unhideWhenUsed="0"/>
+    <w:lsdException w:name="Dark List Accent 5" w:semiHidden="0" w:uiPriority="70" w:unhideWhenUsed="0"/>
+    <w:lsdException w:name="Colorful Shading Accent 5" w:semiHidden="0" w:uiPriority="71" w:unhideWhenUsed="0"/>
+    <w:lsdException w:name="Colorful List Accent 5" w:semiHidden="0" w:uiPriority="72" w:unhideWhenUsed="0"/>
+    <w:lsdException w:name="Colorful Grid Accent 5" w:semiHidden="0" w:uiPriority="73" w:unhideWhenUsed="0"/>
+    <w:lsdException w:name="Light Shading Accent 6" w:semiHidden="0" w:uiPriority="60" w:unhideWhenUsed="0"/>
+    <w:lsdException w:name="Light List Accent 6" w:semiHidden="0" w:uiPriority="61" w:unhideWhenUsed="0"/>
+    <w:lsdException w:name="Light Grid Accent 6" w:semiHidden="0" w:uiPriority="62" w:unhideWhenUsed="0"/>
+    <w:lsdException w:name="Medium Shading 1 Accent 6" w:semiHidden="0" w:uiPriority="63" w:unhideWhenUsed="0"/>
+    <w:lsdException w:name="Medium Shading 2 Accent 6" w:semiHidden="0" w:uiPriority="64" w:unhideWhenUsed="0"/>
+    <w:lsdException w:name="Medium List 1 Accent 6" w:semiHidden="0" w:uiPriority="65" w:unhideWhenUsed="0"/>
+    <w:lsdException w:name="Medium List 2 Accent 6" w:semiHidden="0" w:uiPriority="66" w:unhideWhenUsed="0"/>
+    <w:lsdException w:name="Medium Grid 1 Accent 6" w:semiHidden="0" w:uiPriority="67" w:unhideWhenUsed="0"/>
+    <w:lsdException w:name="Medium Grid 2 Accent 6" w:semiHidden="0" w:uiPriority="68" w:unhideWhenUsed="0"/>
+    <w:lsdException w:name="Medium Grid 3 Accent 6" w:semiHidden="0" w:uiPriority="69" w:unhideWhenUsed="0"/>
+    <w:lsdException w:name="Dark List Accent 6" w:semiHidden="0" w:uiPriority="70" w:unhideWhenUsed="0"/>
+    <w:lsdException w:name="Colorful Shading Accent 6" w:semiHidden="0" w:uiPriority="71" w:unhideWhenUsed="0"/>
+    <w:lsdException w:name="Colorful List Accent 6" w:semiHidden="0" w:uiPriority="72" w:unhideWhenUsed="0"/>
+    <w:lsdException w:name="Colorful Grid Accent 6" w:semiHidden="0" w:uiPriority="73" w:unhideWhenUsed="0"/>
+    <w:lsdException w:name="Subtle Emphasis" w:semiHidden="0" w:uiPriority="19" w:unhideWhenUsed="0" w:qFormat="1"/>
+    <w:lsdException w:name="Intense Emphasis" w:semiHidden="0" w:uiPriority="21" w:unhideWhenUsed="0" w:qFormat="1"/>
+    <w:lsdException w:name="Subtle Reference" w:semiHidden="0" w:uiPriority="31" w:unhideWhenUsed="0" w:qFormat="1"/>
+    <w:lsdException w:name="Intense Reference" w:semiHidden="0" w:uiPriority="32" w:unhideWhenUsed="0" w:qFormat="1"/>
+    <w:lsdException w:name="Book Title" w:semiHidden="0" w:uiPriority="33" w:unhideWhenUsed="0" w:qFormat="1"/>
+    <w:lsdException w:name="Bibliography" w:uiPriority="37"/>
+    <w:lsdException w:name="TOC Heading" w:uiPriority="39" w:qFormat="1"/>
+  </w:latentStyles>
+  <w:style w:type="paragraph" w:default="1" w:styleId="Normal">
+    <w:name w:val="Normal"/>
+    <w:qFormat/>
+  </w:style>
+  <w:style w:type="character" w:default="1" w:styleId="Fuentedeprrafopredeter">
+    <w:name w:val="Default Paragraph Font"/>
+    <w:uiPriority w:val="1"/>
+    <w:semiHidden/>
+    <w:unhideWhenUsed/>
+  </w:style>
+  <w:style w:type="table" w:default="1" w:styleId="Tablanormal">
+    <w:name w:val="Normal Table"/>
+    <w:uiPriority w:val="99"/>
+    <w:semiHidden/>
+    <w:unhideWhenUsed/>
+    <w:tblPr>
+      <w:tblInd w:w="0" w:type="dxa"/>
+      <w:tblCellMar>
+        <w:top w:w="0" w:type="dxa"/>
+        <w:left w:w="108" w:type="dxa"/>
+        <w:bottom w:w="0" w:type="dxa"/>
+        <w:right w:w="108" w:type="dxa"/>
+      </w:tblCellMar>
+    </w:tblPr>
+  </w:style>
+  <w:style w:type="numbering" w:default="1" w:styleId="Sinlista">
+    <w:name w:val="No List"/>
+    <w:uiPriority w:val="99"/>
+    <w:semiHidden/>
+    <w:unhideWhenUsed/>
+  </w:style>
+</w:styles>
+</file>
+
 <file path=word/glossary/webSettings.xml><?xml version="1.0" encoding="utf-8"?>
-<w:webSettings xmlns:r="http://schemas.openxmlformats.org/officeDocument/2006/relationships" xmlns:w="http://schemas.openxmlformats.org/wordprocessingml/2006/main">
+<w:webSettings xmlns:mc="http://schemas.openxmlformats.org/markup-compatibility/2006" xmlns:r="http://schemas.openxmlformats.org/officeDocument/2006/relationships" xmlns:w="http://schemas.openxmlformats.org/wordprocessingml/2006/main" xmlns:w14="http://schemas.microsoft.com/office/word/2010/wordml" mc:Ignorable="w14">
   <w:optimizeForBrowser/>
 </w:webSettings>
 </file>

</xml_diff>